<commit_message>
Editing both paper and R2R - now at end of R1/ adaptation
</commit_message>
<xml_diff>
--- a/review.docx
+++ b/review.docx
@@ -1202,7 +1202,7 @@
         </w:r>
       </w:hyperlink>
       <w:r>
-        <w:t xml:space="preserve">; note that the code used to produce all figures in this review is available in python and R at: https://github.com/wadelab/contrastReviewPaper).</w:t>
+        <w:t xml:space="preserve">; note that the code used to produce all figures in this review is available in python and R at: https://github.com/wadelab/contrastReviewPaperVNS).</w:t>
       </w:r>
     </w:p>
     <w:p>
@@ -1221,7 +1221,6 @@
       <w:tblPr>
         <w:tblStyle w:val="Table"/>
         <w:tblW w:type="pct" w:w="5000"/>
-        <w:jc w:val="left"/>
         <w:tblLayout w:type="fixed"/>
         <w:tblLook w:firstRow="0" w:lastRow="0" w:firstColumn="0" w:lastColumn="0" w:noHBand="0" w:noVBand="0" w:val="0000"/>
       </w:tblPr>
@@ -1676,6 +1675,14 @@
         <w:pStyle w:val="BodyText"/>
       </w:pPr>
       <w:r>
+        <w:t xml:space="preserve">An additional complexity is introduced by the fact that the EEG is an average population response and that the visual system contains many different types of neurons. As a stimulus changes in, for example, contrast it may selectively activate qualitatively different neuronal populations. This type</w:t>
+      </w:r>
+    </w:p>
+    <w:p>
+      <w:pPr>
+        <w:pStyle w:val="BodyText"/>
+      </w:pPr>
+      <w:r>
         <w:t xml:space="preserve">To understand these processes better, we will show how sinusoidal input signals might be processed by the visual system to produce SSVEPs.</w:t>
       </w:r>
       <w:r>
@@ -1712,7 +1719,6 @@
       <w:tblPr>
         <w:tblStyle w:val="Table"/>
         <w:tblW w:type="pct" w:w="5000"/>
-        <w:jc w:val="left"/>
         <w:tblLayout w:type="fixed"/>
         <w:tblLook w:firstRow="0" w:lastRow="0" w:firstColumn="0" w:lastColumn="0" w:noHBand="0" w:noVBand="0" w:val="0000"/>
       </w:tblPr>
@@ -2177,7 +2183,6 @@
       <w:tblPr>
         <w:tblStyle w:val="Table"/>
         <w:tblW w:type="pct" w:w="5000"/>
-        <w:jc w:val="left"/>
         <w:tblLayout w:type="fixed"/>
         <w:tblLook w:firstRow="0" w:lastRow="0" w:firstColumn="0" w:lastColumn="0" w:noHBand="0" w:noVBand="0" w:val="0000"/>
       </w:tblPr>
@@ -2333,7 +2338,6 @@
       <w:tblPr>
         <w:tblStyle w:val="Table"/>
         <w:tblW w:type="pct" w:w="5000"/>
-        <w:jc w:val="left"/>
         <w:tblLayout w:type="fixed"/>
         <w:tblLook w:firstRow="0" w:lastRow="0" w:firstColumn="0" w:lastColumn="0" w:noHBand="0" w:noVBand="0" w:val="0000"/>
       </w:tblPr>
@@ -3143,7 +3147,6 @@
       <w:tblPr>
         <w:tblStyle w:val="Table"/>
         <w:tblW w:type="pct" w:w="5000"/>
-        <w:jc w:val="left"/>
         <w:tblLayout w:type="fixed"/>
         <w:tblLook w:firstRow="0" w:lastRow="0" w:firstColumn="0" w:lastColumn="0" w:noHBand="0" w:noVBand="0" w:val="0000"/>
       </w:tblPr>
@@ -4017,7 +4020,6 @@
       <w:tblPr>
         <w:tblStyle w:val="Table"/>
         <w:tblW w:type="pct" w:w="5000"/>
-        <w:jc w:val="left"/>
         <w:tblLayout w:type="fixed"/>
         <w:tblLook w:firstRow="0" w:lastRow="0" w:firstColumn="0" w:lastColumn="0" w:noHBand="0" w:noVBand="0" w:val="0000"/>
       </w:tblPr>
@@ -14003,7 +14005,7 @@
       <w:lvlText w:val=" "/>
       <w:lvlJc w:val="left"/>
       <w:pPr>
-        <w:ind w:left="720" w:hanging="480"/>
+        <w:ind w:left="720" w:hanging="360"/>
       </w:pPr>
     </w:lvl>
     <w:lvl w:ilvl="1">
@@ -14011,7 +14013,7 @@
       <w:lvlText w:val=" "/>
       <w:lvlJc w:val="left"/>
       <w:pPr>
-        <w:ind w:left="1440" w:hanging="480"/>
+        <w:ind w:left="1440" w:hanging="360"/>
       </w:pPr>
     </w:lvl>
     <w:lvl w:ilvl="2">
@@ -14019,7 +14021,7 @@
       <w:lvlText w:val=" "/>
       <w:lvlJc w:val="left"/>
       <w:pPr>
-        <w:ind w:left="2160" w:hanging="480"/>
+        <w:ind w:left="2160" w:hanging="360"/>
       </w:pPr>
     </w:lvl>
     <w:lvl w:ilvl="3">
@@ -14027,7 +14029,7 @@
       <w:lvlText w:val=" "/>
       <w:lvlJc w:val="left"/>
       <w:pPr>
-        <w:ind w:left="2880" w:hanging="480"/>
+        <w:ind w:left="2880" w:hanging="360"/>
       </w:pPr>
     </w:lvl>
     <w:lvl w:ilvl="4">
@@ -14035,7 +14037,7 @@
       <w:lvlText w:val=" "/>
       <w:lvlJc w:val="left"/>
       <w:pPr>
-        <w:ind w:left="3600" w:hanging="480"/>
+        <w:ind w:left="3600" w:hanging="360"/>
       </w:pPr>
     </w:lvl>
     <w:lvl w:ilvl="5">
@@ -14043,7 +14045,7 @@
       <w:lvlText w:val=" "/>
       <w:lvlJc w:val="left"/>
       <w:pPr>
-        <w:ind w:left="4320" w:hanging="480"/>
+        <w:ind w:left="4320" w:hanging="360"/>
       </w:pPr>
     </w:lvl>
     <w:lvl w:ilvl="6">
@@ -14051,7 +14053,7 @@
       <w:lvlText w:val=" "/>
       <w:lvlJc w:val="left"/>
       <w:pPr>
-        <w:ind w:left="5040" w:hanging="480"/>
+        <w:ind w:left="5040" w:hanging="360"/>
       </w:pPr>
     </w:lvl>
     <w:lvl w:ilvl="7">
@@ -14059,7 +14061,7 @@
       <w:lvlText w:val=" "/>
       <w:lvlJc w:val="left"/>
       <w:pPr>
-        <w:ind w:left="5760" w:hanging="480"/>
+        <w:ind w:left="5760" w:hanging="360"/>
       </w:pPr>
     </w:lvl>
     <w:lvl w:ilvl="8">
@@ -14067,7 +14069,7 @@
       <w:lvlText w:val=" "/>
       <w:lvlJc w:val="left"/>
       <w:pPr>
-        <w:ind w:left="6480" w:hanging="480"/>
+        <w:ind w:left="6480" w:hanging="360"/>
       </w:pPr>
     </w:lvl>
   </w:abstractNum>
@@ -14076,75 +14078,102 @@
     <w:multiLevelType w:val="multilevel"/>
     <w:lvl w:ilvl="0">
       <w:numFmt w:val="bullet"/>
-      <w:lvlText w:val="•"/>
+      <w:lvlText w:val=""/>
       <w:lvlJc w:val="left"/>
       <w:pPr>
-        <w:ind w:left="720" w:hanging="480"/>
-      </w:pPr>
+        <w:ind w:left="720" w:hanging="360"/>
+      </w:pPr>
+      <w:rPr>
+        <w:rFonts w:ascii="Symbol" w:hAnsi="Symbol" w:cs="Symbol" w:hint="default"/>
+      </w:rPr>
     </w:lvl>
     <w:lvl w:ilvl="1">
       <w:numFmt w:val="bullet"/>
-      <w:lvlText w:val="–"/>
+      <w:lvlText w:val="o"/>
       <w:lvlJc w:val="left"/>
       <w:pPr>
-        <w:ind w:left="1440" w:hanging="480"/>
-      </w:pPr>
+        <w:ind w:left="1440" w:hanging="360"/>
+      </w:pPr>
+      <w:rPr>
+        <w:rFonts w:ascii="Courier New" w:hAnsi="Courier New" w:cs="Courier New" w:hint="default"/>
+      </w:rPr>
     </w:lvl>
     <w:lvl w:ilvl="2">
       <w:numFmt w:val="bullet"/>
-      <w:lvlText w:val="•"/>
+      <w:lvlText w:val=""/>
       <w:lvlJc w:val="left"/>
       <w:pPr>
-        <w:ind w:left="2160" w:hanging="480"/>
-      </w:pPr>
+        <w:ind w:left="2160" w:hanging="360"/>
+      </w:pPr>
+      <w:rPr>
+        <w:rFonts w:ascii="Wingdings" w:hAnsi="Wingdings" w:cs="Wingdings" w:hint="default"/>
+      </w:rPr>
     </w:lvl>
     <w:lvl w:ilvl="3">
       <w:numFmt w:val="bullet"/>
-      <w:lvlText w:val="–"/>
+      <w:lvlText w:val=""/>
       <w:lvlJc w:val="left"/>
       <w:pPr>
-        <w:ind w:left="2880" w:hanging="480"/>
-      </w:pPr>
+        <w:ind w:left="2880" w:hanging="360"/>
+      </w:pPr>
+      <w:rPr>
+        <w:rFonts w:ascii="Symbol" w:hAnsi="Symbol" w:cs="Symbol" w:hint="default"/>
+      </w:rPr>
     </w:lvl>
     <w:lvl w:ilvl="4">
       <w:numFmt w:val="bullet"/>
-      <w:lvlText w:val="•"/>
+      <w:lvlText w:val="o"/>
       <w:lvlJc w:val="left"/>
       <w:pPr>
-        <w:ind w:left="3600" w:hanging="480"/>
-      </w:pPr>
+        <w:ind w:left="3600" w:hanging="360"/>
+      </w:pPr>
+      <w:rPr>
+        <w:rFonts w:ascii="Courier New" w:hAnsi="Courier New" w:cs="Courier New" w:hint="default"/>
+      </w:rPr>
     </w:lvl>
     <w:lvl w:ilvl="5">
       <w:numFmt w:val="bullet"/>
-      <w:lvlText w:val="–"/>
+      <w:lvlText w:val=""/>
       <w:lvlJc w:val="left"/>
       <w:pPr>
-        <w:ind w:left="4320" w:hanging="480"/>
-      </w:pPr>
+        <w:ind w:left="4320" w:hanging="360"/>
+      </w:pPr>
+      <w:rPr>
+        <w:rFonts w:ascii="Wingdings" w:hAnsi="Wingdings" w:cs="Wingdings" w:hint="default"/>
+      </w:rPr>
     </w:lvl>
     <w:lvl w:ilvl="6">
       <w:numFmt w:val="bullet"/>
-      <w:lvlText w:val="•"/>
+      <w:lvlText w:val=""/>
       <w:lvlJc w:val="left"/>
       <w:pPr>
-        <w:ind w:left="5040" w:hanging="480"/>
-      </w:pPr>
+        <w:ind w:left="5040" w:hanging="360"/>
+      </w:pPr>
+      <w:rPr>
+        <w:rFonts w:ascii="Symbol" w:hAnsi="Symbol" w:cs="Symbol" w:hint="default"/>
+      </w:rPr>
     </w:lvl>
     <w:lvl w:ilvl="7">
       <w:numFmt w:val="bullet"/>
-      <w:lvlText w:val="–"/>
+      <w:lvlText w:val="o"/>
       <w:lvlJc w:val="left"/>
       <w:pPr>
-        <w:ind w:left="5760" w:hanging="480"/>
-      </w:pPr>
+        <w:ind w:left="5760" w:hanging="360"/>
+      </w:pPr>
+      <w:rPr>
+        <w:rFonts w:ascii="Courier New" w:hAnsi="Courier New" w:cs="Courier New" w:hint="default"/>
+      </w:rPr>
     </w:lvl>
     <w:lvl w:ilvl="8">
       <w:numFmt w:val="bullet"/>
-      <w:lvlText w:val="•"/>
+      <w:lvlText w:val=""/>
       <w:lvlJc w:val="left"/>
       <w:pPr>
-        <w:ind w:left="6480" w:hanging="480"/>
-      </w:pPr>
+        <w:ind w:left="6480" w:hanging="360"/>
+      </w:pPr>
+      <w:rPr>
+        <w:rFonts w:ascii="Wingdings" w:hAnsi="Wingdings" w:cs="Wingdings" w:hint="default"/>
+      </w:rPr>
     </w:lvl>
   </w:abstractNum>
   <w:num w:numId="1000">
@@ -14223,36 +14252,70 @@
     <w:name w:val="Title"/>
     <w:basedOn w:val="Normal"/>
     <w:next w:val="BodyText"/>
+    <w:link w:val="TitleChar"/>
+    <w:uiPriority w:val="10"/>
     <w:qFormat/>
+    <w:rsid w:val="00A10FD9"/>
     <w:pPr>
-      <w:keepNext/>
-      <w:keepLines/>
-      <w:spacing w:after="240" w:before="480"/>
+      <w:spacing w:after="80" w:line="240" w:lineRule="auto"/>
+      <w:contextualSpacing/>
       <w:jc w:val="center"/>
     </w:pPr>
     <w:rPr>
       <w:rFonts w:asciiTheme="majorHAnsi" w:cstheme="majorBidi" w:eastAsiaTheme="majorEastAsia" w:hAnsiTheme="majorHAnsi"/>
-      <w:b/>
-      <w:bCs/>
-      <w:color w:themeColor="accent1" w:themeShade="B5" w:val="345A8A"/>
-      <w:sz w:val="36"/>
-      <w:szCs w:val="36"/>
+      <w:spacing w:val="-10"/>
+      <w:kern w:val="28"/>
+      <w:sz w:val="56"/>
+      <w:szCs w:val="56"/>
+    </w:rPr>
+  </w:style>
+  <w:style w:customStyle="1" w:styleId="TitleChar" w:type="character">
+    <w:name w:val="Title Char"/>
+    <w:basedOn w:val="DefaultParagraphFont"/>
+    <w:link w:val="Title"/>
+    <w:uiPriority w:val="10"/>
+    <w:rsid w:val="00A10FD9"/>
+    <w:rPr>
+      <w:rFonts w:asciiTheme="majorHAnsi" w:cstheme="majorBidi" w:eastAsiaTheme="majorEastAsia" w:hAnsiTheme="majorHAnsi"/>
+      <w:spacing w:val="-10"/>
+      <w:kern w:val="28"/>
+      <w:sz w:val="56"/>
+      <w:szCs w:val="56"/>
     </w:rPr>
   </w:style>
   <w:style w:styleId="Subtitle" w:type="paragraph">
     <w:name w:val="Subtitle"/>
-    <w:basedOn w:val="Title"/>
+    <w:basedOn w:val="Normal"/>
     <w:next w:val="BodyText"/>
+    <w:link w:val="SubtitleChar"/>
+    <w:uiPriority w:val="11"/>
     <w:qFormat/>
+    <w:rsid w:val="00A10FD9"/>
     <w:pPr>
-      <w:keepNext/>
-      <w:keepLines/>
-      <w:spacing w:after="240" w:before="240"/>
-      <w:jc w:val="center"/>
+      <w:numPr>
+        <w:ilvl w:val="1"/>
+      </w:numPr>
     </w:pPr>
     <w:rPr>
-      <w:sz w:val="30"/>
-      <w:szCs w:val="30"/>
+      <w:rFonts w:cstheme="majorBidi" w:eastAsiaTheme="majorEastAsia"/>
+      <w:color w:themeColor="text1" w:themeTint="A6" w:val="595959"/>
+      <w:spacing w:val="15"/>
+      <w:sz w:val="28"/>
+      <w:szCs w:val="28"/>
+    </w:rPr>
+  </w:style>
+  <w:style w:customStyle="1" w:styleId="SubtitleChar" w:type="character">
+    <w:name w:val="Subtitle Char"/>
+    <w:basedOn w:val="DefaultParagraphFont"/>
+    <w:link w:val="Subtitle"/>
+    <w:uiPriority w:val="11"/>
+    <w:rsid w:val="00A10FD9"/>
+    <w:rPr>
+      <w:rFonts w:cstheme="majorBidi" w:eastAsiaTheme="majorEastAsia"/>
+      <w:color w:themeColor="text1" w:themeTint="A6" w:val="595959"/>
+      <w:spacing w:val="15"/>
+      <w:sz w:val="28"/>
+      <w:szCs w:val="28"/>
     </w:rPr>
   </w:style>
   <w:style w:customStyle="1" w:styleId="Author" w:type="paragraph">
@@ -14317,191 +14380,321 @@
     <w:rPr/>
   </w:style>
   <w:style w:styleId="Heading1" w:type="paragraph">
-    <w:name w:val="Heading 1"/>
+    <w:name w:val="heading 1"/>
     <w:basedOn w:val="Normal"/>
     <w:next w:val="BodyText"/>
+    <w:link w:val="Heading1Char"/>
     <w:uiPriority w:val="9"/>
     <w:qFormat/>
+    <w:rsid w:val="00A10FD9"/>
     <w:pPr>
       <w:keepNext/>
       <w:keepLines/>
-      <w:spacing w:after="0" w:before="480"/>
+      <w:spacing w:after="80" w:before="360"/>
       <w:outlineLvl w:val="0"/>
     </w:pPr>
     <w:rPr>
       <w:rFonts w:asciiTheme="majorHAnsi" w:cstheme="majorBidi" w:eastAsiaTheme="majorEastAsia" w:hAnsiTheme="majorHAnsi"/>
-      <w:b/>
-      <w:bCs/>
-      <w:color w:themeColor="accent1" w:val="4F81BD"/>
+      <w:color w:themeColor="accent1" w:themeShade="BF" w:val="0F4761"/>
+      <w:sz w:val="40"/>
+      <w:szCs w:val="40"/>
+    </w:rPr>
+  </w:style>
+  <w:style w:styleId="Heading2" w:type="paragraph">
+    <w:name w:val="heading 2"/>
+    <w:basedOn w:val="Normal"/>
+    <w:next w:val="BodyText"/>
+    <w:link w:val="Heading2Char"/>
+    <w:uiPriority w:val="9"/>
+    <w:semiHidden/>
+    <w:unhideWhenUsed/>
+    <w:qFormat/>
+    <w:rsid w:val="00A10FD9"/>
+    <w:pPr>
+      <w:keepNext/>
+      <w:keepLines/>
+      <w:spacing w:after="80" w:before="160"/>
+      <w:outlineLvl w:val="1"/>
+    </w:pPr>
+    <w:rPr>
+      <w:rFonts w:asciiTheme="majorHAnsi" w:cstheme="majorBidi" w:eastAsiaTheme="majorEastAsia" w:hAnsiTheme="majorHAnsi"/>
+      <w:color w:themeColor="accent1" w:themeShade="BF" w:val="0F4761"/>
       <w:sz w:val="32"/>
       <w:szCs w:val="32"/>
     </w:rPr>
   </w:style>
-  <w:style w:styleId="Heading2" w:type="paragraph">
-    <w:name w:val="Heading 2"/>
+  <w:style w:styleId="Heading3" w:type="paragraph">
+    <w:name w:val="heading 3"/>
     <w:basedOn w:val="Normal"/>
     <w:next w:val="BodyText"/>
+    <w:link w:val="Heading3Char"/>
     <w:uiPriority w:val="9"/>
+    <w:semiHidden/>
     <w:unhideWhenUsed/>
     <w:qFormat/>
+    <w:rsid w:val="00A10FD9"/>
     <w:pPr>
       <w:keepNext/>
       <w:keepLines/>
-      <w:spacing w:after="0" w:before="200"/>
-      <w:outlineLvl w:val="1"/>
+      <w:spacing w:after="80" w:before="160"/>
+      <w:outlineLvl w:val="2"/>
     </w:pPr>
     <w:rPr>
-      <w:rFonts w:asciiTheme="majorHAnsi" w:cstheme="majorBidi" w:eastAsiaTheme="majorEastAsia" w:hAnsiTheme="majorHAnsi"/>
-      <w:b/>
-      <w:bCs/>
-      <w:color w:themeColor="accent1" w:val="4F81BD"/>
+      <w:rFonts w:cstheme="majorBidi" w:eastAsiaTheme="majorEastAsia"/>
+      <w:color w:themeColor="accent1" w:themeShade="BF" w:val="0F4761"/>
       <w:sz w:val="28"/>
       <w:szCs w:val="28"/>
     </w:rPr>
   </w:style>
-  <w:style w:styleId="Heading3" w:type="paragraph">
-    <w:name w:val="Heading 3"/>
+  <w:style w:styleId="Heading4" w:type="paragraph">
+    <w:name w:val="heading 4"/>
     <w:basedOn w:val="Normal"/>
     <w:next w:val="BodyText"/>
+    <w:link w:val="Heading4Char"/>
     <w:uiPriority w:val="9"/>
+    <w:semiHidden/>
     <w:unhideWhenUsed/>
     <w:qFormat/>
+    <w:rsid w:val="00A10FD9"/>
     <w:pPr>
       <w:keepNext/>
       <w:keepLines/>
-      <w:spacing w:after="0" w:before="200"/>
-      <w:outlineLvl w:val="2"/>
+      <w:spacing w:after="40" w:before="80"/>
+      <w:outlineLvl w:val="3"/>
     </w:pPr>
     <w:rPr>
-      <w:rFonts w:asciiTheme="majorHAnsi" w:cstheme="majorBidi" w:eastAsiaTheme="majorEastAsia" w:hAnsiTheme="majorHAnsi"/>
-      <w:b/>
-      <w:bCs/>
-      <w:color w:themeColor="accent1" w:val="4F81BD"/>
-      <w:sz w:val="24"/>
-      <w:szCs w:val="24"/>
+      <w:rFonts w:cstheme="majorBidi" w:eastAsiaTheme="majorEastAsia"/>
+      <w:i/>
+      <w:iCs/>
+      <w:color w:themeColor="accent1" w:themeShade="BF" w:val="0F4761"/>
     </w:rPr>
   </w:style>
-  <w:style w:styleId="Heading4" w:type="paragraph">
-    <w:name w:val="Heading 4"/>
+  <w:style w:styleId="Heading5" w:type="paragraph">
+    <w:name w:val="heading 5"/>
     <w:basedOn w:val="Normal"/>
     <w:next w:val="BodyText"/>
+    <w:link w:val="Heading5Char"/>
     <w:uiPriority w:val="9"/>
+    <w:semiHidden/>
     <w:unhideWhenUsed/>
     <w:qFormat/>
+    <w:rsid w:val="00A10FD9"/>
     <w:pPr>
       <w:keepNext/>
       <w:keepLines/>
-      <w:spacing w:after="0" w:before="200"/>
-      <w:outlineLvl w:val="3"/>
+      <w:spacing w:after="40" w:before="80"/>
+      <w:outlineLvl w:val="4"/>
     </w:pPr>
     <w:rPr>
-      <w:rFonts w:asciiTheme="majorHAnsi" w:cstheme="majorBidi" w:eastAsiaTheme="majorEastAsia" w:hAnsiTheme="majorHAnsi"/>
-      <w:bCs/>
-      <w:i/>
-      <w:color w:themeColor="accent1" w:val="4F81BD"/>
-      <w:sz w:val="24"/>
-      <w:szCs w:val="24"/>
+      <w:rFonts w:cstheme="majorBidi" w:eastAsiaTheme="majorEastAsia"/>
+      <w:color w:themeColor="accent1" w:themeShade="BF" w:val="0F4761"/>
     </w:rPr>
   </w:style>
-  <w:style w:styleId="Heading5" w:type="paragraph">
-    <w:name w:val="Heading 5"/>
+  <w:style w:styleId="Heading6" w:type="paragraph">
+    <w:name w:val="heading 6"/>
     <w:basedOn w:val="Normal"/>
     <w:next w:val="BodyText"/>
+    <w:link w:val="Heading6Char"/>
     <w:uiPriority w:val="9"/>
+    <w:semiHidden/>
     <w:unhideWhenUsed/>
     <w:qFormat/>
+    <w:rsid w:val="00A10FD9"/>
     <w:pPr>
       <w:keepNext/>
       <w:keepLines/>
-      <w:spacing w:after="0" w:before="200"/>
-      <w:outlineLvl w:val="4"/>
+      <w:spacing w:after="0" w:before="40"/>
+      <w:outlineLvl w:val="5"/>
     </w:pPr>
     <w:rPr>
-      <w:rFonts w:asciiTheme="majorHAnsi" w:cstheme="majorBidi" w:eastAsiaTheme="majorEastAsia" w:hAnsiTheme="majorHAnsi"/>
+      <w:rFonts w:cstheme="majorBidi" w:eastAsiaTheme="majorEastAsia"/>
+      <w:i/>
       <w:iCs/>
-      <w:color w:themeColor="accent1" w:val="4F81BD"/>
-      <w:sz w:val="24"/>
-      <w:szCs w:val="24"/>
+      <w:color w:themeColor="text1" w:themeTint="A6" w:val="595959"/>
     </w:rPr>
   </w:style>
-  <w:style w:styleId="Heading6" w:type="paragraph">
-    <w:name w:val="Heading 6"/>
+  <w:style w:styleId="Heading7" w:type="paragraph">
+    <w:name w:val="heading 7"/>
     <w:basedOn w:val="Normal"/>
     <w:next w:val="BodyText"/>
+    <w:link w:val="Heading7Char"/>
     <w:uiPriority w:val="9"/>
+    <w:semiHidden/>
     <w:unhideWhenUsed/>
     <w:qFormat/>
+    <w:rsid w:val="00A10FD9"/>
     <w:pPr>
       <w:keepNext/>
       <w:keepLines/>
-      <w:spacing w:after="0" w:before="200"/>
-      <w:outlineLvl w:val="5"/>
+      <w:spacing w:after="0" w:before="40"/>
+      <w:outlineLvl w:val="6"/>
     </w:pPr>
     <w:rPr>
-      <w:rFonts w:asciiTheme="majorHAnsi" w:cstheme="majorBidi" w:eastAsiaTheme="majorEastAsia" w:hAnsiTheme="majorHAnsi"/>
-      <w:color w:themeColor="accent1" w:val="4F81BD"/>
-      <w:sz w:val="24"/>
-      <w:szCs w:val="24"/>
+      <w:rFonts w:cstheme="majorBidi" w:eastAsiaTheme="majorEastAsia"/>
+      <w:color w:themeColor="text1" w:themeTint="A6" w:val="595959"/>
     </w:rPr>
   </w:style>
-  <w:style w:styleId="Heading7" w:type="paragraph">
-    <w:name w:val="Heading 7"/>
+  <w:style w:styleId="Heading8" w:type="paragraph">
+    <w:name w:val="heading 8"/>
     <w:basedOn w:val="Normal"/>
     <w:next w:val="BodyText"/>
+    <w:link w:val="Heading8Char"/>
     <w:uiPriority w:val="9"/>
+    <w:semiHidden/>
     <w:unhideWhenUsed/>
     <w:qFormat/>
+    <w:rsid w:val="00A10FD9"/>
     <w:pPr>
       <w:keepNext/>
       <w:keepLines/>
-      <w:spacing w:after="0" w:before="200"/>
-      <w:outlineLvl w:val="6"/>
+      <w:spacing w:after="0"/>
+      <w:outlineLvl w:val="7"/>
     </w:pPr>
     <w:rPr>
-      <w:rFonts w:asciiTheme="majorHAnsi" w:cstheme="majorBidi" w:eastAsiaTheme="majorEastAsia" w:hAnsiTheme="majorHAnsi"/>
-      <w:color w:themeColor="accent1" w:val="4F81BD"/>
-      <w:sz w:val="24"/>
-      <w:szCs w:val="24"/>
+      <w:rFonts w:cstheme="majorBidi" w:eastAsiaTheme="majorEastAsia"/>
+      <w:i/>
+      <w:iCs/>
+      <w:color w:themeColor="text1" w:themeTint="D8" w:val="272727"/>
     </w:rPr>
   </w:style>
-  <w:style w:styleId="Heading8" w:type="paragraph">
-    <w:name w:val="Heading 8"/>
+  <w:style w:styleId="Heading9" w:type="paragraph">
+    <w:name w:val="heading 9"/>
     <w:basedOn w:val="Normal"/>
     <w:next w:val="BodyText"/>
+    <w:link w:val="Heading9Char"/>
     <w:uiPriority w:val="9"/>
+    <w:semiHidden/>
     <w:unhideWhenUsed/>
     <w:qFormat/>
+    <w:rsid w:val="00A10FD9"/>
     <w:pPr>
       <w:keepNext/>
       <w:keepLines/>
-      <w:spacing w:after="0" w:before="200"/>
-      <w:outlineLvl w:val="7"/>
-    </w:pPr>
-    <w:rPr>
-      <w:rFonts w:asciiTheme="majorHAnsi" w:cstheme="majorBidi" w:eastAsiaTheme="majorEastAsia" w:hAnsiTheme="majorHAnsi"/>
-      <w:color w:themeColor="accent1" w:val="4F81BD"/>
-      <w:sz w:val="24"/>
-      <w:szCs w:val="24"/>
-    </w:rPr>
-  </w:style>
-  <w:style w:styleId="Heading9" w:type="paragraph">
-    <w:name w:val="Heading 9"/>
-    <w:basedOn w:val="Normal"/>
-    <w:next w:val="BodyText"/>
-    <w:uiPriority w:val="9"/>
-    <w:unhideWhenUsed/>
-    <w:qFormat/>
-    <w:pPr>
-      <w:keepNext/>
-      <w:keepLines/>
-      <w:spacing w:after="0" w:before="200"/>
+      <w:spacing w:after="0"/>
       <w:outlineLvl w:val="8"/>
     </w:pPr>
     <w:rPr>
+      <w:rFonts w:cstheme="majorBidi" w:eastAsiaTheme="majorEastAsia"/>
+      <w:color w:themeColor="text1" w:themeTint="D8" w:val="272727"/>
+    </w:rPr>
+  </w:style>
+  <w:style w:customStyle="1" w:styleId="Heading1Char" w:type="character">
+    <w:name w:val="Heading 1 Char"/>
+    <w:basedOn w:val="DefaultParagraphFont"/>
+    <w:link w:val="Heading1"/>
+    <w:uiPriority w:val="9"/>
+    <w:rsid w:val="00A10FD9"/>
+    <w:rPr>
       <w:rFonts w:asciiTheme="majorHAnsi" w:cstheme="majorBidi" w:eastAsiaTheme="majorEastAsia" w:hAnsiTheme="majorHAnsi"/>
-      <w:color w:themeColor="accent1" w:val="4F81BD"/>
-      <w:sz w:val="24"/>
-      <w:szCs w:val="24"/>
+      <w:color w:themeColor="accent1" w:themeShade="BF" w:val="0F4761"/>
+      <w:sz w:val="40"/>
+      <w:szCs w:val="40"/>
+    </w:rPr>
+  </w:style>
+  <w:style w:customStyle="1" w:styleId="Heading2Char" w:type="character">
+    <w:name w:val="Heading 2 Char"/>
+    <w:basedOn w:val="DefaultParagraphFont"/>
+    <w:link w:val="Heading2"/>
+    <w:uiPriority w:val="9"/>
+    <w:semiHidden/>
+    <w:rsid w:val="00A10FD9"/>
+    <w:rPr>
+      <w:rFonts w:asciiTheme="majorHAnsi" w:cstheme="majorBidi" w:eastAsiaTheme="majorEastAsia" w:hAnsiTheme="majorHAnsi"/>
+      <w:color w:themeColor="accent1" w:themeShade="BF" w:val="0F4761"/>
+      <w:sz w:val="32"/>
+      <w:szCs w:val="32"/>
+    </w:rPr>
+  </w:style>
+  <w:style w:customStyle="1" w:styleId="Heading3Char" w:type="character">
+    <w:name w:val="Heading 3 Char"/>
+    <w:basedOn w:val="DefaultParagraphFont"/>
+    <w:link w:val="Heading3"/>
+    <w:uiPriority w:val="9"/>
+    <w:semiHidden/>
+    <w:rsid w:val="00A10FD9"/>
+    <w:rPr>
+      <w:rFonts w:cstheme="majorBidi" w:eastAsiaTheme="majorEastAsia"/>
+      <w:color w:themeColor="accent1" w:themeShade="BF" w:val="0F4761"/>
+      <w:sz w:val="28"/>
+      <w:szCs w:val="28"/>
+    </w:rPr>
+  </w:style>
+  <w:style w:customStyle="1" w:styleId="Heading4Char" w:type="character">
+    <w:name w:val="Heading 4 Char"/>
+    <w:basedOn w:val="DefaultParagraphFont"/>
+    <w:link w:val="Heading4"/>
+    <w:uiPriority w:val="9"/>
+    <w:semiHidden/>
+    <w:rsid w:val="00A10FD9"/>
+    <w:rPr>
+      <w:rFonts w:cstheme="majorBidi" w:eastAsiaTheme="majorEastAsia"/>
+      <w:i/>
+      <w:iCs/>
+      <w:color w:themeColor="accent1" w:themeShade="BF" w:val="0F4761"/>
+    </w:rPr>
+  </w:style>
+  <w:style w:customStyle="1" w:styleId="Heading5Char" w:type="character">
+    <w:name w:val="Heading 5 Char"/>
+    <w:basedOn w:val="DefaultParagraphFont"/>
+    <w:link w:val="Heading5"/>
+    <w:uiPriority w:val="9"/>
+    <w:semiHidden/>
+    <w:rsid w:val="00A10FD9"/>
+    <w:rPr>
+      <w:rFonts w:cstheme="majorBidi" w:eastAsiaTheme="majorEastAsia"/>
+      <w:color w:themeColor="accent1" w:themeShade="BF" w:val="0F4761"/>
+    </w:rPr>
+  </w:style>
+  <w:style w:customStyle="1" w:styleId="Heading6Char" w:type="character">
+    <w:name w:val="Heading 6 Char"/>
+    <w:basedOn w:val="DefaultParagraphFont"/>
+    <w:link w:val="Heading6"/>
+    <w:uiPriority w:val="9"/>
+    <w:semiHidden/>
+    <w:rsid w:val="00A10FD9"/>
+    <w:rPr>
+      <w:rFonts w:cstheme="majorBidi" w:eastAsiaTheme="majorEastAsia"/>
+      <w:i/>
+      <w:iCs/>
+      <w:color w:themeColor="text1" w:themeTint="A6" w:val="595959"/>
+    </w:rPr>
+  </w:style>
+  <w:style w:customStyle="1" w:styleId="Heading7Char" w:type="character">
+    <w:name w:val="Heading 7 Char"/>
+    <w:basedOn w:val="DefaultParagraphFont"/>
+    <w:link w:val="Heading7"/>
+    <w:uiPriority w:val="9"/>
+    <w:semiHidden/>
+    <w:rsid w:val="00A10FD9"/>
+    <w:rPr>
+      <w:rFonts w:cstheme="majorBidi" w:eastAsiaTheme="majorEastAsia"/>
+      <w:color w:themeColor="text1" w:themeTint="A6" w:val="595959"/>
+    </w:rPr>
+  </w:style>
+  <w:style w:customStyle="1" w:styleId="Heading8Char" w:type="character">
+    <w:name w:val="Heading 8 Char"/>
+    <w:basedOn w:val="DefaultParagraphFont"/>
+    <w:link w:val="Heading8"/>
+    <w:uiPriority w:val="9"/>
+    <w:semiHidden/>
+    <w:rsid w:val="00A10FD9"/>
+    <w:rPr>
+      <w:rFonts w:cstheme="majorBidi" w:eastAsiaTheme="majorEastAsia"/>
+      <w:i/>
+      <w:iCs/>
+      <w:color w:themeColor="text1" w:themeTint="D8" w:val="272727"/>
+    </w:rPr>
+  </w:style>
+  <w:style w:customStyle="1" w:styleId="Heading9Char" w:type="character">
+    <w:name w:val="Heading 9 Char"/>
+    <w:basedOn w:val="DefaultParagraphFont"/>
+    <w:link w:val="Heading9"/>
+    <w:uiPriority w:val="9"/>
+    <w:semiHidden/>
+    <w:rsid w:val="00A10FD9"/>
+    <w:rPr>
+      <w:rFonts w:cstheme="majorBidi" w:eastAsiaTheme="majorEastAsia"/>
+      <w:color w:themeColor="text1" w:themeTint="D8" w:val="272727"/>
     </w:rPr>
   </w:style>
   <w:style w:styleId="BlockText" w:type="paragraph">
@@ -14526,8 +14719,8 @@
   </w:style>
   <w:style w:styleId="FootnoteBlockText" w:type="paragraph">
     <w:name w:val="Footnote Block Text"/>
-    <w:basedOn w:val="Footnote Text"/>
-    <w:next w:val="Footnote Text"/>
+    <w:basedOn w:val="FootnoteText"/>
+    <w:next w:val="FootnoteText"/>
     <w:uiPriority w:val="9"/>
     <w:unhideWhenUsed/>
     <w:qFormat/>
@@ -14684,6 +14877,7 @@
     <w:name w:val="KeywordTok"/>
     <w:basedOn w:val="VerbatimChar"/>
     <w:rPr>
+      <w:b/>
       <w:color w:val="003b4f"/>
       <w:shd w:val="clear" w:fill="f1f3f5"/>
     </w:rPr>
@@ -14838,6 +15032,7 @@
     <w:name w:val="ControlFlowTok"/>
     <w:basedOn w:val="VerbatimChar"/>
     <w:rPr>
+      <w:b/>
       <w:color w:val="003b4f"/>
       <w:shd w:val="clear" w:fill="f1f3f5"/>
     </w:rPr>
@@ -14945,44 +15140,44 @@
         <a:sysClr val="window" lastClr="FFFFFF"/>
       </a:lt1>
       <a:dk2>
-        <a:srgbClr val="1F497D"/>
+        <a:srgbClr val="0E2841"/>
       </a:dk2>
       <a:lt2>
-        <a:srgbClr val="EEECE1"/>
+        <a:srgbClr val="E8E8E8"/>
       </a:lt2>
       <a:accent1>
-        <a:srgbClr val="4F81BD"/>
+        <a:srgbClr val="156082"/>
       </a:accent1>
       <a:accent2>
-        <a:srgbClr val="C0504D"/>
+        <a:srgbClr val="E97132"/>
       </a:accent2>
       <a:accent3>
-        <a:srgbClr val="9BBB59"/>
+        <a:srgbClr val="196B24"/>
       </a:accent3>
       <a:accent4>
-        <a:srgbClr val="8064A2"/>
+        <a:srgbClr val="0F9ED5"/>
       </a:accent4>
       <a:accent5>
-        <a:srgbClr val="4BACC6"/>
+        <a:srgbClr val="A02B93"/>
       </a:accent5>
       <a:accent6>
-        <a:srgbClr val="F79646"/>
+        <a:srgbClr val="4EA72E"/>
       </a:accent6>
       <a:hlink>
-        <a:srgbClr val="0000FF"/>
+        <a:srgbClr val="467886"/>
       </a:hlink>
       <a:folHlink>
-        <a:srgbClr val="800080"/>
+        <a:srgbClr val="96607D"/>
       </a:folHlink>
     </a:clrScheme>
     <a:fontScheme name="Office">
       <a:majorFont>
-        <a:latin typeface="Calibri"/>
+        <a:latin typeface="Aptos Display" panose="02110004020202020204"/>
         <a:ea typeface=""/>
         <a:cs typeface=""/>
-        <a:font script="Jpan" typeface="ＭＳ ゴシック"/>
+        <a:font script="Jpan" typeface="游ゴシック Light"/>
         <a:font script="Hang" typeface="맑은 고딕"/>
-        <a:font script="Hans" typeface="宋体"/>
+        <a:font script="Hans" typeface="等线 Light"/>
         <a:font script="Hant" typeface="新細明體"/>
         <a:font script="Arab" typeface="Times New Roman"/>
         <a:font script="Hebr" typeface="Times New Roman"/>
@@ -15009,14 +15204,32 @@
         <a:font script="Mong" typeface="Mongolian Baiti"/>
         <a:font script="Viet" typeface="Times New Roman"/>
         <a:font script="Uigh" typeface="Microsoft Uighur"/>
+        <a:font script="Geor" typeface="Sylfaen"/>
+        <a:font script="Armn" typeface="Arial"/>
+        <a:font script="Bugi" typeface="Leelawadee UI"/>
+        <a:font script="Bopo" typeface="Microsoft JhengHei"/>
+        <a:font script="Java" typeface="Javanese Text"/>
+        <a:font script="Lisu" typeface="Segoe UI"/>
+        <a:font script="Mymr" typeface="Myanmar Text"/>
+        <a:font script="Nkoo" typeface="Ebrima"/>
+        <a:font script="Olck" typeface="Nirmala UI"/>
+        <a:font script="Osma" typeface="Ebrima"/>
+        <a:font script="Phag" typeface="Phagspa"/>
+        <a:font script="Syrn" typeface="Estrangelo Edessa"/>
+        <a:font script="Syrj" typeface="Estrangelo Edessa"/>
+        <a:font script="Syre" typeface="Estrangelo Edessa"/>
+        <a:font script="Sora" typeface="Nirmala UI"/>
+        <a:font script="Tale" typeface="Microsoft Tai Le"/>
+        <a:font script="Talu" typeface="Microsoft New Tai Lue"/>
+        <a:font script="Tfng" typeface="Ebrima"/>
       </a:majorFont>
       <a:minorFont>
-        <a:latin typeface="Cambria"/>
+        <a:latin typeface="Aptos" panose="02110004020202020204"/>
         <a:ea typeface=""/>
         <a:cs typeface=""/>
-        <a:font script="Jpan" typeface="ＭＳ 明朝"/>
+        <a:font script="Jpan" typeface="游明朝"/>
         <a:font script="Hang" typeface="맑은 고딕"/>
-        <a:font script="Hans" typeface="宋体"/>
+        <a:font script="Hans" typeface="等线"/>
         <a:font script="Hant" typeface="新細明體"/>
         <a:font script="Arab" typeface="Arial"/>
         <a:font script="Hebr" typeface="Arial"/>
@@ -15043,6 +15256,24 @@
         <a:font script="Mong" typeface="Mongolian Baiti"/>
         <a:font script="Viet" typeface="Arial"/>
         <a:font script="Uigh" typeface="Microsoft Uighur"/>
+        <a:font script="Geor" typeface="Sylfaen"/>
+        <a:font script="Armn" typeface="Arial"/>
+        <a:font script="Bugi" typeface="Leelawadee UI"/>
+        <a:font script="Bopo" typeface="Microsoft JhengHei"/>
+        <a:font script="Java" typeface="Javanese Text"/>
+        <a:font script="Lisu" typeface="Segoe UI"/>
+        <a:font script="Mymr" typeface="Myanmar Text"/>
+        <a:font script="Nkoo" typeface="Ebrima"/>
+        <a:font script="Olck" typeface="Nirmala UI"/>
+        <a:font script="Osma" typeface="Ebrima"/>
+        <a:font script="Phag" typeface="Phagspa"/>
+        <a:font script="Syrn" typeface="Estrangelo Edessa"/>
+        <a:font script="Syrj" typeface="Estrangelo Edessa"/>
+        <a:font script="Syre" typeface="Estrangelo Edessa"/>
+        <a:font script="Sora" typeface="Nirmala UI"/>
+        <a:font script="Tale" typeface="Microsoft Tai Le"/>
+        <a:font script="Talu" typeface="Microsoft New Tai Lue"/>
+        <a:font script="Tfng" typeface="Ebrima"/>
       </a:minorFont>
     </a:fontScheme>
     <a:fmtScheme name="Office">
@@ -15054,200 +15285,141 @@
           <a:gsLst>
             <a:gs pos="0">
               <a:schemeClr val="phClr">
-                <a:tint val="50000"/>
-                <a:satMod val="300000"/>
+                <a:lumMod val="110000"/>
+                <a:satMod val="105000"/>
+                <a:tint val="67000"/>
               </a:schemeClr>
             </a:gs>
-            <a:gs pos="35000">
+            <a:gs pos="50000">
               <a:schemeClr val="phClr">
-                <a:tint val="37000"/>
-                <a:satMod val="300000"/>
+                <a:lumMod val="105000"/>
+                <a:satMod val="103000"/>
+                <a:tint val="73000"/>
               </a:schemeClr>
             </a:gs>
             <a:gs pos="100000">
               <a:schemeClr val="phClr">
-                <a:tint val="15000"/>
-                <a:satMod val="350000"/>
+                <a:lumMod val="105000"/>
+                <a:satMod val="109000"/>
+                <a:tint val="81000"/>
               </a:schemeClr>
             </a:gs>
           </a:gsLst>
-          <a:lin ang="16200000" scaled="1"/>
+          <a:lin ang="5400000" scaled="0"/>
         </a:gradFill>
         <a:gradFill rotWithShape="1">
           <a:gsLst>
             <a:gs pos="0">
               <a:schemeClr val="phClr">
-                <a:tint val="100000"/>
+                <a:satMod val="103000"/>
+                <a:lumMod val="102000"/>
+                <a:tint val="94000"/>
+              </a:schemeClr>
+            </a:gs>
+            <a:gs pos="50000">
+              <a:schemeClr val="phClr">
+                <a:satMod val="110000"/>
+                <a:lumMod val="100000"/>
                 <a:shade val="100000"/>
-                <a:satMod val="130000"/>
               </a:schemeClr>
             </a:gs>
             <a:gs pos="100000">
               <a:schemeClr val="phClr">
-                <a:tint val="50000"/>
-                <a:shade val="100000"/>
-                <a:satMod val="350000"/>
+                <a:lumMod val="99000"/>
+                <a:satMod val="120000"/>
+                <a:shade val="78000"/>
               </a:schemeClr>
             </a:gs>
           </a:gsLst>
-          <a:lin ang="16200000" scaled="0"/>
+          <a:lin ang="5400000" scaled="0"/>
         </a:gradFill>
       </a:fillStyleLst>
       <a:lnStyleLst>
-        <a:ln w="9525" cap="flat" cmpd="sng" algn="ctr">
-          <a:solidFill>
-            <a:schemeClr val="phClr">
-              <a:shade val="95000"/>
-              <a:satMod val="105000"/>
-            </a:schemeClr>
-          </a:solidFill>
-          <a:prstDash val="solid"/>
-        </a:ln>
-        <a:ln w="25400" cap="flat" cmpd="sng" algn="ctr">
+        <a:ln w="6350" cap="flat" cmpd="sng" algn="ctr">
           <a:solidFill>
             <a:schemeClr val="phClr"/>
           </a:solidFill>
           <a:prstDash val="solid"/>
+          <a:miter lim="800000"/>
         </a:ln>
-        <a:ln w="38100" cap="flat" cmpd="sng" algn="ctr">
+        <a:ln w="12700" cap="flat" cmpd="sng" algn="ctr">
           <a:solidFill>
             <a:schemeClr val="phClr"/>
           </a:solidFill>
           <a:prstDash val="solid"/>
+          <a:miter lim="800000"/>
+        </a:ln>
+        <a:ln w="19050" cap="flat" cmpd="sng" algn="ctr">
+          <a:solidFill>
+            <a:schemeClr val="phClr"/>
+          </a:solidFill>
+          <a:prstDash val="solid"/>
+          <a:miter lim="800000"/>
         </a:ln>
       </a:lnStyleLst>
       <a:effectStyleLst>
         <a:effectStyle>
+          <a:effectLst/>
+        </a:effectStyle>
+        <a:effectStyle>
+          <a:effectLst/>
+        </a:effectStyle>
+        <a:effectStyle>
           <a:effectLst>
-            <a:outerShdw blurRad="40000" dist="20000" dir="5400000" rotWithShape="0">
+            <a:outerShdw blurRad="57150" dist="19050" dir="5400000" algn="ctr" rotWithShape="0">
               <a:srgbClr val="000000">
-                <a:alpha val="38000"/>
+                <a:alpha val="63000"/>
               </a:srgbClr>
             </a:outerShdw>
           </a:effectLst>
-        </a:effectStyle>
-        <a:effectStyle>
-          <a:effectLst>
-            <a:outerShdw blurRad="40000" dist="23000" dir="5400000" rotWithShape="0">
-              <a:srgbClr val="000000">
-                <a:alpha val="35000"/>
-              </a:srgbClr>
-            </a:outerShdw>
-          </a:effectLst>
-        </a:effectStyle>
-        <a:effectStyle>
-          <a:effectLst>
-            <a:outerShdw blurRad="40000" dist="23000" dir="5400000" rotWithShape="0">
-              <a:srgbClr val="000000">
-                <a:alpha val="35000"/>
-              </a:srgbClr>
-            </a:outerShdw>
-          </a:effectLst>
-          <a:scene3d>
-            <a:camera prst="orthographicFront">
-              <a:rot lat="0" lon="0" rev="0"/>
-            </a:camera>
-            <a:lightRig rig="threePt" dir="t">
-              <a:rot lat="0" lon="0" rev="1200000"/>
-            </a:lightRig>
-          </a:scene3d>
-          <a:sp3d>
-            <a:bevelT w="63500" h="25400"/>
-          </a:sp3d>
         </a:effectStyle>
       </a:effectStyleLst>
       <a:bgFillStyleLst>
         <a:solidFill>
           <a:schemeClr val="phClr"/>
         </a:solidFill>
+        <a:solidFill>
+          <a:schemeClr val="phClr">
+            <a:tint val="95000"/>
+            <a:satMod val="170000"/>
+          </a:schemeClr>
+        </a:solidFill>
         <a:gradFill rotWithShape="1">
           <a:gsLst>
             <a:gs pos="0">
               <a:schemeClr val="phClr">
-                <a:tint val="40000"/>
-                <a:satMod val="350000"/>
+                <a:tint val="93000"/>
+                <a:satMod val="150000"/>
+                <a:shade val="98000"/>
+                <a:lumMod val="102000"/>
               </a:schemeClr>
             </a:gs>
-            <a:gs pos="40000">
+            <a:gs pos="50000">
               <a:schemeClr val="phClr">
-                <a:tint val="45000"/>
-                <a:shade val="99000"/>
-                <a:satMod val="350000"/>
+                <a:tint val="98000"/>
+                <a:satMod val="130000"/>
+                <a:shade val="90000"/>
+                <a:lumMod val="103000"/>
               </a:schemeClr>
             </a:gs>
             <a:gs pos="100000">
               <a:schemeClr val="phClr">
-                <a:shade val="20000"/>
-                <a:satMod val="255000"/>
+                <a:shade val="63000"/>
+                <a:satMod val="120000"/>
               </a:schemeClr>
             </a:gs>
           </a:gsLst>
-          <a:path path="circle">
-            <a:fillToRect l="50000" t="-80000" r="50000" b="180000"/>
-          </a:path>
-        </a:gradFill>
-        <a:gradFill rotWithShape="1">
-          <a:gsLst>
-            <a:gs pos="0">
-              <a:schemeClr val="phClr">
-                <a:tint val="80000"/>
-                <a:satMod val="300000"/>
-              </a:schemeClr>
-            </a:gs>
-            <a:gs pos="100000">
-              <a:schemeClr val="phClr">
-                <a:shade val="30000"/>
-                <a:satMod val="200000"/>
-              </a:schemeClr>
-            </a:gs>
-          </a:gsLst>
-          <a:path path="circle">
-            <a:fillToRect l="50000" t="50000" r="50000" b="50000"/>
-          </a:path>
+          <a:lin ang="5400000" scaled="0"/>
         </a:gradFill>
       </a:bgFillStyleLst>
     </a:fmtScheme>
   </a:themeElements>
-  <a:objectDefaults>
-    <a:spDef>
-      <a:spPr/>
-      <a:bodyPr/>
-      <a:lstStyle/>
-      <a:style>
-        <a:lnRef idx="1">
-          <a:schemeClr val="accent1"/>
-        </a:lnRef>
-        <a:fillRef idx="3">
-          <a:schemeClr val="accent1"/>
-        </a:fillRef>
-        <a:effectRef idx="2">
-          <a:schemeClr val="accent1"/>
-        </a:effectRef>
-        <a:fontRef idx="minor">
-          <a:schemeClr val="lt1"/>
-        </a:fontRef>
-      </a:style>
-    </a:spDef>
-    <a:lnDef>
-      <a:spPr/>
-      <a:bodyPr/>
-      <a:lstStyle/>
-      <a:style>
-        <a:lnRef idx="2">
-          <a:schemeClr val="accent1"/>
-        </a:lnRef>
-        <a:fillRef idx="0">
-          <a:schemeClr val="accent1"/>
-        </a:fillRef>
-        <a:effectRef idx="1">
-          <a:schemeClr val="accent1"/>
-        </a:effectRef>
-        <a:fontRef idx="minor">
-          <a:schemeClr val="tx1"/>
-        </a:fontRef>
-      </a:style>
-    </a:lnDef>
-  </a:objectDefaults>
+  <a:objectDefaults/>
   <a:extraClrSchemeLst/>
+  <a:extLst>
+    <a:ext uri="{05A4C25C-085E-4340-85A3-A5531E510DB2}">
+      <thm15:themeFamily xmlns:thm15="http://schemas.microsoft.com/office/thememl/2012/main" name="Office Theme" id="{2E142A2C-CD16-42D6-873A-C26D2A0506FA}" vid="{1BDDFF52-6CD6-40A5-AB3C-68EB2F1E4D0A}"/>
+    </a:ext>
+  </a:extLst>
 </a:theme>
 </file>
</xml_diff>

<commit_message>
Forcing .docx to make figures. But figs not rendering properly in .pdf on website! Fix...
</commit_message>
<xml_diff>
--- a/review.docx
+++ b/review.docx
@@ -578,7 +578,7 @@
       </w:r>
     </w:p>
     <w:bookmarkEnd w:id="23"/>
-    <w:bookmarkStart w:id="26" w:name="why-measure-responses-to-contrast"/>
+    <w:bookmarkStart w:id="29" w:name="why-measure-responses-to-contrast"/>
     <w:p>
       <w:pPr>
         <w:pStyle w:val="Heading1"/>
@@ -1428,18 +1428,6 @@
         <w:t xml:space="preserve">; note that the code used to produce all figures in this review is available in python and R at: https://github.com/wadelab/contrastReviewPaperVNS).</w:t>
       </w:r>
     </w:p>
-    <w:p>
-      <w:pPr>
-        <w:pStyle w:val="Compact"/>
-        <w:numPr>
-          <w:ilvl w:val="0"/>
-          <w:numId w:val="1002"/>
-        </w:numPr>
-      </w:pPr>
-      <w:r>
-        <w:t xml:space="preserve">FIGURE ABOUT HERE</w:t>
-      </w:r>
-    </w:p>
     <w:tbl>
       <w:tblPr>
         <w:tblStyle w:val="Table"/>
@@ -1454,12 +1442,54 @@
       <w:tr>
         <w:tc>
           <w:tcPr/>
-          <w:bookmarkStart w:id="25" w:name="fig-centresurround"/>
+          <w:bookmarkStart w:id="28" w:name="fig-centresurround"/>
           <w:p>
             <w:pPr>
               <w:pStyle w:val="Compact"/>
               <w:jc w:val="center"/>
             </w:pPr>
+            <w:r>
+              <w:drawing>
+                <wp:inline>
+                  <wp:extent cx="5334000" cy="2286000"/>
+                  <wp:effectExtent b="0" l="0" r="0" t="0"/>
+                  <wp:docPr descr="" title="" id="26" name="Picture"/>
+                  <a:graphic>
+                    <a:graphicData uri="http://schemas.openxmlformats.org/drawingml/2006/picture">
+                      <pic:pic>
+                        <pic:nvPicPr>
+                          <pic:cNvPr descr="Figures/1_centresurround.pdf" id="27" name="Picture"/>
+                          <pic:cNvPicPr>
+                            <a:picLocks noChangeArrowheads="1" noChangeAspect="1"/>
+                          </pic:cNvPicPr>
+                        </pic:nvPicPr>
+                        <pic:blipFill>
+                          <a:blip r:embed="rId25"/>
+                          <a:stretch>
+                            <a:fillRect/>
+                          </a:stretch>
+                        </pic:blipFill>
+                        <pic:spPr bwMode="auto">
+                          <a:xfrm>
+                            <a:off x="0" y="0"/>
+                            <a:ext cx="5334000" cy="2286000"/>
+                          </a:xfrm>
+                          <a:prstGeom prst="rect">
+                            <a:avLst/>
+                          </a:prstGeom>
+                          <a:noFill/>
+                          <a:ln w="9525">
+                            <a:noFill/>
+                            <a:headEnd/>
+                            <a:tailEnd/>
+                          </a:ln>
+                        </pic:spPr>
+                      </pic:pic>
+                    </a:graphicData>
+                  </a:graphic>
+                </wp:inline>
+              </w:drawing>
+            </w:r>
           </w:p>
           <w:p>
             <w:pPr>
@@ -1492,7 +1522,7 @@
               <w:t xml:space="preserve">region.</w:t>
             </w:r>
           </w:p>
-          <w:bookmarkEnd w:id="25"/>
+          <w:bookmarkEnd w:id="28"/>
         </w:tc>
       </w:tr>
     </w:tbl>
@@ -1805,8 +1835,8 @@
         <w:t xml:space="preserve">To understand the utility of the contrast SSVEP, it is helpful to identify the cascade of processing stages in the early visual system that give rise to it. In the following section we illustrate how a typical SSVEP signal measured over early visual cortex might contain information about a large number of early visual computations.</w:t>
       </w:r>
     </w:p>
-    <w:bookmarkEnd w:id="26"/>
-    <w:bookmarkStart w:id="33" w:name="X20e20380f1c4b06f0e2597b973c8cf2135c04a9"/>
+    <w:bookmarkEnd w:id="29"/>
+    <w:bookmarkStart w:id="48" w:name="X20e20380f1c4b06f0e2597b973c8cf2135c04a9"/>
     <w:p>
       <w:pPr>
         <w:pStyle w:val="Heading1"/>
@@ -1980,18 +2010,6 @@
       </w:r>
       <w:r>
         <w:t xml:space="preserve">illustrates how sine waves of different contrasts are processed in a linear system. The first panel shows the input sine wave, which would be used to modulate stimulus amplitude over time. Notice that there are five peaks in the waveform during the one second sample, so the stimulation frequency is 5Hz (F1). The second panel shows the Fourier transform of the waveform, which contains a substantial peak at this frequency. If we change the stimulus contrast (i.e. the amplitude of the waveform), the amplitude of the F1 component increases linearly with contrast (right panel).</w:t>
-      </w:r>
-    </w:p>
-    <w:p>
-      <w:pPr>
-        <w:pStyle w:val="Compact"/>
-        <w:numPr>
-          <w:ilvl w:val="0"/>
-          <w:numId w:val="1003"/>
-        </w:numPr>
-      </w:pPr>
-      <w:r>
-        <w:t xml:space="preserve">FIGURE ABOUT HERE</w:t>
       </w:r>
     </w:p>
     <w:tbl>
@@ -2008,12 +2026,54 @@
       <w:tr>
         <w:tc>
           <w:tcPr/>
-          <w:bookmarkStart w:id="27" w:name="fig-linear"/>
+          <w:bookmarkStart w:id="33" w:name="fig-linear"/>
           <w:p>
             <w:pPr>
               <w:pStyle w:val="Compact"/>
               <w:jc w:val="center"/>
             </w:pPr>
+            <w:r>
+              <w:drawing>
+                <wp:inline>
+                  <wp:extent cx="5334000" cy="2000250"/>
+                  <wp:effectExtent b="0" l="0" r="0" t="0"/>
+                  <wp:docPr descr="" title="" id="31" name="Picture"/>
+                  <a:graphic>
+                    <a:graphicData uri="http://schemas.openxmlformats.org/drawingml/2006/picture">
+                      <pic:pic>
+                        <pic:nvPicPr>
+                          <pic:cNvPr descr="Figures/2_linearsystem.pdf" id="32" name="Picture"/>
+                          <pic:cNvPicPr>
+                            <a:picLocks noChangeArrowheads="1" noChangeAspect="1"/>
+                          </pic:cNvPicPr>
+                        </pic:nvPicPr>
+                        <pic:blipFill>
+                          <a:blip r:embed="rId30"/>
+                          <a:stretch>
+                            <a:fillRect/>
+                          </a:stretch>
+                        </pic:blipFill>
+                        <pic:spPr bwMode="auto">
+                          <a:xfrm>
+                            <a:off x="0" y="0"/>
+                            <a:ext cx="5334000" cy="2000250"/>
+                          </a:xfrm>
+                          <a:prstGeom prst="rect">
+                            <a:avLst/>
+                          </a:prstGeom>
+                          <a:noFill/>
+                          <a:ln w="9525">
+                            <a:noFill/>
+                            <a:headEnd/>
+                            <a:tailEnd/>
+                          </a:ln>
+                        </pic:spPr>
+                      </pic:pic>
+                    </a:graphicData>
+                  </a:graphic>
+                </wp:inline>
+              </w:drawing>
+            </w:r>
           </w:p>
           <w:p>
             <w:pPr>
@@ -2028,7 +2088,7 @@
               <w:t xml:space="preserve">Figure 2: Illustration of a sinusoidal input signal (left), its Fourier spectrum (middle), and how the amplitude of the first harmonic component increases with contrast (right). These calculations assume an entirely linear system.</w:t>
             </w:r>
           </w:p>
-          <w:bookmarkEnd w:id="27"/>
+          <w:bookmarkEnd w:id="33"/>
         </w:tc>
       </w:tr>
     </w:tbl>
@@ -2050,37 +2110,98 @@
       <w:r>
         <w:t xml:space="preserve"> </w:t>
       </w:r>
-      <w:r>
-        <w:rPr>
-          <w:b/>
-          <w:bCs/>
-        </w:rPr>
-        <w:t xml:space="preserve">?@fig-fullwaverectification</w:t>
-      </w:r>
-    </w:p>
-    <w:p>
-      <w:pPr>
-        <w:pStyle w:val="Compact"/>
-        <w:numPr>
-          <w:ilvl w:val="0"/>
-          <w:numId w:val="1004"/>
-        </w:numPr>
-      </w:pPr>
-      <w:r>
-        <w:t xml:space="preserve">FIGURE ABOUT HERE</w:t>
-      </w:r>
-      <w:r>
-        <w:t xml:space="preserve"> </w:t>
-      </w:r>
-      <w:bookmarkStart w:id="28" w:name="fig-fullwaverectification"/>
-      <w:r>
-        <w:t xml:space="preserve">Illustration of a sinusoidal input signal (left), its Fourier spectrum (middle), and how the amplitude of the first harmonic component increases with contrast (right). These calculations assume an entirely linear system.</w:t>
-      </w:r>
-      <w:bookmarkEnd w:id="28"/>
-    </w:p>
-    <w:p>
-      <w:pPr>
-        <w:pStyle w:val="FirstParagraph"/>
+      <w:hyperlink w:anchor="fig-fullwaverectification">
+        <w:r>
+          <w:rPr>
+            <w:rStyle w:val="Hyperlink"/>
+          </w:rPr>
+          <w:t xml:space="preserve">Figure 3</w:t>
+        </w:r>
+      </w:hyperlink>
+    </w:p>
+    <w:tbl>
+      <w:tblPr>
+        <w:tblStyle w:val="Table"/>
+        <w:tblW w:type="pct" w:w="5000"/>
+        <w:jc w:val="left"/>
+        <w:tblLayout w:type="fixed"/>
+        <w:tblLook w:firstRow="0" w:lastRow="0" w:firstColumn="0" w:lastColumn="0" w:noHBand="0" w:noVBand="0" w:val="0000"/>
+      </w:tblPr>
+      <w:tblGrid>
+        <w:gridCol w:w="7920"/>
+      </w:tblGrid>
+      <w:tr>
+        <w:tc>
+          <w:tcPr/>
+          <w:bookmarkStart w:id="37" w:name="fig-fullwaverectification"/>
+          <w:p>
+            <w:pPr>
+              <w:pStyle w:val="Compact"/>
+              <w:jc w:val="center"/>
+            </w:pPr>
+            <w:r>
+              <w:drawing>
+                <wp:inline>
+                  <wp:extent cx="5334000" cy="2000250"/>
+                  <wp:effectExtent b="0" l="0" r="0" t="0"/>
+                  <wp:docPr descr="" title="" id="35" name="Picture"/>
+                  <a:graphic>
+                    <a:graphicData uri="http://schemas.openxmlformats.org/drawingml/2006/picture">
+                      <pic:pic>
+                        <pic:nvPicPr>
+                          <pic:cNvPr descr="Figures/3_fullwaverectification.pdf" id="36" name="Picture"/>
+                          <pic:cNvPicPr>
+                            <a:picLocks noChangeArrowheads="1" noChangeAspect="1"/>
+                          </pic:cNvPicPr>
+                        </pic:nvPicPr>
+                        <pic:blipFill>
+                          <a:blip r:embed="rId34"/>
+                          <a:stretch>
+                            <a:fillRect/>
+                          </a:stretch>
+                        </pic:blipFill>
+                        <pic:spPr bwMode="auto">
+                          <a:xfrm>
+                            <a:off x="0" y="0"/>
+                            <a:ext cx="5334000" cy="2000250"/>
+                          </a:xfrm>
+                          <a:prstGeom prst="rect">
+                            <a:avLst/>
+                          </a:prstGeom>
+                          <a:noFill/>
+                          <a:ln w="9525">
+                            <a:noFill/>
+                            <a:headEnd/>
+                            <a:tailEnd/>
+                          </a:ln>
+                        </pic:spPr>
+                      </pic:pic>
+                    </a:graphicData>
+                  </a:graphic>
+                </wp:inline>
+              </w:drawing>
+            </w:r>
+          </w:p>
+          <w:p>
+            <w:pPr>
+              <w:jc w:val="center"/>
+            </w:pPr>
+            <w:pPr>
+              <w:jc w:val="start"/>
+              <w:spacing w:before="200"/>
+              <w:pStyle w:val="ImageCaption"/>
+            </w:pPr>
+            <w:r>
+              <w:t xml:space="preserve">Figure 3: Illustration of a full-wave rectified sinusoid (left), its Fourier spectrum (middle), and how the amplitude of the first harmonic component increases with contrast (right).</w:t>
+            </w:r>
+          </w:p>
+          <w:bookmarkEnd w:id="37"/>
+        </w:tc>
+      </w:tr>
+    </w:tbl>
+    <w:p>
+      <w:pPr>
+        <w:pStyle w:val="BodyText"/>
       </w:pPr>
       <w:r>
         <w:t xml:space="preserve">The contrast response function (CRF) is still linear for this model - rectification has doubled the frequency (and introduced higher harmonics) but the response amplitude measured by the second harmonic is still directly proportional to the input amplitude.</w:t>
@@ -2098,7 +2219,7 @@
       <w:pPr>
         <w:pStyle w:val="BodyText"/>
       </w:pPr>
-      <w:bookmarkStart w:id="29" w:name="eq-nakarushton"/>
+      <w:bookmarkStart w:id="38" w:name="eq-nakarushton"/>
       <m:oMathPara>
         <m:oMathParaPr>
           <m:jc m:val="center"/>
@@ -2245,7 +2366,7 @@
           </m:d>
         </m:oMath>
       </m:oMathPara>
-      <w:bookmarkEnd w:id="29"/>
+      <w:bookmarkEnd w:id="38"/>
     </w:p>
     <w:p>
       <w:pPr>
@@ -2417,6 +2538,73 @@
           <w:rPr>
             <w:rStyle w:val="Hyperlink"/>
           </w:rPr>
+          <w:t xml:space="preserve">Figure 4</w:t>
+        </w:r>
+      </w:hyperlink>
+      <w:r>
+        <w:t xml:space="preserve"> </w:t>
+      </w:r>
+      <w:r>
+        <w:t xml:space="preserve">the full-wave rectified waveform (which is combining the response of both</w:t>
+      </w:r>
+      <w:r>
+        <w:t xml:space="preserve"> </w:t>
+      </w:r>
+      <w:r>
+        <w:t xml:space="preserve">‘</w:t>
+      </w:r>
+      <w:r>
+        <w:t xml:space="preserve">on</w:t>
+      </w:r>
+      <w:r>
+        <w:t xml:space="preserve">’</w:t>
+      </w:r>
+      <w:r>
+        <w:t xml:space="preserve"> </w:t>
+      </w:r>
+      <w:r>
+        <w:t xml:space="preserve">and</w:t>
+      </w:r>
+      <w:r>
+        <w:t xml:space="preserve"> </w:t>
+      </w:r>
+      <w:r>
+        <w:t xml:space="preserve">‘</w:t>
+      </w:r>
+      <w:r>
+        <w:t xml:space="preserve">off</w:t>
+      </w:r>
+      <w:r>
+        <w:t xml:space="preserve">’</w:t>
+      </w:r>
+      <w:r>
+        <w:t xml:space="preserve"> </w:t>
+      </w:r>
+      <w:r>
+        <w:t xml:space="preserve">neurons) passes through the saturating nonlinearity (left panel of</w:t>
+      </w:r>
+      <w:r>
+        <w:t xml:space="preserve"> </w:t>
+      </w:r>
+      <w:hyperlink w:anchor="fig-transducer">
+        <w:r>
+          <w:rPr>
+            <w:rStyle w:val="Hyperlink"/>
+          </w:rPr>
+          <w:t xml:space="preserve">Figure 4</w:t>
+        </w:r>
+      </w:hyperlink>
+      <w:r>
+        <w:t xml:space="preserve">). The frequency doubling seen in</w:t>
+      </w:r>
+      <w:r>
+        <w:t xml:space="preserve"> </w:t>
+      </w:r>
+      <w:hyperlink w:anchor="fig-fullwaverectification">
+        <w:r>
+          <w:rPr>
+            <w:rStyle w:val="Hyperlink"/>
+          </w:rPr>
           <w:t xml:space="preserve">Figure 3</w:t>
         </w:r>
       </w:hyperlink>
@@ -2424,7 +2612,40 @@
         <w:t xml:space="preserve"> </w:t>
       </w:r>
       <w:r>
-        <w:t xml:space="preserve">the full-wave rectified waveform (which is combining the response of both</w:t>
+        <w:t xml:space="preserve">is still present but the the contrast response function is now nonlinear (right panel of</w:t>
+      </w:r>
+      <w:r>
+        <w:t xml:space="preserve"> </w:t>
+      </w:r>
+      <w:hyperlink w:anchor="fig-transducer">
+        <w:r>
+          <w:rPr>
+            <w:rStyle w:val="Hyperlink"/>
+          </w:rPr>
+          <w:t xml:space="preserve">Figure 4</w:t>
+        </w:r>
+      </w:hyperlink>
+      <w:r>
+        <w:t xml:space="preserve">).</w:t>
+      </w:r>
+    </w:p>
+    <w:p>
+      <w:pPr>
+        <w:pStyle w:val="BodyText"/>
+      </w:pPr>
+      <w:r>
+        <w:t xml:space="preserve">Interestingly, although the hyperbolic ratio function (</w:t>
+      </w:r>
+      <w:hyperlink w:anchor="eq-nakarushton">
+        <w:r>
+          <w:rPr>
+            <w:rStyle w:val="Hyperlink"/>
+          </w:rPr>
+          <w:t xml:space="preserve">Equation 2</w:t>
+        </w:r>
+      </w:hyperlink>
+      <w:r>
+        <w:t xml:space="preserve">) is monotonic, the CRF resulting from measuring the amplitude of the second harmonic (2F) component contains a slight roll-off at high input contrasts. This results from the distortion of the input sine waves at high contrast due to a combination of the full-wave rectification and saturating non-linearity. Power at other harmonics increases, and the total power generated by the input is monotonic. This roll-off is often seen in experimental data and has been referred to as</w:t>
       </w:r>
       <w:r>
         <w:t xml:space="preserve"> </w:t>
@@ -2433,7 +2654,7 @@
         <w:t xml:space="preserve">‘</w:t>
       </w:r>
       <w:r>
-        <w:t xml:space="preserve">on</w:t>
+        <w:t xml:space="preserve">supersaturation</w:t>
       </w:r>
       <w:r>
         <w:t xml:space="preserve">’</w:t>
@@ -2442,121 +2663,10 @@
         <w:t xml:space="preserve"> </w:t>
       </w:r>
       <w:r>
-        <w:t xml:space="preserve">and</w:t>
-      </w:r>
-      <w:r>
-        <w:t xml:space="preserve"> </w:t>
-      </w:r>
-      <w:r>
-        <w:t xml:space="preserve">‘</w:t>
-      </w:r>
-      <w:r>
-        <w:t xml:space="preserve">off</w:t>
-      </w:r>
-      <w:r>
-        <w:t xml:space="preserve">’</w:t>
-      </w:r>
-      <w:r>
-        <w:t xml:space="preserve"> </w:t>
-      </w:r>
-      <w:r>
-        <w:t xml:space="preserve">neurons) passes through the saturating nonlinearity (left panel of</w:t>
-      </w:r>
-      <w:r>
-        <w:t xml:space="preserve"> </w:t>
-      </w:r>
-      <w:hyperlink w:anchor="fig-transducer">
-        <w:r>
-          <w:rPr>
-            <w:rStyle w:val="Hyperlink"/>
-          </w:rPr>
-          <w:t xml:space="preserve">Figure 3</w:t>
-        </w:r>
-      </w:hyperlink>
-      <w:r>
-        <w:t xml:space="preserve">). The frequency doubling seen in</w:t>
-      </w:r>
-      <w:r>
-        <w:t xml:space="preserve"> </w:t>
-      </w:r>
-      <w:r>
-        <w:rPr>
-          <w:b/>
-          <w:bCs/>
-        </w:rPr>
-        <w:t xml:space="preserve">?@fig-fullwaverectification</w:t>
-      </w:r>
-      <w:r>
-        <w:t xml:space="preserve"> </w:t>
-      </w:r>
-      <w:r>
-        <w:t xml:space="preserve">is still present but the the contrast response function is now nonlinear (right panel of</w:t>
-      </w:r>
-      <w:r>
-        <w:t xml:space="preserve"> </w:t>
-      </w:r>
-      <w:hyperlink w:anchor="fig-transducer">
-        <w:r>
-          <w:rPr>
-            <w:rStyle w:val="Hyperlink"/>
-          </w:rPr>
-          <w:t xml:space="preserve">Figure 3</w:t>
-        </w:r>
-      </w:hyperlink>
-      <w:r>
-        <w:t xml:space="preserve">).</w:t>
-      </w:r>
-    </w:p>
-    <w:p>
-      <w:pPr>
-        <w:pStyle w:val="BodyText"/>
-      </w:pPr>
-      <w:r>
-        <w:t xml:space="preserve">Interestingly, although the hyperbolic ratio function (</w:t>
-      </w:r>
-      <w:hyperlink w:anchor="eq-nakarushton">
-        <w:r>
-          <w:rPr>
-            <w:rStyle w:val="Hyperlink"/>
-          </w:rPr>
-          <w:t xml:space="preserve">Equation 2</w:t>
-        </w:r>
-      </w:hyperlink>
-      <w:r>
-        <w:t xml:space="preserve">) is monotonic, the CRF resulting from measuring the amplitude of the second harmonic (2F) component contains a slight roll-off at high input contrasts. This results from the distortion of the input sine waves at high contrast due to a combination of the full-wave rectification and saturating non-linearity. Power at other harmonics increases, and the total power generated by the input is monotonic. This roll-off is often seen in experimental data and has been referred to as</w:t>
-      </w:r>
-      <w:r>
-        <w:t xml:space="preserve"> </w:t>
-      </w:r>
-      <w:r>
-        <w:t xml:space="preserve">‘</w:t>
-      </w:r>
-      <w:r>
-        <w:t xml:space="preserve">supersaturation</w:t>
-      </w:r>
-      <w:r>
-        <w:t xml:space="preserve">’</w:t>
-      </w:r>
-      <w:r>
-        <w:t xml:space="preserve"> </w:t>
-      </w:r>
-      <w:r>
         <w:t xml:space="preserve">(Tyler &amp; Apkarian, 1985; Peirce, 2007)</w:t>
       </w:r>
       <w:r>
         <w:t xml:space="preserve">.</w:t>
-      </w:r>
-    </w:p>
-    <w:p>
-      <w:pPr>
-        <w:pStyle w:val="Compact"/>
-        <w:numPr>
-          <w:ilvl w:val="0"/>
-          <w:numId w:val="1005"/>
-        </w:numPr>
-      </w:pPr>
-      <w:r>
-        <w:t xml:space="preserve">FIGURE ABOUT HERE</w:t>
       </w:r>
     </w:p>
     <w:tbl>
@@ -2573,12 +2683,54 @@
       <w:tr>
         <w:tc>
           <w:tcPr/>
-          <w:bookmarkStart w:id="30" w:name="fig-transducer"/>
+          <w:bookmarkStart w:id="42" w:name="fig-transducer"/>
           <w:p>
             <w:pPr>
               <w:pStyle w:val="Compact"/>
               <w:jc w:val="center"/>
             </w:pPr>
+            <w:r>
+              <w:drawing>
+                <wp:inline>
+                  <wp:extent cx="5334000" cy="2000250"/>
+                  <wp:effectExtent b="0" l="0" r="0" t="0"/>
+                  <wp:docPr descr="" title="" id="40" name="Picture"/>
+                  <a:graphic>
+                    <a:graphicData uri="http://schemas.openxmlformats.org/drawingml/2006/picture">
+                      <pic:pic>
+                        <pic:nvPicPr>
+                          <pic:cNvPr descr="Figures/4_transducer.pdf" id="41" name="Picture"/>
+                          <pic:cNvPicPr>
+                            <a:picLocks noChangeArrowheads="1" noChangeAspect="1"/>
+                          </pic:cNvPicPr>
+                        </pic:nvPicPr>
+                        <pic:blipFill>
+                          <a:blip r:embed="rId39"/>
+                          <a:stretch>
+                            <a:fillRect/>
+                          </a:stretch>
+                        </pic:blipFill>
+                        <pic:spPr bwMode="auto">
+                          <a:xfrm>
+                            <a:off x="0" y="0"/>
+                            <a:ext cx="5334000" cy="2000250"/>
+                          </a:xfrm>
+                          <a:prstGeom prst="rect">
+                            <a:avLst/>
+                          </a:prstGeom>
+                          <a:noFill/>
+                          <a:ln w="9525">
+                            <a:noFill/>
+                            <a:headEnd/>
+                            <a:tailEnd/>
+                          </a:ln>
+                        </pic:spPr>
+                      </pic:pic>
+                    </a:graphicData>
+                  </a:graphic>
+                </wp:inline>
+              </w:drawing>
+            </w:r>
           </w:p>
           <w:p>
             <w:pPr>
@@ -2590,18 +2742,19 @@
               <w:pStyle w:val="ImageCaption"/>
             </w:pPr>
             <w:r>
-              <w:t xml:space="preserve">Figure 3: Illustration of how a sinusoidal input signal is affected by a nonlinear transducer. The input waveform (left panel) is frequency doubled by the full-wave rectification (see</w:t>
+              <w:t xml:space="preserve">Figure 4: Illustration of how a sinusoidal input signal is affected by a nonlinear transducer. The input waveform (left panel) is frequency doubled by the full-wave rectification (see</w:t>
             </w:r>
             <w:r>
               <w:t xml:space="preserve"> </w:t>
             </w:r>
-            <w:r>
-              <w:rPr>
-                <w:b/>
-                <w:bCs/>
-              </w:rPr>
-              <w:t xml:space="preserve">?@fig-fullwaverectification</w:t>
-            </w:r>
+            <w:hyperlink w:anchor="fig-fullwaverectification">
+              <w:r>
+                <w:rPr>
+                  <w:rStyle w:val="Hyperlink"/>
+                </w:rPr>
+                <w:t xml:space="preserve">Figure 3</w:t>
+              </w:r>
+            </w:hyperlink>
             <w:r>
               <w:t xml:space="preserve">), and now has energy at the second harmonic (10Hz) and higher even harmonics (middle panel). Passing the signal through a second nonlinearity (the hyperbolic ratio function) causes the contrast response function at the second harmonic (2F) to become nonlinear and it and saturates (or even</w:t>
             </w:r>
@@ -2621,7 +2774,7 @@
               <w:t xml:space="preserve">) at high contrasts (right panel).</w:t>
             </w:r>
           </w:p>
-          <w:bookmarkEnd w:id="30"/>
+          <w:bookmarkEnd w:id="42"/>
         </w:tc>
       </w:tr>
     </w:tbl>
@@ -2740,7 +2893,7 @@
           <w:rPr>
             <w:rStyle w:val="Hyperlink"/>
           </w:rPr>
-          <w:t xml:space="preserve">Figure 4</w:t>
+          <w:t xml:space="preserve">Figure 5</w:t>
         </w:r>
       </w:hyperlink>
       <w:r>
@@ -2754,7 +2907,7 @@
           <w:rPr>
             <w:rStyle w:val="Hyperlink"/>
           </w:rPr>
-          <w:t xml:space="preserve">Figure 4</w:t>
+          <w:t xml:space="preserve">Figure 5</w:t>
         </w:r>
       </w:hyperlink>
       <w:r>
@@ -2768,18 +2921,6 @@
       </w:r>
       <w:r>
         <w:t xml:space="preserve">.</w:t>
-      </w:r>
-    </w:p>
-    <w:p>
-      <w:pPr>
-        <w:pStyle w:val="Compact"/>
-        <w:numPr>
-          <w:ilvl w:val="0"/>
-          <w:numId w:val="1006"/>
-        </w:numPr>
-      </w:pPr>
-      <w:r>
-        <w:t xml:space="preserve">FIGURE ABOUT HERE</w:t>
       </w:r>
     </w:p>
     <w:tbl>
@@ -2796,12 +2937,54 @@
       <w:tr>
         <w:tc>
           <w:tcPr/>
-          <w:bookmarkStart w:id="31" w:name="fig-twoinputs"/>
+          <w:bookmarkStart w:id="46" w:name="fig-twoinputs"/>
           <w:p>
             <w:pPr>
               <w:pStyle w:val="Compact"/>
               <w:jc w:val="center"/>
             </w:pPr>
+            <w:r>
+              <w:drawing>
+                <wp:inline>
+                  <wp:extent cx="5334000" cy="2000250"/>
+                  <wp:effectExtent b="0" l="0" r="0" t="0"/>
+                  <wp:docPr descr="" title="" id="44" name="Picture"/>
+                  <a:graphic>
+                    <a:graphicData uri="http://schemas.openxmlformats.org/drawingml/2006/picture">
+                      <pic:pic>
+                        <pic:nvPicPr>
+                          <pic:cNvPr descr="Figures/5_twoinputs.pdf" id="45" name="Picture"/>
+                          <pic:cNvPicPr>
+                            <a:picLocks noChangeArrowheads="1" noChangeAspect="1"/>
+                          </pic:cNvPicPr>
+                        </pic:nvPicPr>
+                        <pic:blipFill>
+                          <a:blip r:embed="rId43"/>
+                          <a:stretch>
+                            <a:fillRect/>
+                          </a:stretch>
+                        </pic:blipFill>
+                        <pic:spPr bwMode="auto">
+                          <a:xfrm>
+                            <a:off x="0" y="0"/>
+                            <a:ext cx="5334000" cy="2000250"/>
+                          </a:xfrm>
+                          <a:prstGeom prst="rect">
+                            <a:avLst/>
+                          </a:prstGeom>
+                          <a:noFill/>
+                          <a:ln w="9525">
+                            <a:noFill/>
+                            <a:headEnd/>
+                            <a:tailEnd/>
+                          </a:ln>
+                        </pic:spPr>
+                      </pic:pic>
+                    </a:graphicData>
+                  </a:graphic>
+                </wp:inline>
+              </w:drawing>
+            </w:r>
           </w:p>
           <w:p>
             <w:pPr>
@@ -2813,10 +2996,10 @@
               <w:pStyle w:val="ImageCaption"/>
             </w:pPr>
             <w:r>
-              <w:t xml:space="preserve">Figure 4: Demonstration of how two inputs of different frequencies are processed by a nonlinear transducer. Additional harmonics are apparent in the Fourier spectrum (middle panel), and the contrast response function is suppressed (right panel). The effects of using different nonlinearities can be explored in the accompanying code.</w:t>
+              <w:t xml:space="preserve">Figure 5: Demonstration of how two inputs of different frequencies are processed by a nonlinear transducer. Additional harmonics are apparent in the Fourier spectrum (middle panel), and the contrast response function is suppressed (right panel). The effects of using different nonlinearities can be explored in the accompanying code.</w:t>
             </w:r>
           </w:p>
-          <w:bookmarkEnd w:id="31"/>
+          <w:bookmarkEnd w:id="46"/>
         </w:tc>
       </w:tr>
     </w:tbl>
@@ -2832,7 +3015,7 @@
       <w:pPr>
         <w:pStyle w:val="BodyText"/>
       </w:pPr>
-      <w:bookmarkStart w:id="32" w:name="eq-gaincontrol"/>
+      <w:bookmarkStart w:id="47" w:name="eq-gaincontrol"/>
       <m:oMathPara>
         <m:oMathParaPr>
           <m:jc m:val="center"/>
@@ -3023,7 +3206,7 @@
           </m:d>
         </m:oMath>
       </m:oMathPara>
-      <w:bookmarkEnd w:id="32"/>
+      <w:bookmarkEnd w:id="47"/>
     </w:p>
     <w:p>
       <w:pPr>
@@ -3084,7 +3267,7 @@
           <w:rPr>
             <w:rStyle w:val="Hyperlink"/>
           </w:rPr>
-          <w:t xml:space="preserve">Figure 4</w:t>
+          <w:t xml:space="preserve">Figure 5</w:t>
         </w:r>
       </w:hyperlink>
       <w:r>
@@ -3604,8 +3787,8 @@
         <w:t xml:space="preserve">effect that we observed in Figure 4.</w:t>
       </w:r>
     </w:p>
-    <w:bookmarkEnd w:id="33"/>
-    <w:bookmarkStart w:id="35" w:name="X168f4da0a6a3ed3e735bb9976aa2fecf81413f5"/>
+    <w:bookmarkEnd w:id="48"/>
+    <w:bookmarkStart w:id="53" w:name="X168f4da0a6a3ed3e735bb9976aa2fecf81413f5"/>
     <w:p>
       <w:pPr>
         <w:pStyle w:val="Heading1"/>
@@ -3700,7 +3883,7 @@
           <w:rPr>
             <w:rStyle w:val="Hyperlink"/>
           </w:rPr>
-          <w:t xml:space="preserve">Figure 5</w:t>
+          <w:t xml:space="preserve">Figure 6</w:t>
         </w:r>
       </w:hyperlink>
       <w:r>
@@ -3752,18 +3935,6 @@
       </w:r>
       <w:r>
         <w:t xml:space="preserve">.</w:t>
-      </w:r>
-    </w:p>
-    <w:p>
-      <w:pPr>
-        <w:pStyle w:val="Compact"/>
-        <w:numPr>
-          <w:ilvl w:val="0"/>
-          <w:numId w:val="1007"/>
-        </w:numPr>
-      </w:pPr>
-      <w:r>
-        <w:t xml:space="preserve">FIGURE ABOUT HERE</w:t>
       </w:r>
     </w:p>
     <w:tbl>
@@ -3780,12 +3951,54 @@
       <w:tr>
         <w:tc>
           <w:tcPr/>
-          <w:bookmarkStart w:id="34" w:name="fig-sweepvep"/>
+          <w:bookmarkStart w:id="52" w:name="fig-sweepvep"/>
           <w:p>
             <w:pPr>
               <w:pStyle w:val="Compact"/>
               <w:jc w:val="center"/>
             </w:pPr>
+            <w:r>
+              <w:drawing>
+                <wp:inline>
+                  <wp:extent cx="3657600" cy="2743200"/>
+                  <wp:effectExtent b="0" l="0" r="0" t="0"/>
+                  <wp:docPr descr="" title="" id="50" name="Picture"/>
+                  <a:graphic>
+                    <a:graphicData uri="http://schemas.openxmlformats.org/drawingml/2006/picture">
+                      <pic:pic>
+                        <pic:nvPicPr>
+                          <pic:cNvPr descr="Figures/6_sweepplot.pdf" id="51" name="Picture"/>
+                          <pic:cNvPicPr>
+                            <a:picLocks noChangeArrowheads="1" noChangeAspect="1"/>
+                          </pic:cNvPicPr>
+                        </pic:nvPicPr>
+                        <pic:blipFill>
+                          <a:blip r:embed="rId49"/>
+                          <a:stretch>
+                            <a:fillRect/>
+                          </a:stretch>
+                        </pic:blipFill>
+                        <pic:spPr bwMode="auto">
+                          <a:xfrm>
+                            <a:off x="0" y="0"/>
+                            <a:ext cx="3657600" cy="2743200"/>
+                          </a:xfrm>
+                          <a:prstGeom prst="rect">
+                            <a:avLst/>
+                          </a:prstGeom>
+                          <a:noFill/>
+                          <a:ln w="9525">
+                            <a:noFill/>
+                            <a:headEnd/>
+                            <a:tailEnd/>
+                          </a:ln>
+                        </pic:spPr>
+                      </pic:pic>
+                    </a:graphicData>
+                  </a:graphic>
+                </wp:inline>
+              </w:drawing>
+            </w:r>
           </w:p>
           <w:p>
             <w:pPr>
@@ -3797,10 +4010,10 @@
               <w:pStyle w:val="ImageCaption"/>
             </w:pPr>
             <w:r>
-              <w:t xml:space="preserve">Figure 5: Sweep VEP simulation showing how a contrast detection threshold can be estimated from sweep VEP data measured at higher contrasts. The solid line is the linear regression fit to the lowest four data points prior to the satuating part of the curve, and the dashed line extrapolates the fit back to determine the contrast value when y=0, which gives a threshold estimate (red point).</w:t>
+              <w:t xml:space="preserve">Figure 6: Sweep VEP simulation showing how a contrast detection threshold can be estimated from sweep VEP data measured at higher contrasts. The solid line is the linear regression fit to the lowest four data points prior to the satuating part of the curve, and the dashed line extrapolates the fit back to determine the contrast value when y=0, which gives a threshold estimate (red point).</w:t>
             </w:r>
           </w:p>
-          <w:bookmarkEnd w:id="34"/>
+          <w:bookmarkEnd w:id="52"/>
         </w:tc>
       </w:tr>
     </w:tbl>
@@ -4269,8 +4482,8 @@
         <w:t xml:space="preserve">.</w:t>
       </w:r>
     </w:p>
-    <w:bookmarkEnd w:id="35"/>
-    <w:bookmarkStart w:id="37" w:name="X4340c43dfc70466a9e543a8062017dc4e7cf945"/>
+    <w:bookmarkEnd w:id="53"/>
+    <w:bookmarkStart w:id="58" w:name="X4340c43dfc70466a9e543a8062017dc4e7cf945"/>
     <w:p>
       <w:pPr>
         <w:pStyle w:val="Heading1"/>
@@ -4352,7 +4565,7 @@
           <w:rPr>
             <w:rStyle w:val="Hyperlink"/>
           </w:rPr>
-          <w:t xml:space="preserve">Figure 6</w:t>
+          <w:t xml:space="preserve">Figure 7</w:t>
         </w:r>
       </w:hyperlink>
       <w:r>
@@ -4396,7 +4609,7 @@
           <w:rPr>
             <w:rStyle w:val="Hyperlink"/>
           </w:rPr>
-          <w:t xml:space="preserve">Figure 6</w:t>
+          <w:t xml:space="preserve">Figure 7</w:t>
         </w:r>
       </w:hyperlink>
       <w:r>
@@ -4642,7 +4855,7 @@
           <w:rPr>
             <w:rStyle w:val="Hyperlink"/>
           </w:rPr>
-          <w:t xml:space="preserve">Figure 6</w:t>
+          <w:t xml:space="preserve">Figure 7</w:t>
         </w:r>
       </w:hyperlink>
       <w:r>
@@ -4737,23 +4950,11 @@
           <w:rPr>
             <w:rStyle w:val="Hyperlink"/>
           </w:rPr>
-          <w:t xml:space="preserve">Figure 6</w:t>
+          <w:t xml:space="preserve">Figure 7</w:t>
         </w:r>
       </w:hyperlink>
       <w:r>
         <w:t xml:space="preserve">d). The authors theorised that differences in early gain control during development might lead to visual deficits later in life. Although visual responses are a convenient assay of neural function, it is likely that the same general process applies throughout the whole brain, including in the motor system where the core Parkinson’s symptoms (tremor, rigidity, slow movement) manifest. The SSVEP differences were reduced by a kinase inhibitor that targets the dopamine system, demonstrating how model organisms can be used to test new pharmacological treatments. SSVEP responses also provide a potential method to diagnose Parkinson’s before any symptoms manifest, and to monitor the effect of treatments.</w:t>
-      </w:r>
-    </w:p>
-    <w:p>
-      <w:pPr>
-        <w:pStyle w:val="Compact"/>
-        <w:numPr>
-          <w:ilvl w:val="0"/>
-          <w:numId w:val="1008"/>
-        </w:numPr>
-      </w:pPr>
-      <w:r>
-        <w:t xml:space="preserve">FIGURE ABOUT HERE</w:t>
       </w:r>
     </w:p>
     <w:tbl>
@@ -4770,12 +4971,54 @@
       <w:tr>
         <w:tc>
           <w:tcPr/>
-          <w:bookmarkStart w:id="36" w:name="fig-plotclinical"/>
+          <w:bookmarkStart w:id="57" w:name="fig-plotclinical"/>
           <w:p>
             <w:pPr>
               <w:pStyle w:val="Compact"/>
               <w:jc w:val="center"/>
             </w:pPr>
+            <w:r>
+              <w:drawing>
+                <wp:inline>
+                  <wp:extent cx="5334000" cy="4445000"/>
+                  <wp:effectExtent b="0" l="0" r="0" t="0"/>
+                  <wp:docPr descr="" title="" id="55" name="Picture"/>
+                  <a:graphic>
+                    <a:graphicData uri="http://schemas.openxmlformats.org/drawingml/2006/picture">
+                      <pic:pic>
+                        <pic:nvPicPr>
+                          <pic:cNvPr descr="Figures/7_clinicalplot.pdf" id="56" name="Picture"/>
+                          <pic:cNvPicPr>
+                            <a:picLocks noChangeArrowheads="1" noChangeAspect="1"/>
+                          </pic:cNvPicPr>
+                        </pic:nvPicPr>
+                        <pic:blipFill>
+                          <a:blip r:embed="rId54"/>
+                          <a:stretch>
+                            <a:fillRect/>
+                          </a:stretch>
+                        </pic:blipFill>
+                        <pic:spPr bwMode="auto">
+                          <a:xfrm>
+                            <a:off x="0" y="0"/>
+                            <a:ext cx="5334000" cy="4445000"/>
+                          </a:xfrm>
+                          <a:prstGeom prst="rect">
+                            <a:avLst/>
+                          </a:prstGeom>
+                          <a:noFill/>
+                          <a:ln w="9525">
+                            <a:noFill/>
+                            <a:headEnd/>
+                            <a:tailEnd/>
+                          </a:ln>
+                        </pic:spPr>
+                      </pic:pic>
+                    </a:graphicData>
+                  </a:graphic>
+                </wp:inline>
+              </w:drawing>
+            </w:r>
           </w:p>
           <w:p>
             <w:pPr>
@@ -4787,7 +5030,7 @@
               <w:pStyle w:val="ImageCaption"/>
             </w:pPr>
             <w:r>
-              <w:t xml:space="preserve">Figure 6: Example contrast response functions for different clinical conditions. Panel (a) shows modelled contrast response functions for epilepsy patients (blue) and control participants (black), based on the data of Tsai et al. (2011). Panel (b) shows functions for the amblyopic (red) and fellow (black) eyes of adults with amblyopia, based on the data of Baker et al. (2015). Panel (c) shows functions for children with (green) and without (black) a diagnosis of autism, based on the data of Vilidaite et al. (2018). Panel (d) shows data from</w:t>
+              <w:t xml:space="preserve">Figure 7: Example contrast response functions for different clinical conditions. Panel (a) shows modelled contrast response functions for epilepsy patients (blue) and control participants (black), based on the data of Tsai et al. (2011). Panel (b) shows functions for the amblyopic (red) and fellow (black) eyes of adults with amblyopia, based on the data of Baker et al. (2015). Panel (c) shows functions for children with (green) and without (black) a diagnosis of autism, based on the data of Vilidaite et al. (2018). Panel (d) shows data from</w:t>
             </w:r>
             <w:r>
               <w:t xml:space="preserve"> </w:t>
@@ -4806,12 +5049,12 @@
               <w:t xml:space="preserve">(fruit flies) from Afsari et al. (2014). One day-old flies expressing a human gene linked to Parkinson’s (hLRRK-G2019S) show increased SSVEP response amplitude and sensitivity (red) compared to control animals (black).</w:t>
             </w:r>
           </w:p>
-          <w:bookmarkEnd w:id="36"/>
+          <w:bookmarkEnd w:id="57"/>
         </w:tc>
       </w:tr>
     </w:tbl>
-    <w:bookmarkEnd w:id="37"/>
-    <w:bookmarkStart w:id="38" w:name="attention-and-arousal"/>
+    <w:bookmarkEnd w:id="58"/>
+    <w:bookmarkStart w:id="59" w:name="attention-and-arousal"/>
     <w:p>
       <w:pPr>
         <w:pStyle w:val="Heading1"/>
@@ -5426,8 +5669,8 @@
         <w:t xml:space="preserve">. The ability to track changes in attention over short time periods is also important if SSVEP is to be used for dynamic readouts - for example in a Brain Computer Interface.</w:t>
       </w:r>
     </w:p>
-    <w:bookmarkEnd w:id="38"/>
-    <w:bookmarkStart w:id="39" w:name="brain-computer-interfaces"/>
+    <w:bookmarkEnd w:id="59"/>
+    <w:bookmarkStart w:id="60" w:name="brain-computer-interfaces"/>
     <w:p>
       <w:pPr>
         <w:pStyle w:val="Heading1"/>
@@ -5659,8 +5902,8 @@
         <w:t xml:space="preserve">. We therefore note in passing that using SSVEPs to improve our understanding of early contrast processing may yield benefits to this related field.</w:t>
       </w:r>
     </w:p>
-    <w:bookmarkEnd w:id="39"/>
-    <w:bookmarkStart w:id="40" w:name="future-directions"/>
+    <w:bookmarkEnd w:id="60"/>
+    <w:bookmarkStart w:id="61" w:name="future-directions"/>
     <w:p>
       <w:pPr>
         <w:pStyle w:val="Heading1"/>
@@ -6159,8 +6402,8 @@
         <w:t xml:space="preserve">. Feeding frequency-tagged inputs into these types of model allows us to generate synthetic SSVEP responses that can be compared with those measured in human subjects. In principle, we are therefore able to use the SSVEP to derive the parameters of early visual processing. This approach may also allow us to develop more sensitive tests for the changes in early visual processing that accompany a wide range of neurological diseases and disorders.</w:t>
       </w:r>
     </w:p>
-    <w:bookmarkEnd w:id="40"/>
-    <w:bookmarkStart w:id="405" w:name="references"/>
+    <w:bookmarkEnd w:id="61"/>
+    <w:bookmarkStart w:id="426" w:name="references"/>
     <w:p>
       <w:pPr>
         <w:pStyle w:val="Heading1"/>
@@ -6169,8 +6412,8 @@
         <w:t xml:space="preserve">References</w:t>
       </w:r>
     </w:p>
-    <w:bookmarkStart w:id="404" w:name="refs"/>
-    <w:bookmarkStart w:id="42" w:name="ref-Afsari2014"/>
+    <w:bookmarkStart w:id="425" w:name="refs"/>
+    <w:bookmarkStart w:id="63" w:name="ref-Afsari2014"/>
     <w:p>
       <w:pPr>
         <w:pStyle w:val="Bibliography"/>
@@ -6181,7 +6424,7 @@
       <w:r>
         <w:t xml:space="preserve"> </w:t>
       </w:r>
-      <w:hyperlink r:id="rId41">
+      <w:hyperlink r:id="rId62">
         <w:r>
           <w:rPr>
             <w:rStyle w:val="Hyperlink"/>
@@ -6237,8 +6480,8 @@
         <w:t xml:space="preserve">4465–4478.</w:t>
       </w:r>
     </w:p>
-    <w:bookmarkEnd w:id="42"/>
-    <w:bookmarkStart w:id="44" w:name="ref-Albrecht1982"/>
+    <w:bookmarkEnd w:id="63"/>
+    <w:bookmarkStart w:id="65" w:name="ref-Albrecht1982"/>
     <w:p>
       <w:pPr>
         <w:pStyle w:val="Bibliography"/>
@@ -6249,7 +6492,7 @@
       <w:r>
         <w:t xml:space="preserve"> </w:t>
       </w:r>
-      <w:hyperlink r:id="rId43">
+      <w:hyperlink r:id="rId64">
         <w:r>
           <w:rPr>
             <w:rStyle w:val="Hyperlink"/>
@@ -6287,8 +6530,8 @@
         <w:t xml:space="preserve">217–237.</w:t>
       </w:r>
     </w:p>
-    <w:bookmarkEnd w:id="44"/>
-    <w:bookmarkStart w:id="46" w:name="ref-Ales2010"/>
+    <w:bookmarkEnd w:id="65"/>
+    <w:bookmarkStart w:id="67" w:name="ref-Ales2010"/>
     <w:p>
       <w:pPr>
         <w:pStyle w:val="Bibliography"/>
@@ -6299,7 +6542,7 @@
       <w:r>
         <w:t xml:space="preserve"> </w:t>
       </w:r>
-      <w:hyperlink r:id="rId45">
+      <w:hyperlink r:id="rId66">
         <w:r>
           <w:rPr>
             <w:rStyle w:val="Hyperlink"/>
@@ -6337,8 +6580,8 @@
         <w:t xml:space="preserve">1401–1409.</w:t>
       </w:r>
     </w:p>
-    <w:bookmarkEnd w:id="46"/>
-    <w:bookmarkStart w:id="48" w:name="ref-Alpern1971"/>
+    <w:bookmarkEnd w:id="67"/>
+    <w:bookmarkStart w:id="69" w:name="ref-Alpern1971"/>
     <w:p>
       <w:pPr>
         <w:pStyle w:val="Bibliography"/>
@@ -6349,7 +6592,7 @@
       <w:r>
         <w:t xml:space="preserve"> </w:t>
       </w:r>
-      <w:hyperlink r:id="rId47">
+      <w:hyperlink r:id="rId68">
         <w:r>
           <w:rPr>
             <w:rStyle w:val="Hyperlink"/>
@@ -6387,8 +6630,8 @@
         <w:t xml:space="preserve">447–471.</w:t>
       </w:r>
     </w:p>
-    <w:bookmarkEnd w:id="48"/>
-    <w:bookmarkStart w:id="50" w:name="ref-Atkinson1983"/>
+    <w:bookmarkEnd w:id="69"/>
+    <w:bookmarkStart w:id="71" w:name="ref-Atkinson1983"/>
     <w:p>
       <w:pPr>
         <w:pStyle w:val="Bibliography"/>
@@ -6399,7 +6642,7 @@
       <w:r>
         <w:t xml:space="preserve"> </w:t>
       </w:r>
-      <w:hyperlink r:id="rId49">
+      <w:hyperlink r:id="rId70">
         <w:r>
           <w:rPr>
             <w:rStyle w:val="Hyperlink"/>
@@ -6437,8 +6680,8 @@
         <w:t xml:space="preserve">18–26.</w:t>
       </w:r>
     </w:p>
-    <w:bookmarkEnd w:id="50"/>
-    <w:bookmarkStart w:id="52" w:name="ref-Atkinson1979"/>
+    <w:bookmarkEnd w:id="71"/>
+    <w:bookmarkStart w:id="73" w:name="ref-Atkinson1979"/>
     <w:p>
       <w:pPr>
         <w:pStyle w:val="Bibliography"/>
@@ -6449,7 +6692,7 @@
       <w:r>
         <w:t xml:space="preserve"> </w:t>
       </w:r>
-      <w:hyperlink r:id="rId51">
+      <w:hyperlink r:id="rId72">
         <w:r>
           <w:rPr>
             <w:rStyle w:val="Hyperlink"/>
@@ -6487,8 +6730,8 @@
         <w:t xml:space="preserve">210–213.</w:t>
       </w:r>
     </w:p>
-    <w:bookmarkEnd w:id="52"/>
-    <w:bookmarkStart w:id="54" w:name="ref-Attal2012"/>
+    <w:bookmarkEnd w:id="73"/>
+    <w:bookmarkStart w:id="75" w:name="ref-Attal2012"/>
     <w:p>
       <w:pPr>
         <w:pStyle w:val="Bibliography"/>
@@ -6499,7 +6742,7 @@
       <w:r>
         <w:t xml:space="preserve"> </w:t>
       </w:r>
-      <w:hyperlink r:id="rId53">
+      <w:hyperlink r:id="rId74">
         <w:r>
           <w:rPr>
             <w:rStyle w:val="Hyperlink"/>
@@ -6537,8 +6780,8 @@
         <w:t xml:space="preserve">85–95.</w:t>
       </w:r>
     </w:p>
-    <w:bookmarkEnd w:id="54"/>
-    <w:bookmarkStart w:id="56" w:name="ref-Attal2013"/>
+    <w:bookmarkEnd w:id="75"/>
+    <w:bookmarkStart w:id="77" w:name="ref-Attal2013"/>
     <w:p>
       <w:pPr>
         <w:pStyle w:val="Bibliography"/>
@@ -6549,7 +6792,7 @@
       <w:r>
         <w:t xml:space="preserve"> </w:t>
       </w:r>
-      <w:hyperlink r:id="rId55">
+      <w:hyperlink r:id="rId76">
         <w:r>
           <w:rPr>
             <w:rStyle w:val="Hyperlink"/>
@@ -6587,8 +6830,8 @@
         <w:t xml:space="preserve">e59856.</w:t>
       </w:r>
     </w:p>
-    <w:bookmarkEnd w:id="56"/>
-    <w:bookmarkStart w:id="58" w:name="ref-Ayaz2013"/>
+    <w:bookmarkEnd w:id="77"/>
+    <w:bookmarkStart w:id="79" w:name="ref-Ayaz2013"/>
     <w:p>
       <w:pPr>
         <w:pStyle w:val="Bibliography"/>
@@ -6599,7 +6842,7 @@
       <w:r>
         <w:t xml:space="preserve"> </w:t>
       </w:r>
-      <w:hyperlink r:id="rId57">
+      <w:hyperlink r:id="rId78">
         <w:r>
           <w:rPr>
             <w:rStyle w:val="Hyperlink"/>
@@ -6637,8 +6880,8 @@
         <w:t xml:space="preserve">890–894.</w:t>
       </w:r>
     </w:p>
-    <w:bookmarkEnd w:id="58"/>
-    <w:bookmarkStart w:id="60" w:name="ref-Bach2020"/>
+    <w:bookmarkEnd w:id="79"/>
+    <w:bookmarkStart w:id="81" w:name="ref-Bach2020"/>
     <w:p>
       <w:pPr>
         <w:pStyle w:val="Bibliography"/>
@@ -6649,7 +6892,7 @@
       <w:r>
         <w:t xml:space="preserve"> </w:t>
       </w:r>
-      <w:hyperlink r:id="rId59">
+      <w:hyperlink r:id="rId80">
         <w:r>
           <w:rPr>
             <w:rStyle w:val="Hyperlink"/>
@@ -6687,8 +6930,8 @@
         <w:t xml:space="preserve">139–145.</w:t>
       </w:r>
     </w:p>
-    <w:bookmarkEnd w:id="60"/>
-    <w:bookmarkStart w:id="61" w:name="ref-bachGreenleeBuhler1988"/>
+    <w:bookmarkEnd w:id="81"/>
+    <w:bookmarkStart w:id="82" w:name="ref-bachGreenleeBuhler1988"/>
     <w:p>
       <w:pPr>
         <w:pStyle w:val="Bibliography"/>
@@ -6723,8 +6966,8 @@
         <w:t xml:space="preserve">185–194.</w:t>
       </w:r>
     </w:p>
-    <w:bookmarkEnd w:id="61"/>
-    <w:bookmarkStart w:id="63" w:name="ref-Bach2008"/>
+    <w:bookmarkEnd w:id="82"/>
+    <w:bookmarkStart w:id="84" w:name="ref-Bach2008"/>
     <w:p>
       <w:pPr>
         <w:pStyle w:val="Bibliography"/>
@@ -6735,7 +6978,7 @@
       <w:r>
         <w:t xml:space="preserve"> </w:t>
       </w:r>
-      <w:hyperlink r:id="rId62">
+      <w:hyperlink r:id="rId83">
         <w:r>
           <w:rPr>
             <w:rStyle w:val="Hyperlink"/>
@@ -6773,8 +7016,8 @@
         <w:t xml:space="preserve">396–403.</w:t>
       </w:r>
     </w:p>
-    <w:bookmarkEnd w:id="63"/>
-    <w:bookmarkStart w:id="65" w:name="ref-Baker2007"/>
+    <w:bookmarkEnd w:id="84"/>
+    <w:bookmarkStart w:id="86" w:name="ref-Baker2007"/>
     <w:p>
       <w:pPr>
         <w:pStyle w:val="Bibliography"/>
@@ -6785,7 +7028,7 @@
       <w:r>
         <w:t xml:space="preserve"> </w:t>
       </w:r>
-      <w:hyperlink r:id="rId64">
+      <w:hyperlink r:id="rId85">
         <w:r>
           <w:rPr>
             <w:rStyle w:val="Hyperlink"/>
@@ -6823,8 +7066,8 @@
         <w:t xml:space="preserve">435–448.</w:t>
       </w:r>
     </w:p>
-    <w:bookmarkEnd w:id="65"/>
-    <w:bookmarkStart w:id="67" w:name="ref-Baker2015"/>
+    <w:bookmarkEnd w:id="86"/>
+    <w:bookmarkStart w:id="88" w:name="ref-Baker2015"/>
     <w:p>
       <w:pPr>
         <w:pStyle w:val="Bibliography"/>
@@ -6835,7 +7078,7 @@
       <w:r>
         <w:t xml:space="preserve"> </w:t>
       </w:r>
-      <w:hyperlink r:id="rId66">
+      <w:hyperlink r:id="rId87">
         <w:r>
           <w:rPr>
             <w:rStyle w:val="Hyperlink"/>
@@ -6873,8 +7116,8 @@
         <w:t xml:space="preserve">1208–1216.</w:t>
       </w:r>
     </w:p>
-    <w:bookmarkEnd w:id="67"/>
-    <w:bookmarkStart w:id="69" w:name="ref-Baker2021"/>
+    <w:bookmarkEnd w:id="88"/>
+    <w:bookmarkStart w:id="90" w:name="ref-Baker2021"/>
     <w:p>
       <w:pPr>
         <w:pStyle w:val="Bibliography"/>
@@ -6885,7 +7128,7 @@
       <w:r>
         <w:t xml:space="preserve"> </w:t>
       </w:r>
-      <w:hyperlink r:id="rId68">
+      <w:hyperlink r:id="rId89">
         <w:r>
           <w:rPr>
             <w:rStyle w:val="Hyperlink"/>
@@ -6923,8 +7166,8 @@
         <w:t xml:space="preserve">e1009507.</w:t>
       </w:r>
     </w:p>
-    <w:bookmarkEnd w:id="69"/>
-    <w:bookmarkStart w:id="71" w:name="ref-Baker2017"/>
+    <w:bookmarkEnd w:id="90"/>
+    <w:bookmarkStart w:id="92" w:name="ref-Baker2017"/>
     <w:p>
       <w:pPr>
         <w:pStyle w:val="Bibliography"/>
@@ -6935,7 +7178,7 @@
       <w:r>
         <w:t xml:space="preserve"> </w:t>
       </w:r>
-      <w:hyperlink r:id="rId70">
+      <w:hyperlink r:id="rId91">
         <w:r>
           <w:rPr>
             <w:rStyle w:val="Hyperlink"/>
@@ -7081,8 +7324,8 @@
         <w:t xml:space="preserve">254–264.</w:t>
       </w:r>
     </w:p>
-    <w:bookmarkEnd w:id="71"/>
-    <w:bookmarkStart w:id="73" w:name="ref-Baseler1997"/>
+    <w:bookmarkEnd w:id="92"/>
+    <w:bookmarkStart w:id="94" w:name="ref-Baseler1997"/>
     <w:p>
       <w:pPr>
         <w:pStyle w:val="Bibliography"/>
@@ -7093,7 +7336,7 @@
       <w:r>
         <w:t xml:space="preserve"> </w:t>
       </w:r>
-      <w:hyperlink r:id="rId72">
+      <w:hyperlink r:id="rId93">
         <w:r>
           <w:rPr>
             <w:rStyle w:val="Hyperlink"/>
@@ -7131,8 +7374,8 @@
         <w:t xml:space="preserve">675–690.</w:t>
       </w:r>
     </w:p>
-    <w:bookmarkEnd w:id="73"/>
-    <w:bookmarkStart w:id="74" w:name="ref-Bashinski1980"/>
+    <w:bookmarkEnd w:id="94"/>
+    <w:bookmarkStart w:id="95" w:name="ref-Bashinski1980"/>
     <w:p>
       <w:pPr>
         <w:pStyle w:val="Bibliography"/>
@@ -7167,8 +7410,8 @@
         <w:t xml:space="preserve">241–248.</w:t>
       </w:r>
     </w:p>
-    <w:bookmarkEnd w:id="74"/>
-    <w:bookmarkStart w:id="76" w:name="ref-Benjamin2018"/>
+    <w:bookmarkEnd w:id="95"/>
+    <w:bookmarkStart w:id="97" w:name="ref-Benjamin2018"/>
     <w:p>
       <w:pPr>
         <w:pStyle w:val="Bibliography"/>
@@ -7179,7 +7422,7 @@
       <w:r>
         <w:t xml:space="preserve"> </w:t>
       </w:r>
-      <w:hyperlink r:id="rId75">
+      <w:hyperlink r:id="rId96">
         <w:r>
           <w:rPr>
             <w:rStyle w:val="Hyperlink"/>
@@ -7337,8 +7580,8 @@
         <w:t xml:space="preserve">3050–3059.</w:t>
       </w:r>
     </w:p>
-    <w:bookmarkEnd w:id="76"/>
-    <w:bookmarkStart w:id="78" w:name="ref-Betts2005"/>
+    <w:bookmarkEnd w:id="97"/>
+    <w:bookmarkStart w:id="99" w:name="ref-Betts2005"/>
     <w:p>
       <w:pPr>
         <w:pStyle w:val="Bibliography"/>
@@ -7349,7 +7592,7 @@
       <w:r>
         <w:t xml:space="preserve"> </w:t>
       </w:r>
-      <w:hyperlink r:id="rId77">
+      <w:hyperlink r:id="rId98">
         <w:r>
           <w:rPr>
             <w:rStyle w:val="Hyperlink"/>
@@ -7387,8 +7630,8 @@
         <w:t xml:space="preserve">361–366.</w:t>
       </w:r>
     </w:p>
-    <w:bookmarkEnd w:id="78"/>
-    <w:bookmarkStart w:id="79" w:name="ref-BobakIOVS1984"/>
+    <w:bookmarkEnd w:id="99"/>
+    <w:bookmarkStart w:id="100" w:name="ref-BobakIOVS1984"/>
     <w:p>
       <w:pPr>
         <w:pStyle w:val="Bibliography"/>
@@ -7423,8 +7666,8 @@
         <w:t xml:space="preserve">980–983.</w:t>
       </w:r>
     </w:p>
-    <w:bookmarkEnd w:id="79"/>
-    <w:bookmarkStart w:id="81" w:name="ref-bobakCorticalContrastGain1988a"/>
+    <w:bookmarkEnd w:id="100"/>
+    <w:bookmarkStart w:id="102" w:name="ref-bobakCorticalContrastGain1988a"/>
     <w:p>
       <w:pPr>
         <w:pStyle w:val="Bibliography"/>
@@ -7435,7 +7678,7 @@
       <w:r>
         <w:t xml:space="preserve"> </w:t>
       </w:r>
-      <w:hyperlink r:id="rId80">
+      <w:hyperlink r:id="rId101">
         <w:r>
           <w:rPr>
             <w:rStyle w:val="Hyperlink"/>
@@ -7470,8 +7713,8 @@
         <w:t xml:space="preserve">421–437.</w:t>
       </w:r>
     </w:p>
-    <w:bookmarkEnd w:id="81"/>
-    <w:bookmarkStart w:id="83" w:name="ref-boydMeasuringVolterraKernels1983"/>
+    <w:bookmarkEnd w:id="102"/>
+    <w:bookmarkStart w:id="104" w:name="ref-boydMeasuringVolterraKernels1983"/>
     <w:p>
       <w:pPr>
         <w:pStyle w:val="Bibliography"/>
@@ -7482,7 +7725,7 @@
       <w:r>
         <w:t xml:space="preserve"> </w:t>
       </w:r>
-      <w:hyperlink r:id="rId82">
+      <w:hyperlink r:id="rId103">
         <w:r>
           <w:rPr>
             <w:rStyle w:val="Hyperlink"/>
@@ -7544,8 +7787,8 @@
         <w:t xml:space="preserve">571–577.</w:t>
       </w:r>
     </w:p>
-    <w:bookmarkEnd w:id="83"/>
-    <w:bookmarkStart w:id="85" w:name="ref-Boynton2009"/>
+    <w:bookmarkEnd w:id="104"/>
+    <w:bookmarkStart w:id="106" w:name="ref-Boynton2009"/>
     <w:p>
       <w:pPr>
         <w:pStyle w:val="Bibliography"/>
@@ -7556,7 +7799,7 @@
       <w:r>
         <w:t xml:space="preserve"> </w:t>
       </w:r>
-      <w:hyperlink r:id="rId84">
+      <w:hyperlink r:id="rId105">
         <w:r>
           <w:rPr>
             <w:rStyle w:val="Hyperlink"/>
@@ -7594,8 +7837,8 @@
         <w:t xml:space="preserve">1129–1143.</w:t>
       </w:r>
     </w:p>
-    <w:bookmarkEnd w:id="85"/>
-    <w:bookmarkStart w:id="87" w:name="ref-Braddick1986"/>
+    <w:bookmarkEnd w:id="106"/>
+    <w:bookmarkStart w:id="108" w:name="ref-Braddick1986"/>
     <w:p>
       <w:pPr>
         <w:pStyle w:val="Bibliography"/>
@@ -7606,7 +7849,7 @@
       <w:r>
         <w:t xml:space="preserve"> </w:t>
       </w:r>
-      <w:hyperlink r:id="rId86">
+      <w:hyperlink r:id="rId107">
         <w:r>
           <w:rPr>
             <w:rStyle w:val="Hyperlink"/>
@@ -7644,8 +7887,8 @@
         <w:t xml:space="preserve">617–619.</w:t>
       </w:r>
     </w:p>
-    <w:bookmarkEnd w:id="87"/>
-    <w:bookmarkStart w:id="89" w:name="ref-Brefczynski1999"/>
+    <w:bookmarkEnd w:id="108"/>
+    <w:bookmarkStart w:id="110" w:name="ref-Brefczynski1999"/>
     <w:p>
       <w:pPr>
         <w:pStyle w:val="Bibliography"/>
@@ -7656,7 +7899,7 @@
       <w:r>
         <w:t xml:space="preserve"> </w:t>
       </w:r>
-      <w:hyperlink r:id="rId88">
+      <w:hyperlink r:id="rId109">
         <w:r>
           <w:rPr>
             <w:rStyle w:val="Hyperlink"/>
@@ -7694,8 +7937,8 @@
         <w:t xml:space="preserve">370–374.</w:t>
       </w:r>
     </w:p>
-    <w:bookmarkEnd w:id="89"/>
-    <w:bookmarkStart w:id="91" w:name="ref-Briggs2007"/>
+    <w:bookmarkEnd w:id="110"/>
+    <w:bookmarkStart w:id="112" w:name="ref-Briggs2007"/>
     <w:p>
       <w:pPr>
         <w:pStyle w:val="Bibliography"/>
@@ -7706,7 +7949,7 @@
       <w:r>
         <w:t xml:space="preserve"> </w:t>
       </w:r>
-      <w:hyperlink r:id="rId90">
+      <w:hyperlink r:id="rId111">
         <w:r>
           <w:rPr>
             <w:rStyle w:val="Hyperlink"/>
@@ -7744,8 +7987,8 @@
         <w:t xml:space="preserve">5431–5436.</w:t>
       </w:r>
     </w:p>
-    <w:bookmarkEnd w:id="91"/>
-    <w:bookmarkStart w:id="93" w:name="X3db4082c2932114e1260e86b21a8f1a8af48102"/>
+    <w:bookmarkEnd w:id="112"/>
+    <w:bookmarkStart w:id="114" w:name="X3db4082c2932114e1260e86b21a8f1a8af48102"/>
     <w:p>
       <w:pPr>
         <w:pStyle w:val="Bibliography"/>
@@ -7756,7 +7999,7 @@
       <w:r>
         <w:t xml:space="preserve"> </w:t>
       </w:r>
-      <w:hyperlink r:id="rId92">
+      <w:hyperlink r:id="rId113">
         <w:r>
           <w:rPr>
             <w:rStyle w:val="Hyperlink"/>
@@ -7818,8 +8061,8 @@
         <w:t xml:space="preserve">1159–1188.</w:t>
       </w:r>
     </w:p>
-    <w:bookmarkEnd w:id="93"/>
-    <w:bookmarkStart w:id="95" w:name="ref-brownDevelopmentRivalryDichoptic1999"/>
+    <w:bookmarkEnd w:id="114"/>
+    <w:bookmarkStart w:id="116" w:name="ref-brownDevelopmentRivalryDichoptic1999"/>
     <w:p>
       <w:pPr>
         <w:pStyle w:val="Bibliography"/>
@@ -7830,7 +8073,7 @@
       <w:r>
         <w:t xml:space="preserve"> </w:t>
       </w:r>
-      <w:hyperlink r:id="rId94">
+      <w:hyperlink r:id="rId115">
         <w:r>
           <w:rPr>
             <w:rStyle w:val="Hyperlink"/>
@@ -7868,8 +8111,8 @@
         <w:t xml:space="preserve">3324–3333.</w:t>
       </w:r>
     </w:p>
-    <w:bookmarkEnd w:id="95"/>
-    <w:bookmarkStart w:id="97" w:name="ref-Buracas2007"/>
+    <w:bookmarkEnd w:id="116"/>
+    <w:bookmarkStart w:id="118" w:name="ref-Buracas2007"/>
     <w:p>
       <w:pPr>
         <w:pStyle w:val="Bibliography"/>
@@ -7880,7 +8123,7 @@
       <w:r>
         <w:t xml:space="preserve"> </w:t>
       </w:r>
-      <w:hyperlink r:id="rId96">
+      <w:hyperlink r:id="rId117">
         <w:r>
           <w:rPr>
             <w:rStyle w:val="Hyperlink"/>
@@ -7918,8 +8161,8 @@
         <w:t xml:space="preserve">93–97.</w:t>
       </w:r>
     </w:p>
-    <w:bookmarkEnd w:id="97"/>
-    <w:bookmarkStart w:id="99" w:name="ref-Burr1987"/>
+    <w:bookmarkEnd w:id="118"/>
+    <w:bookmarkStart w:id="120" w:name="ref-Burr1987"/>
     <w:p>
       <w:pPr>
         <w:pStyle w:val="Bibliography"/>
@@ -7930,7 +8173,7 @@
       <w:r>
         <w:t xml:space="preserve"> </w:t>
       </w:r>
-      <w:hyperlink r:id="rId98">
+      <w:hyperlink r:id="rId119">
         <w:r>
           <w:rPr>
             <w:rStyle w:val="Hyperlink"/>
@@ -7968,8 +8211,8 @@
         <w:t xml:space="preserve">1–21.</w:t>
       </w:r>
     </w:p>
-    <w:bookmarkEnd w:id="99"/>
-    <w:bookmarkStart w:id="101" w:name="ref-Busse2009"/>
+    <w:bookmarkEnd w:id="120"/>
+    <w:bookmarkStart w:id="122" w:name="ref-Busse2009"/>
     <w:p>
       <w:pPr>
         <w:pStyle w:val="Bibliography"/>
@@ -7980,7 +8223,7 @@
       <w:r>
         <w:t xml:space="preserve"> </w:t>
       </w:r>
-      <w:hyperlink r:id="rId100">
+      <w:hyperlink r:id="rId121">
         <w:r>
           <w:rPr>
             <w:rStyle w:val="Hyperlink"/>
@@ -8018,8 +8261,8 @@
         <w:t xml:space="preserve">931–942.</w:t>
       </w:r>
     </w:p>
-    <w:bookmarkEnd w:id="101"/>
-    <w:bookmarkStart w:id="103" w:name="ref-Cameron2002"/>
+    <w:bookmarkEnd w:id="122"/>
+    <w:bookmarkStart w:id="124" w:name="ref-Cameron2002"/>
     <w:p>
       <w:pPr>
         <w:pStyle w:val="Bibliography"/>
@@ -8030,7 +8273,7 @@
       <w:r>
         <w:t xml:space="preserve"> </w:t>
       </w:r>
-      <w:hyperlink r:id="rId102">
+      <w:hyperlink r:id="rId123">
         <w:r>
           <w:rPr>
             <w:rStyle w:val="Hyperlink"/>
@@ -8068,8 +8311,8 @@
         <w:t xml:space="preserve">949–967.</w:t>
       </w:r>
     </w:p>
-    <w:bookmarkEnd w:id="103"/>
-    <w:bookmarkStart w:id="105" w:name="ref-Campbell1965"/>
+    <w:bookmarkEnd w:id="124"/>
+    <w:bookmarkStart w:id="126" w:name="ref-Campbell1965"/>
     <w:p>
       <w:pPr>
         <w:pStyle w:val="Bibliography"/>
@@ -8080,7 +8323,7 @@
       <w:r>
         <w:t xml:space="preserve"> </w:t>
       </w:r>
-      <w:hyperlink r:id="rId104">
+      <w:hyperlink r:id="rId125">
         <w:r>
           <w:rPr>
             <w:rStyle w:val="Hyperlink"/>
@@ -8118,8 +8361,8 @@
         <w:t xml:space="preserve">576–593.</w:t>
       </w:r>
     </w:p>
-    <w:bookmarkEnd w:id="105"/>
-    <w:bookmarkStart w:id="107" w:name="ref-campbellVisualEvokedPotential1972"/>
+    <w:bookmarkEnd w:id="126"/>
+    <w:bookmarkStart w:id="128" w:name="ref-campbellVisualEvokedPotential1972"/>
     <w:p>
       <w:pPr>
         <w:pStyle w:val="Bibliography"/>
@@ -8130,7 +8373,7 @@
       <w:r>
         <w:t xml:space="preserve"> </w:t>
       </w:r>
-      <w:hyperlink r:id="rId106">
+      <w:hyperlink r:id="rId127">
         <w:r>
           <w:rPr>
             <w:rStyle w:val="Hyperlink"/>
@@ -8168,8 +8411,8 @@
         <w:t xml:space="preserve">345–356.</w:t>
       </w:r>
     </w:p>
-    <w:bookmarkEnd w:id="107"/>
-    <w:bookmarkStart w:id="109" w:name="ref-Campbell1970"/>
+    <w:bookmarkEnd w:id="128"/>
+    <w:bookmarkStart w:id="130" w:name="ref-Campbell1970"/>
     <w:p>
       <w:pPr>
         <w:pStyle w:val="Bibliography"/>
@@ -8180,7 +8423,7 @@
       <w:r>
         <w:t xml:space="preserve"> </w:t>
       </w:r>
-      <w:hyperlink r:id="rId108">
+      <w:hyperlink r:id="rId129">
         <w:r>
           <w:rPr>
             <w:rStyle w:val="Hyperlink"/>
@@ -8218,8 +8461,8 @@
         <w:t xml:space="preserve">635–652.</w:t>
       </w:r>
     </w:p>
-    <w:bookmarkEnd w:id="109"/>
-    <w:bookmarkStart w:id="111" w:name="ref-Candy2001"/>
+    <w:bookmarkEnd w:id="130"/>
+    <w:bookmarkStart w:id="132" w:name="ref-Candy2001"/>
     <w:p>
       <w:pPr>
         <w:pStyle w:val="Bibliography"/>
@@ -8230,7 +8473,7 @@
       <w:r>
         <w:t xml:space="preserve"> </w:t>
       </w:r>
-      <w:hyperlink r:id="rId110">
+      <w:hyperlink r:id="rId131">
         <w:r>
           <w:rPr>
             <w:rStyle w:val="Hyperlink"/>
@@ -8268,8 +8511,8 @@
         <w:t xml:space="preserve">4530–4541.</w:t>
       </w:r>
     </w:p>
-    <w:bookmarkEnd w:id="111"/>
-    <w:bookmarkStart w:id="113" w:name="ref-Cao2019"/>
+    <w:bookmarkEnd w:id="132"/>
+    <w:bookmarkStart w:id="134" w:name="ref-Cao2019"/>
     <w:p>
       <w:pPr>
         <w:pStyle w:val="Bibliography"/>
@@ -8280,7 +8523,7 @@
       <w:r>
         <w:t xml:space="preserve"> </w:t>
       </w:r>
-      <w:hyperlink r:id="rId112">
+      <w:hyperlink r:id="rId133">
         <w:r>
           <w:rPr>
             <w:rStyle w:val="Hyperlink"/>
@@ -8318,8 +8561,8 @@
         <w:t xml:space="preserve">e3000511.</w:t>
       </w:r>
     </w:p>
-    <w:bookmarkEnd w:id="113"/>
-    <w:bookmarkStart w:id="115" w:name="ref-Carandini1994"/>
+    <w:bookmarkEnd w:id="134"/>
+    <w:bookmarkStart w:id="136" w:name="ref-Carandini1994"/>
     <w:p>
       <w:pPr>
         <w:pStyle w:val="Bibliography"/>
@@ -8330,7 +8573,7 @@
       <w:r>
         <w:t xml:space="preserve"> </w:t>
       </w:r>
-      <w:hyperlink r:id="rId114">
+      <w:hyperlink r:id="rId135">
         <w:r>
           <w:rPr>
             <w:rStyle w:val="Hyperlink"/>
@@ -8368,8 +8611,8 @@
         <w:t xml:space="preserve">1333–1336.</w:t>
       </w:r>
     </w:p>
-    <w:bookmarkEnd w:id="115"/>
-    <w:bookmarkStart w:id="117" w:name="ref-Carandini2011"/>
+    <w:bookmarkEnd w:id="136"/>
+    <w:bookmarkStart w:id="138" w:name="ref-Carandini2011"/>
     <w:p>
       <w:pPr>
         <w:pStyle w:val="Bibliography"/>
@@ -8380,7 +8623,7 @@
       <w:r>
         <w:t xml:space="preserve"> </w:t>
       </w:r>
-      <w:hyperlink r:id="rId116">
+      <w:hyperlink r:id="rId137">
         <w:r>
           <w:rPr>
             <w:rStyle w:val="Hyperlink"/>
@@ -8418,8 +8661,8 @@
         <w:t xml:space="preserve">51–62.</w:t>
       </w:r>
     </w:p>
-    <w:bookmarkEnd w:id="117"/>
-    <w:bookmarkStart w:id="119" w:name="ref-Carandini1998"/>
+    <w:bookmarkEnd w:id="138"/>
+    <w:bookmarkStart w:id="140" w:name="ref-Carandini1998"/>
     <w:p>
       <w:pPr>
         <w:pStyle w:val="Bibliography"/>
@@ -8430,7 +8673,7 @@
       <w:r>
         <w:t xml:space="preserve"> </w:t>
       </w:r>
-      <w:hyperlink r:id="rId118">
+      <w:hyperlink r:id="rId139">
         <w:r>
           <w:rPr>
             <w:rStyle w:val="Hyperlink"/>
@@ -8468,8 +8711,8 @@
         <w:t xml:space="preserve">501–511.</w:t>
       </w:r>
     </w:p>
-    <w:bookmarkEnd w:id="119"/>
-    <w:bookmarkStart w:id="121" w:name="ref-Carrasco2000"/>
+    <w:bookmarkEnd w:id="140"/>
+    <w:bookmarkStart w:id="142" w:name="ref-Carrasco2000"/>
     <w:p>
       <w:pPr>
         <w:pStyle w:val="Bibliography"/>
@@ -8480,7 +8723,7 @@
       <w:r>
         <w:t xml:space="preserve"> </w:t>
       </w:r>
-      <w:hyperlink r:id="rId120">
+      <w:hyperlink r:id="rId141">
         <w:r>
           <w:rPr>
             <w:rStyle w:val="Hyperlink"/>
@@ -8518,8 +8761,8 @@
         <w:t xml:space="preserve">1203–1215.</w:t>
       </w:r>
     </w:p>
-    <w:bookmarkEnd w:id="121"/>
-    <w:bookmarkStart w:id="123" w:name="ref-Chariker2020"/>
+    <w:bookmarkEnd w:id="142"/>
+    <w:bookmarkStart w:id="144" w:name="ref-Chariker2020"/>
     <w:p>
       <w:pPr>
         <w:pStyle w:val="Bibliography"/>
@@ -8530,7 +8773,7 @@
       <w:r>
         <w:t xml:space="preserve"> </w:t>
       </w:r>
-      <w:hyperlink r:id="rId122">
+      <w:hyperlink r:id="rId143">
         <w:r>
           <w:rPr>
             <w:rStyle w:val="Hyperlink"/>
@@ -8568,8 +8811,8 @@
         <w:t xml:space="preserve">16.</w:t>
       </w:r>
     </w:p>
-    <w:bookmarkEnd w:id="123"/>
-    <w:bookmarkStart w:id="125" w:name="ref-Chen2000"/>
+    <w:bookmarkEnd w:id="144"/>
+    <w:bookmarkStart w:id="146" w:name="ref-Chen2000"/>
     <w:p>
       <w:pPr>
         <w:pStyle w:val="Bibliography"/>
@@ -8580,7 +8823,7 @@
       <w:r>
         <w:t xml:space="preserve"> </w:t>
       </w:r>
-      <w:hyperlink r:id="rId124">
+      <w:hyperlink r:id="rId145">
         <w:r>
           <w:rPr>
             <w:rStyle w:val="Hyperlink"/>
@@ -8618,8 +8861,8 @@
         <w:t xml:space="preserve">773–788.</w:t>
       </w:r>
     </w:p>
-    <w:bookmarkEnd w:id="125"/>
-    <w:bookmarkStart w:id="127" w:name="ref-Chen2021"/>
+    <w:bookmarkEnd w:id="146"/>
+    <w:bookmarkStart w:id="148" w:name="ref-Chen2021"/>
     <w:p>
       <w:pPr>
         <w:pStyle w:val="Bibliography"/>
@@ -8630,7 +8873,7 @@
       <w:r>
         <w:t xml:space="preserve"> </w:t>
       </w:r>
-      <w:hyperlink r:id="rId126">
+      <w:hyperlink r:id="rId147">
         <w:r>
           <w:rPr>
             <w:rStyle w:val="Hyperlink"/>
@@ -8668,8 +8911,8 @@
         <w:t xml:space="preserve">12.</w:t>
       </w:r>
     </w:p>
-    <w:bookmarkEnd w:id="127"/>
-    <w:bookmarkStart w:id="129" w:name="ref-Chota2024"/>
+    <w:bookmarkEnd w:id="148"/>
+    <w:bookmarkStart w:id="150" w:name="ref-Chota2024"/>
     <w:p>
       <w:pPr>
         <w:pStyle w:val="Bibliography"/>
@@ -8680,7 +8923,7 @@
       <w:r>
         <w:t xml:space="preserve"> </w:t>
       </w:r>
-      <w:hyperlink r:id="rId128">
+      <w:hyperlink r:id="rId149">
         <w:r>
           <w:rPr>
             <w:rStyle w:val="Hyperlink"/>
@@ -8718,8 +8961,8 @@
         <w:t xml:space="preserve">800–814.</w:t>
       </w:r>
     </w:p>
-    <w:bookmarkEnd w:id="129"/>
-    <w:bookmarkStart w:id="131" w:name="ref-Cunningham2017"/>
+    <w:bookmarkEnd w:id="150"/>
+    <w:bookmarkStart w:id="152" w:name="ref-Cunningham2017"/>
     <w:p>
       <w:pPr>
         <w:pStyle w:val="Bibliography"/>
@@ -8730,7 +8973,7 @@
       <w:r>
         <w:t xml:space="preserve"> </w:t>
       </w:r>
-      <w:hyperlink r:id="rId130">
+      <w:hyperlink r:id="rId151">
         <w:r>
           <w:rPr>
             <w:rStyle w:val="Hyperlink"/>
@@ -8768,8 +9011,8 @@
         <w:t xml:space="preserve">10–10.</w:t>
       </w:r>
     </w:p>
-    <w:bookmarkEnd w:id="131"/>
-    <w:bookmarkStart w:id="133" w:name="ref-Dawson1954"/>
+    <w:bookmarkEnd w:id="152"/>
+    <w:bookmarkStart w:id="154" w:name="ref-Dawson1954"/>
     <w:p>
       <w:pPr>
         <w:pStyle w:val="Bibliography"/>
@@ -8780,7 +9023,7 @@
       <w:r>
         <w:t xml:space="preserve"> </w:t>
       </w:r>
-      <w:hyperlink r:id="rId132">
+      <w:hyperlink r:id="rId153">
         <w:r>
           <w:rPr>
             <w:rStyle w:val="Hyperlink"/>
@@ -8818,8 +9061,8 @@
         <w:t xml:space="preserve">65–84.</w:t>
       </w:r>
     </w:p>
-    <w:bookmarkEnd w:id="133"/>
-    <w:bookmarkStart w:id="134" w:name="ref-De-Vries-Khoe1982"/>
+    <w:bookmarkEnd w:id="154"/>
+    <w:bookmarkStart w:id="155" w:name="ref-De-Vries-Khoe1982"/>
     <w:p>
       <w:pPr>
         <w:pStyle w:val="Bibliography"/>
@@ -8854,8 +9097,8 @@
         <w:t xml:space="preserve">461–475.</w:t>
       </w:r>
     </w:p>
-    <w:bookmarkEnd w:id="134"/>
-    <w:bookmarkStart w:id="136" w:name="ref-Derrington1984"/>
+    <w:bookmarkEnd w:id="155"/>
+    <w:bookmarkStart w:id="157" w:name="ref-Derrington1984"/>
     <w:p>
       <w:pPr>
         <w:pStyle w:val="Bibliography"/>
@@ -8866,7 +9109,7 @@
       <w:r>
         <w:t xml:space="preserve"> </w:t>
       </w:r>
-      <w:hyperlink r:id="rId135">
+      <w:hyperlink r:id="rId156">
         <w:r>
           <w:rPr>
             <w:rStyle w:val="Hyperlink"/>
@@ -8904,8 +9147,8 @@
         <w:t xml:space="preserve">241–265.</w:t>
       </w:r>
     </w:p>
-    <w:bookmarkEnd w:id="136"/>
-    <w:bookmarkStart w:id="138" w:name="ref-Derrington1984b"/>
+    <w:bookmarkEnd w:id="157"/>
+    <w:bookmarkStart w:id="159" w:name="ref-Derrington1984b"/>
     <w:p>
       <w:pPr>
         <w:pStyle w:val="Bibliography"/>
@@ -8916,7 +9159,7 @@
       <w:r>
         <w:t xml:space="preserve"> </w:t>
       </w:r>
-      <w:hyperlink r:id="rId137">
+      <w:hyperlink r:id="rId158">
         <w:r>
           <w:rPr>
             <w:rStyle w:val="Hyperlink"/>
@@ -8954,8 +9197,8 @@
         <w:t xml:space="preserve">219–240.</w:t>
       </w:r>
     </w:p>
-    <w:bookmarkEnd w:id="138"/>
-    <w:bookmarkStart w:id="140" w:name="ref-Di-Russo2007"/>
+    <w:bookmarkEnd w:id="159"/>
+    <w:bookmarkStart w:id="161" w:name="ref-Di-Russo2007"/>
     <w:p>
       <w:pPr>
         <w:pStyle w:val="Bibliography"/>
@@ -8966,7 +9209,7 @@
       <w:r>
         <w:t xml:space="preserve"> </w:t>
       </w:r>
-      <w:hyperlink r:id="rId139">
+      <w:hyperlink r:id="rId160">
         <w:r>
           <w:rPr>
             <w:rStyle w:val="Hyperlink"/>
@@ -9004,8 +9247,8 @@
         <w:t xml:space="preserve">323–334.</w:t>
       </w:r>
     </w:p>
-    <w:bookmarkEnd w:id="140"/>
-    <w:bookmarkStart w:id="142" w:name="ref-Di-Russo2005"/>
+    <w:bookmarkEnd w:id="161"/>
+    <w:bookmarkStart w:id="163" w:name="ref-Di-Russo2005"/>
     <w:p>
       <w:pPr>
         <w:pStyle w:val="Bibliography"/>
@@ -9016,7 +9259,7 @@
       <w:r>
         <w:t xml:space="preserve"> </w:t>
       </w:r>
-      <w:hyperlink r:id="rId141">
+      <w:hyperlink r:id="rId162">
         <w:r>
           <w:rPr>
             <w:rStyle w:val="Hyperlink"/>
@@ -9054,8 +9297,8 @@
         <w:t xml:space="preserve">874–886.</w:t>
       </w:r>
     </w:p>
-    <w:bookmarkEnd w:id="142"/>
-    <w:bookmarkStart w:id="144" w:name="ref-DiRusso1999"/>
+    <w:bookmarkEnd w:id="163"/>
+    <w:bookmarkStart w:id="165" w:name="ref-DiRusso1999"/>
     <w:p>
       <w:pPr>
         <w:pStyle w:val="Bibliography"/>
@@ -9076,7 +9319,7 @@
       <w:r>
         <w:t xml:space="preserve"> </w:t>
       </w:r>
-      <w:hyperlink r:id="rId143">
+      <w:hyperlink r:id="rId164">
         <w:r>
           <w:rPr>
             <w:rStyle w:val="Hyperlink"/>
@@ -9114,8 +9357,8 @@
         <w:t xml:space="preserve">2975–2985.</w:t>
       </w:r>
     </w:p>
-    <w:bookmarkEnd w:id="144"/>
-    <w:bookmarkStart w:id="145" w:name="ref-DiRusso1999b"/>
+    <w:bookmarkEnd w:id="165"/>
+    <w:bookmarkStart w:id="166" w:name="ref-DiRusso1999b"/>
     <w:p>
       <w:pPr>
         <w:pStyle w:val="Bibliography"/>
@@ -9160,8 +9403,8 @@
         <w:t xml:space="preserve">2755–2762.</w:t>
       </w:r>
     </w:p>
-    <w:bookmarkEnd w:id="145"/>
-    <w:bookmarkStart w:id="147" w:name="ref-DiRusso2001"/>
+    <w:bookmarkEnd w:id="166"/>
+    <w:bookmarkStart w:id="168" w:name="ref-DiRusso2001"/>
     <w:p>
       <w:pPr>
         <w:pStyle w:val="Bibliography"/>
@@ -9182,7 +9425,7 @@
       <w:r>
         <w:t xml:space="preserve"> </w:t>
       </w:r>
-      <w:hyperlink r:id="rId146">
+      <w:hyperlink r:id="rId167">
         <w:r>
           <w:rPr>
             <w:rStyle w:val="Hyperlink"/>
@@ -9220,8 +9463,8 @@
         <w:t xml:space="preserve">2435–2447.</w:t>
       </w:r>
     </w:p>
-    <w:bookmarkEnd w:id="147"/>
-    <w:bookmarkStart w:id="149" w:name="ref-Di-Russo2001"/>
+    <w:bookmarkEnd w:id="168"/>
+    <w:bookmarkStart w:id="170" w:name="ref-Di-Russo2001"/>
     <w:p>
       <w:pPr>
         <w:pStyle w:val="Bibliography"/>
@@ -9242,7 +9485,7 @@
       <w:r>
         <w:t xml:space="preserve"> </w:t>
       </w:r>
-      <w:hyperlink r:id="rId148">
+      <w:hyperlink r:id="rId169">
         <w:r>
           <w:rPr>
             <w:rStyle w:val="Hyperlink"/>
@@ -9280,8 +9523,8 @@
         <w:t xml:space="preserve">2435–2447.</w:t>
       </w:r>
     </w:p>
-    <w:bookmarkEnd w:id="149"/>
-    <w:bookmarkStart w:id="151" w:name="ref-Diez2024"/>
+    <w:bookmarkEnd w:id="170"/>
+    <w:bookmarkStart w:id="172" w:name="ref-Diez2024"/>
     <w:p>
       <w:pPr>
         <w:pStyle w:val="Bibliography"/>
@@ -9292,7 +9535,7 @@
       <w:r>
         <w:t xml:space="preserve"> </w:t>
       </w:r>
-      <w:hyperlink r:id="rId150">
+      <w:hyperlink r:id="rId171">
         <w:r>
           <w:rPr>
             <w:rStyle w:val="Hyperlink"/>
@@ -9330,8 +9573,8 @@
         <w:t xml:space="preserve">1475–1490.</w:t>
       </w:r>
     </w:p>
-    <w:bookmarkEnd w:id="151"/>
-    <w:bookmarkStart w:id="152" w:name="ref-Ding2006"/>
+    <w:bookmarkEnd w:id="172"/>
+    <w:bookmarkStart w:id="173" w:name="ref-Ding2006"/>
     <w:p>
       <w:pPr>
         <w:pStyle w:val="Bibliography"/>
@@ -9378,8 +9621,8 @@
         <w:t xml:space="preserve">1016–1029.</w:t>
       </w:r>
     </w:p>
-    <w:bookmarkEnd w:id="152"/>
-    <w:bookmarkStart w:id="154" w:name="ref-Dobson1978"/>
+    <w:bookmarkEnd w:id="173"/>
+    <w:bookmarkStart w:id="175" w:name="ref-Dobson1978"/>
     <w:p>
       <w:pPr>
         <w:pStyle w:val="Bibliography"/>
@@ -9390,7 +9633,7 @@
       <w:r>
         <w:t xml:space="preserve"> </w:t>
       </w:r>
-      <w:hyperlink r:id="rId153">
+      <w:hyperlink r:id="rId174">
         <w:r>
           <w:rPr>
             <w:rStyle w:val="Hyperlink"/>
@@ -9428,8 +9671,8 @@
         <w:t xml:space="preserve">1233–1238.</w:t>
       </w:r>
     </w:p>
-    <w:bookmarkEnd w:id="154"/>
-    <w:bookmarkStart w:id="156" w:name="ref-Dougherty2019"/>
+    <w:bookmarkEnd w:id="175"/>
+    <w:bookmarkStart w:id="177" w:name="ref-Dougherty2019"/>
     <w:p>
       <w:pPr>
         <w:pStyle w:val="Bibliography"/>
@@ -9440,7 +9683,7 @@
       <w:r>
         <w:t xml:space="preserve"> </w:t>
       </w:r>
-      <w:hyperlink r:id="rId155">
+      <w:hyperlink r:id="rId176">
         <w:r>
           <w:rPr>
             <w:rStyle w:val="Hyperlink"/>
@@ -9478,8 +9721,8 @@
         <w:t xml:space="preserve">522–534.</w:t>
       </w:r>
     </w:p>
-    <w:bookmarkEnd w:id="156"/>
-    <w:bookmarkStart w:id="158" w:name="ref-Du2023"/>
+    <w:bookmarkEnd w:id="177"/>
+    <w:bookmarkStart w:id="179" w:name="ref-Du2023"/>
     <w:p>
       <w:pPr>
         <w:pStyle w:val="Bibliography"/>
@@ -9490,7 +9733,7 @@
       <w:r>
         <w:t xml:space="preserve"> </w:t>
       </w:r>
-      <w:hyperlink r:id="rId157">
+      <w:hyperlink r:id="rId178">
         <w:r>
           <w:rPr>
             <w:rStyle w:val="Hyperlink"/>
@@ -9528,8 +9771,8 @@
         <w:t xml:space="preserve">126–138.</w:t>
       </w:r>
     </w:p>
-    <w:bookmarkEnd w:id="158"/>
-    <w:bookmarkStart w:id="160" w:name="ref-Ellemberg1999"/>
+    <w:bookmarkEnd w:id="179"/>
+    <w:bookmarkStart w:id="181" w:name="ref-Ellemberg1999"/>
     <w:p>
       <w:pPr>
         <w:pStyle w:val="Bibliography"/>
@@ -9540,7 +9783,7 @@
       <w:r>
         <w:t xml:space="preserve"> </w:t>
       </w:r>
-      <w:hyperlink r:id="rId159">
+      <w:hyperlink r:id="rId180">
         <w:r>
           <w:rPr>
             <w:rStyle w:val="Hyperlink"/>
@@ -9578,8 +9821,8 @@
         <w:t xml:space="preserve">2325–2333.</w:t>
       </w:r>
     </w:p>
-    <w:bookmarkEnd w:id="160"/>
-    <w:bookmarkStart w:id="162" w:name="ref-Foley1994"/>
+    <w:bookmarkEnd w:id="181"/>
+    <w:bookmarkStart w:id="183" w:name="ref-Foley1994"/>
     <w:p>
       <w:pPr>
         <w:pStyle w:val="Bibliography"/>
@@ -9590,7 +9833,7 @@
       <w:r>
         <w:t xml:space="preserve"> </w:t>
       </w:r>
-      <w:hyperlink r:id="rId161">
+      <w:hyperlink r:id="rId182">
         <w:r>
           <w:rPr>
             <w:rStyle w:val="Hyperlink"/>
@@ -9628,8 +9871,8 @@
         <w:t xml:space="preserve">1710–1719.</w:t>
       </w:r>
     </w:p>
-    <w:bookmarkEnd w:id="162"/>
-    <w:bookmarkStart w:id="164" w:name="ref-Gandhi1999"/>
+    <w:bookmarkEnd w:id="183"/>
+    <w:bookmarkStart w:id="185" w:name="ref-Gandhi1999"/>
     <w:p>
       <w:pPr>
         <w:pStyle w:val="Bibliography"/>
@@ -9640,7 +9883,7 @@
       <w:r>
         <w:t xml:space="preserve"> </w:t>
       </w:r>
-      <w:hyperlink r:id="rId163">
+      <w:hyperlink r:id="rId184">
         <w:r>
           <w:rPr>
             <w:rStyle w:val="Hyperlink"/>
@@ -9678,8 +9921,8 @@
         <w:t xml:space="preserve">3314–3319.</w:t>
       </w:r>
     </w:p>
-    <w:bookmarkEnd w:id="164"/>
-    <w:bookmarkStart w:id="166" w:name="ref-Gegenfurtner2003"/>
+    <w:bookmarkEnd w:id="185"/>
+    <w:bookmarkStart w:id="187" w:name="ref-Gegenfurtner2003"/>
     <w:p>
       <w:pPr>
         <w:pStyle w:val="Bibliography"/>
@@ -9690,7 +9933,7 @@
       <w:r>
         <w:t xml:space="preserve"> </w:t>
       </w:r>
-      <w:hyperlink r:id="rId165">
+      <w:hyperlink r:id="rId186">
         <w:r>
           <w:rPr>
             <w:rStyle w:val="Hyperlink"/>
@@ -9728,8 +9971,8 @@
         <w:t xml:space="preserve">563–572.</w:t>
       </w:r>
     </w:p>
-    <w:bookmarkEnd w:id="166"/>
-    <w:bookmarkStart w:id="168" w:name="ref-Gollisch2010"/>
+    <w:bookmarkEnd w:id="187"/>
+    <w:bookmarkStart w:id="189" w:name="ref-Gollisch2010"/>
     <w:p>
       <w:pPr>
         <w:pStyle w:val="Bibliography"/>
@@ -9740,7 +9983,7 @@
       <w:r>
         <w:t xml:space="preserve"> </w:t>
       </w:r>
-      <w:hyperlink r:id="rId167">
+      <w:hyperlink r:id="rId188">
         <w:r>
           <w:rPr>
             <w:rStyle w:val="Hyperlink"/>
@@ -9778,8 +10021,8 @@
         <w:t xml:space="preserve">150–164.</w:t>
       </w:r>
     </w:p>
-    <w:bookmarkEnd w:id="168"/>
-    <w:bookmarkStart w:id="170" w:name="ref-Gould2007"/>
+    <w:bookmarkEnd w:id="189"/>
+    <w:bookmarkStart w:id="191" w:name="ref-Gould2007"/>
     <w:p>
       <w:pPr>
         <w:pStyle w:val="Bibliography"/>
@@ -9790,7 +10033,7 @@
       <w:r>
         <w:t xml:space="preserve"> </w:t>
       </w:r>
-      <w:hyperlink r:id="rId169">
+      <w:hyperlink r:id="rId190">
         <w:r>
           <w:rPr>
             <w:rStyle w:val="Hyperlink"/>
@@ -9828,8 +10071,8 @@
         <w:t xml:space="preserve">4.1–17.</w:t>
       </w:r>
     </w:p>
-    <w:bookmarkEnd w:id="170"/>
-    <w:bookmarkStart w:id="172" w:name="ref-Gouws2014"/>
+    <w:bookmarkEnd w:id="191"/>
+    <w:bookmarkStart w:id="193" w:name="ref-Gouws2014"/>
     <w:p>
       <w:pPr>
         <w:pStyle w:val="Bibliography"/>
@@ -9840,7 +10083,7 @@
       <w:r>
         <w:t xml:space="preserve"> </w:t>
       </w:r>
-      <w:hyperlink r:id="rId171">
+      <w:hyperlink r:id="rId192">
         <w:r>
           <w:rPr>
             <w:rStyle w:val="Hyperlink"/>
@@ -9878,8 +10121,8 @@
         <w:t xml:space="preserve">10347–10360.</w:t>
       </w:r>
     </w:p>
-    <w:bookmarkEnd w:id="172"/>
-    <w:bookmarkStart w:id="174" w:name="ref-Groen2022"/>
+    <w:bookmarkEnd w:id="193"/>
+    <w:bookmarkStart w:id="195" w:name="ref-Groen2022"/>
     <w:p>
       <w:pPr>
         <w:pStyle w:val="Bibliography"/>
@@ -9890,7 +10133,7 @@
       <w:r>
         <w:t xml:space="preserve"> </w:t>
       </w:r>
-      <w:hyperlink r:id="rId173">
+      <w:hyperlink r:id="rId194">
         <w:r>
           <w:rPr>
             <w:rStyle w:val="Hyperlink"/>
@@ -9928,8 +10171,8 @@
         <w:t xml:space="preserve">7562–7580.</w:t>
       </w:r>
     </w:p>
-    <w:bookmarkEnd w:id="174"/>
-    <w:bookmarkStart w:id="176" w:name="ref-Hamer1989"/>
+    <w:bookmarkEnd w:id="195"/>
+    <w:bookmarkStart w:id="197" w:name="ref-Hamer1989"/>
     <w:p>
       <w:pPr>
         <w:pStyle w:val="Bibliography"/>
@@ -9940,7 +10183,7 @@
       <w:r>
         <w:t xml:space="preserve"> </w:t>
       </w:r>
-      <w:hyperlink r:id="rId175">
+      <w:hyperlink r:id="rId196">
         <w:r>
           <w:rPr>
             <w:rStyle w:val="Hyperlink"/>
@@ -9978,8 +10221,8 @@
         <w:t xml:space="preserve">397–408.</w:t>
       </w:r>
     </w:p>
-    <w:bookmarkEnd w:id="176"/>
-    <w:bookmarkStart w:id="178" w:name="ref-Harris1976"/>
+    <w:bookmarkEnd w:id="197"/>
+    <w:bookmarkStart w:id="199" w:name="ref-Harris1976"/>
     <w:p>
       <w:pPr>
         <w:pStyle w:val="Bibliography"/>
@@ -9990,7 +10233,7 @@
       <w:r>
         <w:t xml:space="preserve"> </w:t>
       </w:r>
-      <w:hyperlink r:id="rId177">
+      <w:hyperlink r:id="rId198">
         <w:r>
           <w:rPr>
             <w:rStyle w:val="Hyperlink"/>
@@ -10028,8 +10271,8 @@
         <w:t xml:space="preserve">570–571.</w:t>
       </w:r>
     </w:p>
-    <w:bookmarkEnd w:id="178"/>
-    <w:bookmarkStart w:id="180" w:name="ref-Heeger1992"/>
+    <w:bookmarkEnd w:id="199"/>
+    <w:bookmarkStart w:id="201" w:name="ref-Heeger1992"/>
     <w:p>
       <w:pPr>
         <w:pStyle w:val="Bibliography"/>
@@ -10040,7 +10283,7 @@
       <w:r>
         <w:t xml:space="preserve"> </w:t>
       </w:r>
-      <w:hyperlink r:id="rId179">
+      <w:hyperlink r:id="rId200">
         <w:r>
           <w:rPr>
             <w:rStyle w:val="Hyperlink"/>
@@ -10078,8 +10321,8 @@
         <w:t xml:space="preserve">181–197.</w:t>
       </w:r>
     </w:p>
-    <w:bookmarkEnd w:id="180"/>
-    <w:bookmarkStart w:id="182" w:name="ref-Herrmann2001"/>
+    <w:bookmarkEnd w:id="201"/>
+    <w:bookmarkStart w:id="203" w:name="ref-Herrmann2001"/>
     <w:p>
       <w:pPr>
         <w:pStyle w:val="Bibliography"/>
@@ -10090,7 +10333,7 @@
       <w:r>
         <w:t xml:space="preserve"> </w:t>
       </w:r>
-      <w:hyperlink r:id="rId181">
+      <w:hyperlink r:id="rId202">
         <w:r>
           <w:rPr>
             <w:rStyle w:val="Hyperlink"/>
@@ -10128,8 +10371,8 @@
         <w:t xml:space="preserve">346–353.</w:t>
       </w:r>
     </w:p>
-    <w:bookmarkEnd w:id="182"/>
-    <w:bookmarkStart w:id="184" w:name="ref-Highsmith2010"/>
+    <w:bookmarkEnd w:id="203"/>
+    <w:bookmarkStart w:id="205" w:name="ref-Highsmith2010"/>
     <w:p>
       <w:pPr>
         <w:pStyle w:val="Bibliography"/>
@@ -10140,7 +10383,7 @@
       <w:r>
         <w:t xml:space="preserve"> </w:t>
       </w:r>
-      <w:hyperlink r:id="rId183">
+      <w:hyperlink r:id="rId204">
         <w:r>
           <w:rPr>
             <w:rStyle w:val="Hyperlink"/>
@@ -10178,8 +10421,8 @@
         <w:t xml:space="preserve">525–533.</w:t>
       </w:r>
     </w:p>
-    <w:bookmarkEnd w:id="184"/>
-    <w:bookmarkStart w:id="186" w:name="ref-Hoffmann2017"/>
+    <w:bookmarkEnd w:id="205"/>
+    <w:bookmarkStart w:id="207" w:name="ref-Hoffmann2017"/>
     <w:p>
       <w:pPr>
         <w:pStyle w:val="Bibliography"/>
@@ -10190,7 +10433,7 @@
       <w:r>
         <w:t xml:space="preserve"> </w:t>
       </w:r>
-      <w:hyperlink r:id="rId185">
+      <w:hyperlink r:id="rId206">
         <w:r>
           <w:rPr>
             <w:rStyle w:val="Hyperlink"/>
@@ -10228,8 +10471,8 @@
         <w:t xml:space="preserve">209–218.</w:t>
       </w:r>
     </w:p>
-    <w:bookmarkEnd w:id="186"/>
-    <w:bookmarkStart w:id="188" w:name="ref-Hou2016"/>
+    <w:bookmarkEnd w:id="207"/>
+    <w:bookmarkStart w:id="209" w:name="ref-Hou2016"/>
     <w:p>
       <w:pPr>
         <w:pStyle w:val="Bibliography"/>
@@ -10240,7 +10483,7 @@
       <w:r>
         <w:t xml:space="preserve"> </w:t>
       </w:r>
-      <w:hyperlink r:id="rId187">
+      <w:hyperlink r:id="rId208">
         <w:r>
           <w:rPr>
             <w:rStyle w:val="Hyperlink"/>
@@ -10278,8 +10521,8 @@
         <w:t xml:space="preserve">16.</w:t>
       </w:r>
     </w:p>
-    <w:bookmarkEnd w:id="188"/>
-    <w:bookmarkStart w:id="190" w:name="ref-Hou2020"/>
+    <w:bookmarkEnd w:id="209"/>
+    <w:bookmarkStart w:id="211" w:name="ref-Hou2020"/>
     <w:p>
       <w:pPr>
         <w:pStyle w:val="Bibliography"/>
@@ -10290,7 +10533,7 @@
       <w:r>
         <w:t xml:space="preserve"> </w:t>
       </w:r>
-      <w:hyperlink r:id="rId189">
+      <w:hyperlink r:id="rId210">
         <w:r>
           <w:rPr>
             <w:rStyle w:val="Hyperlink"/>
@@ -10478,8 +10721,8 @@
         <w:t xml:space="preserve">2753–2763.</w:t>
       </w:r>
     </w:p>
-    <w:bookmarkEnd w:id="190"/>
-    <w:bookmarkStart w:id="192" w:name="ref-Hou-houchuan2021"/>
+    <w:bookmarkEnd w:id="211"/>
+    <w:bookmarkStart w:id="213" w:name="ref-Hou-houchuan2021"/>
     <w:p>
       <w:pPr>
         <w:pStyle w:val="Bibliography"/>
@@ -10490,7 +10733,7 @@
       <w:r>
         <w:t xml:space="preserve"> </w:t>
       </w:r>
-      <w:hyperlink r:id="rId191">
+      <w:hyperlink r:id="rId212">
         <w:r>
           <w:rPr>
             <w:rStyle w:val="Hyperlink"/>
@@ -10684,8 +10927,8 @@
         <w:t xml:space="preserve">8632–8643.</w:t>
       </w:r>
     </w:p>
-    <w:bookmarkEnd w:id="192"/>
-    <w:bookmarkStart w:id="194" w:name="ref-Hu2023"/>
+    <w:bookmarkEnd w:id="213"/>
+    <w:bookmarkStart w:id="215" w:name="ref-Hu2023"/>
     <w:p>
       <w:pPr>
         <w:pStyle w:val="Bibliography"/>
@@ -10696,7 +10939,7 @@
       <w:r>
         <w:t xml:space="preserve"> </w:t>
       </w:r>
-      <w:hyperlink r:id="rId193">
+      <w:hyperlink r:id="rId214">
         <w:r>
           <w:rPr>
             <w:rStyle w:val="Hyperlink"/>
@@ -10734,8 +10977,8 @@
         <w:t xml:space="preserve">1280436.</w:t>
       </w:r>
     </w:p>
-    <w:bookmarkEnd w:id="194"/>
-    <w:bookmarkStart w:id="196" w:name="ref-Hubel1959"/>
+    <w:bookmarkEnd w:id="215"/>
+    <w:bookmarkStart w:id="217" w:name="ref-Hubel1959"/>
     <w:p>
       <w:pPr>
         <w:pStyle w:val="Bibliography"/>
@@ -10746,7 +10989,7 @@
       <w:r>
         <w:t xml:space="preserve"> </w:t>
       </w:r>
-      <w:hyperlink r:id="rId195">
+      <w:hyperlink r:id="rId216">
         <w:r>
           <w:rPr>
             <w:rStyle w:val="Hyperlink"/>
@@ -10784,8 +11027,8 @@
         <w:t xml:space="preserve">574–591.</w:t>
       </w:r>
     </w:p>
-    <w:bookmarkEnd w:id="196"/>
-    <w:bookmarkStart w:id="198" w:name="ref-Hubel1962"/>
+    <w:bookmarkEnd w:id="217"/>
+    <w:bookmarkStart w:id="219" w:name="ref-Hubel1962"/>
     <w:p>
       <w:pPr>
         <w:pStyle w:val="Bibliography"/>
@@ -10796,7 +11039,7 @@
       <w:r>
         <w:t xml:space="preserve"> </w:t>
       </w:r>
-      <w:hyperlink r:id="rId197">
+      <w:hyperlink r:id="rId218">
         <w:r>
           <w:rPr>
             <w:rStyle w:val="Hyperlink"/>
@@ -10834,8 +11077,8 @@
         <w:t xml:space="preserve">106–154.</w:t>
       </w:r>
     </w:p>
-    <w:bookmarkEnd w:id="198"/>
-    <w:bookmarkStart w:id="200" w:name="ref-KaestnerTVST2024"/>
+    <w:bookmarkEnd w:id="219"/>
+    <w:bookmarkStart w:id="221" w:name="ref-KaestnerTVST2024"/>
     <w:p>
       <w:pPr>
         <w:pStyle w:val="Bibliography"/>
@@ -10846,7 +11089,7 @@
       <w:r>
         <w:t xml:space="preserve"> </w:t>
       </w:r>
-      <w:hyperlink r:id="rId199">
+      <w:hyperlink r:id="rId220">
         <w:r>
           <w:rPr>
             <w:rStyle w:val="Hyperlink"/>
@@ -10884,8 +11127,8 @@
         <w:t xml:space="preserve">21–21.</w:t>
       </w:r>
     </w:p>
-    <w:bookmarkEnd w:id="200"/>
-    <w:bookmarkStart w:id="202" w:name="ref-Kaneko2020"/>
+    <w:bookmarkEnd w:id="221"/>
+    <w:bookmarkStart w:id="223" w:name="ref-Kaneko2020"/>
     <w:p>
       <w:pPr>
         <w:pStyle w:val="Bibliography"/>
@@ -10896,7 +11139,7 @@
       <w:r>
         <w:t xml:space="preserve"> </w:t>
       </w:r>
-      <w:hyperlink r:id="rId201">
+      <w:hyperlink r:id="rId222">
         <w:r>
           <w:rPr>
             <w:rStyle w:val="Hyperlink"/>
@@ -10934,8 +11177,8 @@
         <w:t xml:space="preserve">tgaa059.</w:t>
       </w:r>
     </w:p>
-    <w:bookmarkEnd w:id="202"/>
-    <w:bookmarkStart w:id="204" w:name="ref-Kaplan1986"/>
+    <w:bookmarkEnd w:id="223"/>
+    <w:bookmarkStart w:id="225" w:name="ref-Kaplan1986"/>
     <w:p>
       <w:pPr>
         <w:pStyle w:val="Bibliography"/>
@@ -10946,7 +11189,7 @@
       <w:r>
         <w:t xml:space="preserve"> </w:t>
       </w:r>
-      <w:hyperlink r:id="rId203">
+      <w:hyperlink r:id="rId224">
         <w:r>
           <w:rPr>
             <w:rStyle w:val="Hyperlink"/>
@@ -10984,8 +11227,8 @@
         <w:t xml:space="preserve">2755–2757.</w:t>
       </w:r>
     </w:p>
-    <w:bookmarkEnd w:id="204"/>
-    <w:bookmarkStart w:id="206" w:name="ref-Kastner1999"/>
+    <w:bookmarkEnd w:id="225"/>
+    <w:bookmarkStart w:id="227" w:name="ref-Kastner1999"/>
     <w:p>
       <w:pPr>
         <w:pStyle w:val="Bibliography"/>
@@ -10996,7 +11239,7 @@
       <w:r>
         <w:t xml:space="preserve"> </w:t>
       </w:r>
-      <w:hyperlink r:id="rId205">
+      <w:hyperlink r:id="rId226">
         <w:r>
           <w:rPr>
             <w:rStyle w:val="Hyperlink"/>
@@ -11034,8 +11277,8 @@
         <w:t xml:space="preserve">751–761.</w:t>
       </w:r>
     </w:p>
-    <w:bookmarkEnd w:id="206"/>
-    <w:bookmarkStart w:id="208" w:name="ref-Katyal2018"/>
+    <w:bookmarkEnd w:id="227"/>
+    <w:bookmarkStart w:id="229" w:name="ref-Katyal2018"/>
     <w:p>
       <w:pPr>
         <w:pStyle w:val="Bibliography"/>
@@ -11046,7 +11289,7 @@
       <w:r>
         <w:t xml:space="preserve"> </w:t>
       </w:r>
-      <w:hyperlink r:id="rId207">
+      <w:hyperlink r:id="rId228">
         <w:r>
           <w:rPr>
             <w:rStyle w:val="Hyperlink"/>
@@ -11084,8 +11327,8 @@
         <w:t xml:space="preserve">1239.</w:t>
       </w:r>
     </w:p>
-    <w:bookmarkEnd w:id="208"/>
-    <w:bookmarkStart w:id="210" w:name="ref-Krolak-Salmon2003"/>
+    <w:bookmarkEnd w:id="229"/>
+    <w:bookmarkStart w:id="231" w:name="ref-Krolak-Salmon2003"/>
     <w:p>
       <w:pPr>
         <w:pStyle w:val="Bibliography"/>
@@ -11096,7 +11339,7 @@
       <w:r>
         <w:t xml:space="preserve"> </w:t>
       </w:r>
-      <w:hyperlink r:id="rId209">
+      <w:hyperlink r:id="rId230">
         <w:r>
           <w:rPr>
             <w:rStyle w:val="Hyperlink"/>
@@ -11134,8 +11377,8 @@
         <w:t xml:space="preserve">73–80.</w:t>
       </w:r>
     </w:p>
-    <w:bookmarkEnd w:id="210"/>
-    <w:bookmarkStart w:id="212" w:name="ref-Kuffler1957"/>
+    <w:bookmarkEnd w:id="231"/>
+    <w:bookmarkStart w:id="233" w:name="ref-Kuffler1957"/>
     <w:p>
       <w:pPr>
         <w:pStyle w:val="Bibliography"/>
@@ -11146,7 +11389,7 @@
       <w:r>
         <w:t xml:space="preserve"> </w:t>
       </w:r>
-      <w:hyperlink r:id="rId211">
+      <w:hyperlink r:id="rId232">
         <w:r>
           <w:rPr>
             <w:rStyle w:val="Hyperlink"/>
@@ -11184,8 +11427,8 @@
         <w:t xml:space="preserve">683–702.</w:t>
       </w:r>
     </w:p>
-    <w:bookmarkEnd w:id="212"/>
-    <w:bookmarkStart w:id="214" w:name="ref-Lauritzen2010"/>
+    <w:bookmarkEnd w:id="233"/>
+    <w:bookmarkStart w:id="235" w:name="ref-Lauritzen2010"/>
     <w:p>
       <w:pPr>
         <w:pStyle w:val="Bibliography"/>
@@ -11196,7 +11439,7 @@
       <w:r>
         <w:t xml:space="preserve"> </w:t>
       </w:r>
-      <w:hyperlink r:id="rId213">
+      <w:hyperlink r:id="rId234">
         <w:r>
           <w:rPr>
             <w:rStyle w:val="Hyperlink"/>
@@ -11246,8 +11489,8 @@
         <w:t xml:space="preserve">39.</w:t>
       </w:r>
     </w:p>
-    <w:bookmarkEnd w:id="214"/>
-    <w:bookmarkStart w:id="216" w:name="ref-Lee1990"/>
+    <w:bookmarkEnd w:id="235"/>
+    <w:bookmarkStart w:id="237" w:name="ref-Lee1990"/>
     <w:p>
       <w:pPr>
         <w:pStyle w:val="Bibliography"/>
@@ -11258,7 +11501,7 @@
       <w:r>
         <w:t xml:space="preserve"> </w:t>
       </w:r>
-      <w:hyperlink r:id="rId215">
+      <w:hyperlink r:id="rId236">
         <w:r>
           <w:rPr>
             <w:rStyle w:val="Hyperlink"/>
@@ -11296,8 +11539,8 @@
         <w:t xml:space="preserve">2223–2236.</w:t>
       </w:r>
     </w:p>
-    <w:bookmarkEnd w:id="216"/>
-    <w:bookmarkStart w:id="218" w:name="ref-Legge1979"/>
+    <w:bookmarkEnd w:id="237"/>
+    <w:bookmarkStart w:id="239" w:name="ref-Legge1979"/>
     <w:p>
       <w:pPr>
         <w:pStyle w:val="Bibliography"/>
@@ -11308,7 +11551,7 @@
       <w:r>
         <w:t xml:space="preserve"> </w:t>
       </w:r>
-      <w:hyperlink r:id="rId217">
+      <w:hyperlink r:id="rId238">
         <w:r>
           <w:rPr>
             <w:rStyle w:val="Hyperlink"/>
@@ -11346,8 +11589,8 @@
         <w:t xml:space="preserve">838–847.</w:t>
       </w:r>
     </w:p>
-    <w:bookmarkEnd w:id="218"/>
-    <w:bookmarkStart w:id="220" w:name="ref-Lennie1993"/>
+    <w:bookmarkEnd w:id="239"/>
+    <w:bookmarkStart w:id="241" w:name="ref-Lennie1993"/>
     <w:p>
       <w:pPr>
         <w:pStyle w:val="Bibliography"/>
@@ -11358,7 +11601,7 @@
       <w:r>
         <w:t xml:space="preserve"> </w:t>
       </w:r>
-      <w:hyperlink r:id="rId219">
+      <w:hyperlink r:id="rId240">
         <w:r>
           <w:rPr>
             <w:rStyle w:val="Hyperlink"/>
@@ -11396,8 +11639,8 @@
         <w:t xml:space="preserve">1283–1293.</w:t>
       </w:r>
     </w:p>
-    <w:bookmarkEnd w:id="220"/>
-    <w:bookmarkStart w:id="222" w:name="ref-Levitt2001"/>
+    <w:bookmarkEnd w:id="241"/>
+    <w:bookmarkStart w:id="243" w:name="ref-Levitt2001"/>
     <w:p>
       <w:pPr>
         <w:pStyle w:val="Bibliography"/>
@@ -11408,7 +11651,7 @@
       <w:r>
         <w:t xml:space="preserve"> </w:t>
       </w:r>
-      <w:hyperlink r:id="rId221">
+      <w:hyperlink r:id="rId242">
         <w:r>
           <w:rPr>
             <w:rStyle w:val="Hyperlink"/>
@@ -11446,8 +11689,8 @@
         <w:t xml:space="preserve">2111–2129.</w:t>
       </w:r>
     </w:p>
-    <w:bookmarkEnd w:id="222"/>
-    <w:bookmarkStart w:id="224" w:name="ref-Li2022"/>
+    <w:bookmarkEnd w:id="243"/>
+    <w:bookmarkStart w:id="245" w:name="ref-Li2022"/>
     <w:p>
       <w:pPr>
         <w:pStyle w:val="Bibliography"/>
@@ -11458,7 +11701,7 @@
       <w:r>
         <w:t xml:space="preserve"> </w:t>
       </w:r>
-      <w:hyperlink r:id="rId223">
+      <w:hyperlink r:id="rId244">
         <w:r>
           <w:rPr>
             <w:rStyle w:val="Hyperlink"/>
@@ -11496,8 +11739,8 @@
         <w:t xml:space="preserve">6344.</w:t>
       </w:r>
     </w:p>
-    <w:bookmarkEnd w:id="224"/>
-    <w:bookmarkStart w:id="226" w:name="ref-Li2014"/>
+    <w:bookmarkEnd w:id="245"/>
+    <w:bookmarkStart w:id="247" w:name="ref-Li2014"/>
     <w:p>
       <w:pPr>
         <w:pStyle w:val="Bibliography"/>
@@ -11508,7 +11751,7 @@
       <w:r>
         <w:t xml:space="preserve"> </w:t>
       </w:r>
-      <w:hyperlink r:id="rId225">
+      <w:hyperlink r:id="rId246">
         <w:r>
           <w:rPr>
             <w:rStyle w:val="Hyperlink"/>
@@ -11546,8 +11789,8 @@
         <w:t xml:space="preserve">130–139.</w:t>
       </w:r>
     </w:p>
-    <w:bookmarkEnd w:id="226"/>
-    <w:bookmarkStart w:id="228" w:name="ref-Li2008"/>
+    <w:bookmarkEnd w:id="247"/>
+    <w:bookmarkStart w:id="249" w:name="ref-Li2008"/>
     <w:p>
       <w:pPr>
         <w:pStyle w:val="Bibliography"/>
@@ -11558,7 +11801,7 @@
       <w:r>
         <w:t xml:space="preserve"> </w:t>
       </w:r>
-      <w:hyperlink r:id="rId227">
+      <w:hyperlink r:id="rId248">
         <w:r>
           <w:rPr>
             <w:rStyle w:val="Hyperlink"/>
@@ -11596,8 +11839,8 @@
         <w:t xml:space="preserve">6202–6207.</w:t>
       </w:r>
     </w:p>
-    <w:bookmarkEnd w:id="228"/>
-    <w:bookmarkStart w:id="230" w:name="ref-Lissa2020"/>
+    <w:bookmarkEnd w:id="249"/>
+    <w:bookmarkStart w:id="251" w:name="ref-Lissa2020"/>
     <w:p>
       <w:pPr>
         <w:pStyle w:val="Bibliography"/>
@@ -11608,7 +11851,7 @@
       <w:r>
         <w:t xml:space="preserve"> </w:t>
       </w:r>
-      <w:hyperlink r:id="rId229">
+      <w:hyperlink r:id="rId250">
         <w:r>
           <w:rPr>
             <w:rStyle w:val="Hyperlink"/>
@@ -11646,8 +11889,8 @@
         <w:t xml:space="preserve">e0236967.</w:t>
       </w:r>
     </w:p>
-    <w:bookmarkEnd w:id="230"/>
-    <w:bookmarkStart w:id="231" w:name="ref-Lu1998"/>
+    <w:bookmarkEnd w:id="251"/>
+    <w:bookmarkStart w:id="252" w:name="ref-Lu1998"/>
     <w:p>
       <w:pPr>
         <w:pStyle w:val="Bibliography"/>
@@ -11682,8 +11925,8 @@
         <w:t xml:space="preserve">1183–1198.</w:t>
       </w:r>
     </w:p>
-    <w:bookmarkEnd w:id="231"/>
-    <w:bookmarkStart w:id="233" w:name="ref-Luck1997"/>
+    <w:bookmarkEnd w:id="252"/>
+    <w:bookmarkStart w:id="254" w:name="ref-Luck1997"/>
     <w:p>
       <w:pPr>
         <w:pStyle w:val="Bibliography"/>
@@ -11694,7 +11937,7 @@
       <w:r>
         <w:t xml:space="preserve"> </w:t>
       </w:r>
-      <w:hyperlink r:id="rId232">
+      <w:hyperlink r:id="rId253">
         <w:r>
           <w:rPr>
             <w:rStyle w:val="Hyperlink"/>
@@ -11732,8 +11975,8 @@
         <w:t xml:space="preserve">24–42.</w:t>
       </w:r>
     </w:p>
-    <w:bookmarkEnd w:id="233"/>
-    <w:bookmarkStart w:id="235" w:name="ref-Lygo2021"/>
+    <w:bookmarkEnd w:id="254"/>
+    <w:bookmarkStart w:id="256" w:name="ref-Lygo2021"/>
     <w:p>
       <w:pPr>
         <w:pStyle w:val="Bibliography"/>
@@ -11744,7 +11987,7 @@
       <w:r>
         <w:t xml:space="preserve"> </w:t>
       </w:r>
-      <w:hyperlink r:id="rId234">
+      <w:hyperlink r:id="rId255">
         <w:r>
           <w:rPr>
             <w:rStyle w:val="Hyperlink"/>
@@ -11782,8 +12025,8 @@
         <w:t xml:space="preserve">117780.</w:t>
       </w:r>
     </w:p>
-    <w:bookmarkEnd w:id="235"/>
-    <w:bookmarkStart w:id="237" w:name="ref-MacLennan2022"/>
+    <w:bookmarkEnd w:id="256"/>
+    <w:bookmarkStart w:id="258" w:name="ref-MacLennan2022"/>
     <w:p>
       <w:pPr>
         <w:pStyle w:val="Bibliography"/>
@@ -11794,7 +12037,7 @@
       <w:r>
         <w:t xml:space="preserve"> </w:t>
       </w:r>
-      <w:hyperlink r:id="rId236">
+      <w:hyperlink r:id="rId257">
         <w:r>
           <w:rPr>
             <w:rStyle w:val="Hyperlink"/>
@@ -11832,8 +12075,8 @@
         <w:t xml:space="preserve">3061–3075.</w:t>
       </w:r>
     </w:p>
-    <w:bookmarkEnd w:id="237"/>
-    <w:bookmarkStart w:id="239" w:name="ref-MacLeod1979"/>
+    <w:bookmarkEnd w:id="258"/>
+    <w:bookmarkStart w:id="260" w:name="ref-MacLeod1979"/>
     <w:p>
       <w:pPr>
         <w:pStyle w:val="Bibliography"/>
@@ -11844,7 +12087,7 @@
       <w:r>
         <w:t xml:space="preserve"> </w:t>
       </w:r>
-      <w:hyperlink r:id="rId238">
+      <w:hyperlink r:id="rId259">
         <w:r>
           <w:rPr>
             <w:rStyle w:val="Hyperlink"/>
@@ -11882,8 +12125,8 @@
         <w:t xml:space="preserve">1183–1186.</w:t>
       </w:r>
     </w:p>
-    <w:bookmarkEnd w:id="239"/>
-    <w:bookmarkStart w:id="241" w:name="ref-Marcus2002"/>
+    <w:bookmarkEnd w:id="260"/>
+    <w:bookmarkStart w:id="262" w:name="ref-Marcus2002"/>
     <w:p>
       <w:pPr>
         <w:pStyle w:val="Bibliography"/>
@@ -11894,7 +12137,7 @@
       <w:r>
         <w:t xml:space="preserve"> </w:t>
       </w:r>
-      <w:hyperlink r:id="rId240">
+      <w:hyperlink r:id="rId261">
         <w:r>
           <w:rPr>
             <w:rStyle w:val="Hyperlink"/>
@@ -11932,8 +12175,8 @@
         <w:t xml:space="preserve">2648–2658.</w:t>
       </w:r>
     </w:p>
-    <w:bookmarkEnd w:id="241"/>
-    <w:bookmarkStart w:id="243" w:name="ref-Martinovic2018"/>
+    <w:bookmarkEnd w:id="262"/>
+    <w:bookmarkStart w:id="264" w:name="ref-Martinovic2018"/>
     <w:p>
       <w:pPr>
         <w:pStyle w:val="Bibliography"/>
@@ -11944,7 +12187,7 @@
       <w:r>
         <w:t xml:space="preserve"> </w:t>
       </w:r>
-      <w:hyperlink r:id="rId242">
+      <w:hyperlink r:id="rId263">
         <w:r>
           <w:rPr>
             <w:rStyle w:val="Hyperlink"/>
@@ -11982,8 +12225,8 @@
         <w:t xml:space="preserve">390–403.</w:t>
       </w:r>
     </w:p>
-    <w:bookmarkEnd w:id="243"/>
-    <w:bookmarkStart w:id="245" w:name="ref-McAdams1999"/>
+    <w:bookmarkEnd w:id="264"/>
+    <w:bookmarkStart w:id="266" w:name="ref-McAdams1999"/>
     <w:p>
       <w:pPr>
         <w:pStyle w:val="Bibliography"/>
@@ -11994,7 +12237,7 @@
       <w:r>
         <w:t xml:space="preserve"> </w:t>
       </w:r>
-      <w:hyperlink r:id="rId244">
+      <w:hyperlink r:id="rId265">
         <w:r>
           <w:rPr>
             <w:rStyle w:val="Hyperlink"/>
@@ -12032,8 +12275,8 @@
         <w:t xml:space="preserve">431–441.</w:t>
       </w:r>
     </w:p>
-    <w:bookmarkEnd w:id="245"/>
-    <w:bookmarkStart w:id="247" w:name="ref-McKeefry1996"/>
+    <w:bookmarkEnd w:id="266"/>
+    <w:bookmarkStart w:id="268" w:name="ref-McKeefry1996"/>
     <w:p>
       <w:pPr>
         <w:pStyle w:val="Bibliography"/>
@@ -12044,7 +12287,7 @@
       <w:r>
         <w:t xml:space="preserve"> </w:t>
       </w:r>
-      <w:hyperlink r:id="rId246">
+      <w:hyperlink r:id="rId267">
         <w:r>
           <w:rPr>
             <w:rStyle w:val="Hyperlink"/>
@@ -12082,8 +12325,8 @@
         <w:t xml:space="preserve">639–653.</w:t>
       </w:r>
     </w:p>
-    <w:bookmarkEnd w:id="247"/>
-    <w:bookmarkStart w:id="249" w:name="ref-Mecacci1976"/>
+    <w:bookmarkEnd w:id="268"/>
+    <w:bookmarkStart w:id="270" w:name="ref-Mecacci1976"/>
     <w:p>
       <w:pPr>
         <w:pStyle w:val="Bibliography"/>
@@ -12094,7 +12337,7 @@
       <w:r>
         <w:t xml:space="preserve"> </w:t>
       </w:r>
-      <w:hyperlink r:id="rId248">
+      <w:hyperlink r:id="rId269">
         <w:r>
           <w:rPr>
             <w:rStyle w:val="Hyperlink"/>
@@ -12132,8 +12375,8 @@
         <w:t xml:space="preserve">477–479.</w:t>
       </w:r>
     </w:p>
-    <w:bookmarkEnd w:id="249"/>
-    <w:bookmarkStart w:id="251" w:name="ref-Meese2009"/>
+    <w:bookmarkEnd w:id="270"/>
+    <w:bookmarkStart w:id="272" w:name="ref-Meese2009"/>
     <w:p>
       <w:pPr>
         <w:pStyle w:val="Bibliography"/>
@@ -12144,7 +12387,7 @@
       <w:r>
         <w:t xml:space="preserve"> </w:t>
       </w:r>
-      <w:hyperlink r:id="rId250">
+      <w:hyperlink r:id="rId271">
         <w:r>
           <w:rPr>
             <w:rStyle w:val="Hyperlink"/>
@@ -12182,8 +12425,8 @@
         <w:t xml:space="preserve">2.1–15.</w:t>
       </w:r>
     </w:p>
-    <w:bookmarkEnd w:id="251"/>
-    <w:bookmarkStart w:id="253" w:name="ref-Mehta2000a"/>
+    <w:bookmarkEnd w:id="272"/>
+    <w:bookmarkStart w:id="274" w:name="ref-Mehta2000a"/>
     <w:p>
       <w:pPr>
         <w:pStyle w:val="Bibliography"/>
@@ -12204,7 +12447,7 @@
       <w:r>
         <w:t xml:space="preserve"> </w:t>
       </w:r>
-      <w:hyperlink r:id="rId252">
+      <w:hyperlink r:id="rId273">
         <w:r>
           <w:rPr>
             <w:rStyle w:val="Hyperlink"/>
@@ -12242,8 +12485,8 @@
         <w:t xml:space="preserve">343–358.</w:t>
       </w:r>
     </w:p>
-    <w:bookmarkEnd w:id="253"/>
-    <w:bookmarkStart w:id="255" w:name="ref-Mehta2000b"/>
+    <w:bookmarkEnd w:id="274"/>
+    <w:bookmarkStart w:id="276" w:name="ref-Mehta2000b"/>
     <w:p>
       <w:pPr>
         <w:pStyle w:val="Bibliography"/>
@@ -12264,7 +12507,7 @@
       <w:r>
         <w:t xml:space="preserve"> </w:t>
       </w:r>
-      <w:hyperlink r:id="rId254">
+      <w:hyperlink r:id="rId275">
         <w:r>
           <w:rPr>
             <w:rStyle w:val="Hyperlink"/>
@@ -12302,8 +12545,8 @@
         <w:t xml:space="preserve">359–370.</w:t>
       </w:r>
     </w:p>
-    <w:bookmarkEnd w:id="255"/>
-    <w:bookmarkStart w:id="256" w:name="ref-Michelson1927"/>
+    <w:bookmarkEnd w:id="276"/>
+    <w:bookmarkStart w:id="277" w:name="ref-Michelson1927"/>
     <w:p>
       <w:pPr>
         <w:pStyle w:val="Bibliography"/>
@@ -12325,8 +12568,8 @@
         <w:t xml:space="preserve">. University of Chicago Press.</w:t>
       </w:r>
     </w:p>
-    <w:bookmarkEnd w:id="256"/>
-    <w:bookmarkStart w:id="258" w:name="ref-Middendorf2000"/>
+    <w:bookmarkEnd w:id="277"/>
+    <w:bookmarkStart w:id="279" w:name="ref-Middendorf2000"/>
     <w:p>
       <w:pPr>
         <w:pStyle w:val="Bibliography"/>
@@ -12337,7 +12580,7 @@
       <w:r>
         <w:t xml:space="preserve"> </w:t>
       </w:r>
-      <w:hyperlink r:id="rId257">
+      <w:hyperlink r:id="rId278">
         <w:r>
           <w:rPr>
             <w:rStyle w:val="Hyperlink"/>
@@ -12375,8 +12618,8 @@
         <w:t xml:space="preserve">211–214.</w:t>
       </w:r>
     </w:p>
-    <w:bookmarkEnd w:id="258"/>
-    <w:bookmarkStart w:id="260" w:name="ref-Minarik2023"/>
+    <w:bookmarkEnd w:id="279"/>
+    <w:bookmarkStart w:id="281" w:name="ref-Minarik2023"/>
     <w:p>
       <w:pPr>
         <w:pStyle w:val="Bibliography"/>
@@ -12387,7 +12630,7 @@
       <w:r>
         <w:t xml:space="preserve"> </w:t>
       </w:r>
-      <w:hyperlink r:id="rId259">
+      <w:hyperlink r:id="rId280">
         <w:r>
           <w:rPr>
             <w:rStyle w:val="Hyperlink"/>
@@ -12425,8 +12668,8 @@
         <w:t xml:space="preserve">120389.</w:t>
       </w:r>
     </w:p>
-    <w:bookmarkEnd w:id="260"/>
-    <w:bookmarkStart w:id="262" w:name="ref-Mohammadjavadi2022"/>
+    <w:bookmarkEnd w:id="281"/>
+    <w:bookmarkStart w:id="283" w:name="ref-Mohammadjavadi2022"/>
     <w:p>
       <w:pPr>
         <w:pStyle w:val="Bibliography"/>
@@ -12437,7 +12680,7 @@
       <w:r>
         <w:t xml:space="preserve"> </w:t>
       </w:r>
-      <w:hyperlink r:id="rId261">
+      <w:hyperlink r:id="rId282">
         <w:r>
           <w:rPr>
             <w:rStyle w:val="Hyperlink"/>
@@ -12475,8 +12718,8 @@
         <w:t xml:space="preserve">19588.</w:t>
       </w:r>
     </w:p>
-    <w:bookmarkEnd w:id="262"/>
-    <w:bookmarkStart w:id="264" w:name="ref-Morgan1996"/>
+    <w:bookmarkEnd w:id="283"/>
+    <w:bookmarkStart w:id="285" w:name="ref-Morgan1996"/>
     <w:p>
       <w:pPr>
         <w:pStyle w:val="Bibliography"/>
@@ -12487,7 +12730,7 @@
       <w:r>
         <w:t xml:space="preserve"> </w:t>
       </w:r>
-      <w:hyperlink r:id="rId263">
+      <w:hyperlink r:id="rId284">
         <w:r>
           <w:rPr>
             <w:rStyle w:val="Hyperlink"/>
@@ -12525,8 +12768,8 @@
         <w:t xml:space="preserve">4770–4774.</w:t>
       </w:r>
     </w:p>
-    <w:bookmarkEnd w:id="264"/>
-    <w:bookmarkStart w:id="266" w:name="ref-Morrone1986"/>
+    <w:bookmarkEnd w:id="285"/>
+    <w:bookmarkStart w:id="287" w:name="ref-Morrone1986"/>
     <w:p>
       <w:pPr>
         <w:pStyle w:val="Bibliography"/>
@@ -12537,7 +12780,7 @@
       <w:r>
         <w:t xml:space="preserve"> </w:t>
       </w:r>
-      <w:hyperlink r:id="rId265">
+      <w:hyperlink r:id="rId286">
         <w:r>
           <w:rPr>
             <w:rStyle w:val="Hyperlink"/>
@@ -12575,8 +12818,8 @@
         <w:t xml:space="preserve">235–237.</w:t>
       </w:r>
     </w:p>
-    <w:bookmarkEnd w:id="266"/>
-    <w:bookmarkStart w:id="268" w:name="ref-morroneDevelopmentInfantContrast1993"/>
+    <w:bookmarkEnd w:id="287"/>
+    <w:bookmarkStart w:id="289" w:name="ref-morroneDevelopmentInfantContrast1993"/>
     <w:p>
       <w:pPr>
         <w:pStyle w:val="Bibliography"/>
@@ -12587,7 +12830,7 @@
       <w:r>
         <w:t xml:space="preserve"> </w:t>
       </w:r>
-      <w:hyperlink r:id="rId267">
+      <w:hyperlink r:id="rId288">
         <w:r>
           <w:rPr>
             <w:rStyle w:val="Hyperlink"/>
@@ -12625,8 +12868,8 @@
         <w:t xml:space="preserve">2535–2552.</w:t>
       </w:r>
     </w:p>
-    <w:bookmarkEnd w:id="268"/>
-    <w:bookmarkStart w:id="270" w:name="ref-Morrone1982"/>
+    <w:bookmarkEnd w:id="289"/>
+    <w:bookmarkStart w:id="291" w:name="ref-Morrone1982"/>
     <w:p>
       <w:pPr>
         <w:pStyle w:val="Bibliography"/>
@@ -12637,7 +12880,7 @@
       <w:r>
         <w:t xml:space="preserve"> </w:t>
       </w:r>
-      <w:hyperlink r:id="rId269">
+      <w:hyperlink r:id="rId290">
         <w:r>
           <w:rPr>
             <w:rStyle w:val="Hyperlink"/>
@@ -12675,8 +12918,8 @@
         <w:t xml:space="preserve">335–354.</w:t>
       </w:r>
     </w:p>
-    <w:bookmarkEnd w:id="270"/>
-    <w:bookmarkStart w:id="272" w:name="ref-Morrone2004"/>
+    <w:bookmarkEnd w:id="291"/>
+    <w:bookmarkStart w:id="293" w:name="ref-Morrone2004"/>
     <w:p>
       <w:pPr>
         <w:pStyle w:val="Bibliography"/>
@@ -12687,7 +12930,7 @@
       <w:r>
         <w:t xml:space="preserve"> </w:t>
       </w:r>
-      <w:hyperlink r:id="rId271">
+      <w:hyperlink r:id="rId292">
         <w:r>
           <w:rPr>
             <w:rStyle w:val="Hyperlink"/>
@@ -12725,8 +12968,8 @@
         <w:t xml:space="preserve">1389–1401.</w:t>
       </w:r>
     </w:p>
-    <w:bookmarkEnd w:id="272"/>
-    <w:bookmarkStart w:id="274" w:name="ref-Movshon1975"/>
+    <w:bookmarkEnd w:id="293"/>
+    <w:bookmarkStart w:id="295" w:name="ref-Movshon1975"/>
     <w:p>
       <w:pPr>
         <w:pStyle w:val="Bibliography"/>
@@ -12737,7 +12980,7 @@
       <w:r>
         <w:t xml:space="preserve"> </w:t>
       </w:r>
-      <w:hyperlink r:id="rId273">
+      <w:hyperlink r:id="rId294">
         <w:r>
           <w:rPr>
             <w:rStyle w:val="Hyperlink"/>
@@ -12775,8 +13018,8 @@
         <w:t xml:space="preserve">445–468.</w:t>
       </w:r>
     </w:p>
-    <w:bookmarkEnd w:id="274"/>
-    <w:bookmarkStart w:id="276" w:name="ref-Muller2000"/>
+    <w:bookmarkEnd w:id="295"/>
+    <w:bookmarkStart w:id="297" w:name="ref-Muller2000"/>
     <w:p>
       <w:pPr>
         <w:pStyle w:val="Bibliography"/>
@@ -12787,7 +13030,7 @@
       <w:r>
         <w:t xml:space="preserve"> </w:t>
       </w:r>
-      <w:hyperlink r:id="rId275">
+      <w:hyperlink r:id="rId296">
         <w:r>
           <w:rPr>
             <w:rStyle w:val="Hyperlink"/>
@@ -12825,8 +13068,8 @@
         <w:t xml:space="preserve">1544–1552.</w:t>
       </w:r>
     </w:p>
-    <w:bookmarkEnd w:id="276"/>
-    <w:bookmarkStart w:id="278" w:name="ref-Muller1998"/>
+    <w:bookmarkEnd w:id="297"/>
+    <w:bookmarkStart w:id="299" w:name="ref-Muller1998"/>
     <w:p>
       <w:pPr>
         <w:pStyle w:val="Bibliography"/>
@@ -12837,7 +13080,7 @@
       <w:r>
         <w:t xml:space="preserve"> </w:t>
       </w:r>
-      <w:hyperlink r:id="rId277">
+      <w:hyperlink r:id="rId298">
         <w:r>
           <w:rPr>
             <w:rStyle w:val="Hyperlink"/>
@@ -12875,8 +13118,8 @@
         <w:t xml:space="preserve">631–634.</w:t>
       </w:r>
     </w:p>
-    <w:bookmarkEnd w:id="278"/>
-    <w:bookmarkStart w:id="280" w:name="ref-Murray2008"/>
+    <w:bookmarkEnd w:id="299"/>
+    <w:bookmarkStart w:id="301" w:name="ref-Murray2008"/>
     <w:p>
       <w:pPr>
         <w:pStyle w:val="Bibliography"/>
@@ -12887,7 +13130,7 @@
       <w:r>
         <w:t xml:space="preserve"> </w:t>
       </w:r>
-      <w:hyperlink r:id="rId279">
+      <w:hyperlink r:id="rId300">
         <w:r>
           <w:rPr>
             <w:rStyle w:val="Hyperlink"/>
@@ -12925,8 +13168,8 @@
         <w:t xml:space="preserve">2.1–11.</w:t>
       </w:r>
     </w:p>
-    <w:bookmarkEnd w:id="280"/>
-    <w:bookmarkStart w:id="282" w:name="ref-Nakayama1982"/>
+    <w:bookmarkEnd w:id="301"/>
+    <w:bookmarkStart w:id="303" w:name="ref-Nakayama1982"/>
     <w:p>
       <w:pPr>
         <w:pStyle w:val="Bibliography"/>
@@ -12937,7 +13180,7 @@
       <w:r>
         <w:t xml:space="preserve"> </w:t>
       </w:r>
-      <w:hyperlink r:id="rId281">
+      <w:hyperlink r:id="rId302">
         <w:r>
           <w:rPr>
             <w:rStyle w:val="Hyperlink"/>
@@ -12975,8 +13218,8 @@
         <w:t xml:space="preserve">1261–1271.</w:t>
       </w:r>
     </w:p>
-    <w:bookmarkEnd w:id="282"/>
-    <w:bookmarkStart w:id="284" w:name="ref-Niell2010"/>
+    <w:bookmarkEnd w:id="303"/>
+    <w:bookmarkStart w:id="305" w:name="ref-Niell2010"/>
     <w:p>
       <w:pPr>
         <w:pStyle w:val="Bibliography"/>
@@ -12987,7 +13230,7 @@
       <w:r>
         <w:t xml:space="preserve"> </w:t>
       </w:r>
-      <w:hyperlink r:id="rId283">
+      <w:hyperlink r:id="rId304">
         <w:r>
           <w:rPr>
             <w:rStyle w:val="Hyperlink"/>
@@ -13025,8 +13268,8 @@
         <w:t xml:space="preserve">472–479.</w:t>
       </w:r>
     </w:p>
-    <w:bookmarkEnd w:id="284"/>
-    <w:bookmarkStart w:id="286" w:name="ref-Norcia2015"/>
+    <w:bookmarkEnd w:id="305"/>
+    <w:bookmarkStart w:id="307" w:name="ref-Norcia2015"/>
     <w:p>
       <w:pPr>
         <w:pStyle w:val="Bibliography"/>
@@ -13037,7 +13280,7 @@
       <w:r>
         <w:t xml:space="preserve"> </w:t>
       </w:r>
-      <w:hyperlink r:id="rId285">
+      <w:hyperlink r:id="rId306">
         <w:r>
           <w:rPr>
             <w:rStyle w:val="Hyperlink"/>
@@ -13099,8 +13342,8 @@
         <w:t xml:space="preserve">4–4.</w:t>
       </w:r>
     </w:p>
-    <w:bookmarkEnd w:id="286"/>
-    <w:bookmarkStart w:id="287" w:name="ref-norciaChangesCorticalActivity2000"/>
+    <w:bookmarkEnd w:id="307"/>
+    <w:bookmarkStart w:id="308" w:name="ref-norciaChangesCorticalActivity2000"/>
     <w:p>
       <w:pPr>
         <w:pStyle w:val="Bibliography"/>
@@ -13135,8 +13378,8 @@
         <w:t xml:space="preserve">1007.</w:t>
       </w:r>
     </w:p>
-    <w:bookmarkEnd w:id="287"/>
-    <w:bookmarkStart w:id="289" w:name="ref-Norcia1985b"/>
+    <w:bookmarkEnd w:id="308"/>
+    <w:bookmarkStart w:id="310" w:name="ref-Norcia1985b"/>
     <w:p>
       <w:pPr>
         <w:pStyle w:val="Bibliography"/>
@@ -13157,7 +13400,7 @@
       <w:r>
         <w:t xml:space="preserve"> </w:t>
       </w:r>
-      <w:hyperlink r:id="rId288">
+      <w:hyperlink r:id="rId309">
         <w:r>
           <w:rPr>
             <w:rStyle w:val="Hyperlink"/>
@@ -13219,8 +13462,8 @@
         <w:t xml:space="preserve">359–369.</w:t>
       </w:r>
     </w:p>
-    <w:bookmarkEnd w:id="289"/>
-    <w:bookmarkStart w:id="291" w:name="ref-Norcia1985a"/>
+    <w:bookmarkEnd w:id="310"/>
+    <w:bookmarkStart w:id="312" w:name="ref-Norcia1985a"/>
     <w:p>
       <w:pPr>
         <w:pStyle w:val="Bibliography"/>
@@ -13241,7 +13484,7 @@
       <w:r>
         <w:t xml:space="preserve"> </w:t>
       </w:r>
-      <w:hyperlink r:id="rId290">
+      <w:hyperlink r:id="rId311">
         <w:r>
           <w:rPr>
             <w:rStyle w:val="Hyperlink"/>
@@ -13297,8 +13540,8 @@
         <w:t xml:space="preserve">1399–1408.</w:t>
       </w:r>
     </w:p>
-    <w:bookmarkEnd w:id="291"/>
-    <w:bookmarkStart w:id="293" w:name="ref-Norcia1986"/>
+    <w:bookmarkEnd w:id="312"/>
+    <w:bookmarkStart w:id="314" w:name="ref-Norcia1986"/>
     <w:p>
       <w:pPr>
         <w:pStyle w:val="Bibliography"/>
@@ -13309,7 +13552,7 @@
       <w:r>
         <w:t xml:space="preserve"> </w:t>
       </w:r>
-      <w:hyperlink r:id="rId292">
+      <w:hyperlink r:id="rId313">
         <w:r>
           <w:rPr>
             <w:rStyle w:val="Hyperlink"/>
@@ -13347,8 +13590,8 @@
         <w:t xml:space="preserve">12–15.</w:t>
       </w:r>
     </w:p>
-    <w:bookmarkEnd w:id="293"/>
-    <w:bookmarkStart w:id="295" w:name="ref-Norcia1990"/>
+    <w:bookmarkEnd w:id="314"/>
+    <w:bookmarkStart w:id="316" w:name="ref-Norcia1990"/>
     <w:p>
       <w:pPr>
         <w:pStyle w:val="Bibliography"/>
@@ -13359,7 +13602,7 @@
       <w:r>
         <w:t xml:space="preserve"> </w:t>
       </w:r>
-      <w:hyperlink r:id="rId294">
+      <w:hyperlink r:id="rId315">
         <w:r>
           <w:rPr>
             <w:rStyle w:val="Hyperlink"/>
@@ -13397,8 +13640,8 @@
         <w:t xml:space="preserve">1475–1486.</w:t>
       </w:r>
     </w:p>
-    <w:bookmarkEnd w:id="295"/>
-    <w:bookmarkStart w:id="297" w:name="ref-Norcia1989"/>
+    <w:bookmarkEnd w:id="316"/>
+    <w:bookmarkStart w:id="318" w:name="ref-Norcia1989"/>
     <w:p>
       <w:pPr>
         <w:pStyle w:val="Bibliography"/>
@@ -13409,7 +13652,7 @@
       <w:r>
         <w:t xml:space="preserve"> </w:t>
       </w:r>
-      <w:hyperlink r:id="rId296">
+      <w:hyperlink r:id="rId317">
         <w:r>
           <w:rPr>
             <w:rStyle w:val="Hyperlink"/>
@@ -13459,8 +13702,8 @@
         <w:t xml:space="preserve">627–637.</w:t>
       </w:r>
     </w:p>
-    <w:bookmarkEnd w:id="297"/>
-    <w:bookmarkStart w:id="299" w:name="ref-OConnor2002"/>
+    <w:bookmarkEnd w:id="318"/>
+    <w:bookmarkStart w:id="320" w:name="ref-OConnor2002"/>
     <w:p>
       <w:pPr>
         <w:pStyle w:val="Bibliography"/>
@@ -13471,7 +13714,7 @@
       <w:r>
         <w:t xml:space="preserve"> </w:t>
       </w:r>
-      <w:hyperlink r:id="rId298">
+      <w:hyperlink r:id="rId319">
         <w:r>
           <w:rPr>
             <w:rStyle w:val="Hyperlink"/>
@@ -13509,8 +13752,8 @@
         <w:t xml:space="preserve">1203–1209.</w:t>
       </w:r>
     </w:p>
-    <w:bookmarkEnd w:id="299"/>
-    <w:bookmarkStart w:id="301" w:name="ref-ohzawaContrastGainControl1982"/>
+    <w:bookmarkEnd w:id="320"/>
+    <w:bookmarkStart w:id="322" w:name="ref-ohzawaContrastGainControl1982"/>
     <w:p>
       <w:pPr>
         <w:pStyle w:val="Bibliography"/>
@@ -13521,7 +13764,7 @@
       <w:r>
         <w:t xml:space="preserve"> </w:t>
       </w:r>
-      <w:hyperlink r:id="rId300">
+      <w:hyperlink r:id="rId321">
         <w:r>
           <w:rPr>
             <w:rStyle w:val="Hyperlink"/>
@@ -13559,8 +13802,8 @@
         <w:t xml:space="preserve">266–268.</w:t>
       </w:r>
     </w:p>
-    <w:bookmarkEnd w:id="301"/>
-    <w:bookmarkStart w:id="303" w:name="ref-ohzawaContrastGainControl1985"/>
+    <w:bookmarkEnd w:id="322"/>
+    <w:bookmarkStart w:id="324" w:name="ref-ohzawaContrastGainControl1985"/>
     <w:p>
       <w:pPr>
         <w:pStyle w:val="Bibliography"/>
@@ -13571,7 +13814,7 @@
       <w:r>
         <w:t xml:space="preserve"> </w:t>
       </w:r>
-      <w:hyperlink r:id="rId302">
+      <w:hyperlink r:id="rId323">
         <w:r>
           <w:rPr>
             <w:rStyle w:val="Hyperlink"/>
@@ -13609,8 +13852,8 @@
         <w:t xml:space="preserve">651–667.</w:t>
       </w:r>
     </w:p>
-    <w:bookmarkEnd w:id="303"/>
-    <w:bookmarkStart w:id="305" w:name="ref-Pei2014"/>
+    <w:bookmarkEnd w:id="324"/>
+    <w:bookmarkStart w:id="326" w:name="ref-Pei2014"/>
     <w:p>
       <w:pPr>
         <w:pStyle w:val="Bibliography"/>
@@ -13634,7 +13877,7 @@
       <w:r>
         <w:t xml:space="preserve"> </w:t>
       </w:r>
-      <w:hyperlink r:id="rId304">
+      <w:hyperlink r:id="rId325">
         <w:r>
           <w:rPr>
             <w:rStyle w:val="Hyperlink"/>
@@ -13646,8 +13889,8 @@
         <w:t xml:space="preserve">.</w:t>
       </w:r>
     </w:p>
-    <w:bookmarkEnd w:id="305"/>
-    <w:bookmarkStart w:id="307" w:name="ref-Pei2017"/>
+    <w:bookmarkEnd w:id="326"/>
+    <w:bookmarkStart w:id="328" w:name="ref-Pei2017"/>
     <w:p>
       <w:pPr>
         <w:pStyle w:val="Bibliography"/>
@@ -13658,7 +13901,7 @@
       <w:r>
         <w:t xml:space="preserve"> </w:t>
       </w:r>
-      <w:hyperlink r:id="rId306">
+      <w:hyperlink r:id="rId327">
         <w:r>
           <w:rPr>
             <w:rStyle w:val="Hyperlink"/>
@@ -13696,8 +13939,8 @@
         <w:t xml:space="preserve">12–20.</w:t>
       </w:r>
     </w:p>
-    <w:bookmarkEnd w:id="307"/>
-    <w:bookmarkStart w:id="309" w:name="ref-Peirce2007"/>
+    <w:bookmarkEnd w:id="328"/>
+    <w:bookmarkStart w:id="330" w:name="ref-Peirce2007"/>
     <w:p>
       <w:pPr>
         <w:pStyle w:val="Bibliography"/>
@@ -13708,7 +13951,7 @@
       <w:r>
         <w:t xml:space="preserve"> </w:t>
       </w:r>
-      <w:hyperlink r:id="rId308">
+      <w:hyperlink r:id="rId329">
         <w:r>
           <w:rPr>
             <w:rStyle w:val="Hyperlink"/>
@@ -13746,8 +13989,8 @@
         <w:t xml:space="preserve">13.</w:t>
       </w:r>
     </w:p>
-    <w:bookmarkEnd w:id="309"/>
-    <w:bookmarkStart w:id="311" w:name="ref-Pestilli2009"/>
+    <w:bookmarkEnd w:id="330"/>
+    <w:bookmarkStart w:id="332" w:name="ref-Pestilli2009"/>
     <w:p>
       <w:pPr>
         <w:pStyle w:val="Bibliography"/>
@@ -13758,7 +14001,7 @@
       <w:r>
         <w:t xml:space="preserve"> </w:t>
       </w:r>
-      <w:hyperlink r:id="rId310">
+      <w:hyperlink r:id="rId331">
         <w:r>
           <w:rPr>
             <w:rStyle w:val="Hyperlink"/>
@@ -13796,8 +14039,8 @@
         <w:t xml:space="preserve">1144–1153.</w:t>
       </w:r>
     </w:p>
-    <w:bookmarkEnd w:id="311"/>
-    <w:bookmarkStart w:id="313" w:name="ref-Petrov2005"/>
+    <w:bookmarkEnd w:id="332"/>
+    <w:bookmarkStart w:id="334" w:name="ref-Petrov2005"/>
     <w:p>
       <w:pPr>
         <w:pStyle w:val="Bibliography"/>
@@ -13808,7 +14051,7 @@
       <w:r>
         <w:t xml:space="preserve"> </w:t>
       </w:r>
-      <w:hyperlink r:id="rId312">
+      <w:hyperlink r:id="rId333">
         <w:r>
           <w:rPr>
             <w:rStyle w:val="Hyperlink"/>
@@ -13846,8 +14089,8 @@
         <w:t xml:space="preserve">8704–8707.</w:t>
       </w:r>
     </w:p>
-    <w:bookmarkEnd w:id="313"/>
-    <w:bookmarkStart w:id="315" w:name="ref-Petrov2006"/>
+    <w:bookmarkEnd w:id="334"/>
+    <w:bookmarkStart w:id="336" w:name="ref-Petrov2006"/>
     <w:p>
       <w:pPr>
         <w:pStyle w:val="Bibliography"/>
@@ -13858,7 +14101,7 @@
       <w:r>
         <w:t xml:space="preserve"> </w:t>
       </w:r>
-      <w:hyperlink r:id="rId314">
+      <w:hyperlink r:id="rId335">
         <w:r>
           <w:rPr>
             <w:rStyle w:val="Hyperlink"/>
@@ -13896,8 +14139,8 @@
         <w:t xml:space="preserve">170–178.</w:t>
       </w:r>
     </w:p>
-    <w:bookmarkEnd w:id="315"/>
-    <w:bookmarkStart w:id="317" w:name="ref-Polat1993"/>
+    <w:bookmarkEnd w:id="336"/>
+    <w:bookmarkStart w:id="338" w:name="ref-Polat1993"/>
     <w:p>
       <w:pPr>
         <w:pStyle w:val="Bibliography"/>
@@ -13908,7 +14151,7 @@
       <w:r>
         <w:t xml:space="preserve"> </w:t>
       </w:r>
-      <w:hyperlink r:id="rId316">
+      <w:hyperlink r:id="rId337">
         <w:r>
           <w:rPr>
             <w:rStyle w:val="Hyperlink"/>
@@ -13946,8 +14189,8 @@
         <w:t xml:space="preserve">993–999.</w:t>
       </w:r>
     </w:p>
-    <w:bookmarkEnd w:id="317"/>
-    <w:bookmarkStart w:id="319" w:name="ref-Porciatti2000"/>
+    <w:bookmarkEnd w:id="338"/>
+    <w:bookmarkStart w:id="340" w:name="ref-Porciatti2000"/>
     <w:p>
       <w:pPr>
         <w:pStyle w:val="Bibliography"/>
@@ -13958,7 +14201,7 @@
       <w:r>
         <w:t xml:space="preserve"> </w:t>
       </w:r>
-      <w:hyperlink r:id="rId318">
+      <w:hyperlink r:id="rId339">
         <w:r>
           <w:rPr>
             <w:rStyle w:val="Hyperlink"/>
@@ -13996,8 +14239,8 @@
         <w:t xml:space="preserve">259–263.</w:t>
       </w:r>
     </w:p>
-    <w:bookmarkEnd w:id="319"/>
-    <w:bookmarkStart w:id="321" w:name="ref-Posner1980"/>
+    <w:bookmarkEnd w:id="340"/>
+    <w:bookmarkStart w:id="342" w:name="ref-Posner1980"/>
     <w:p>
       <w:pPr>
         <w:pStyle w:val="Bibliography"/>
@@ -14008,7 +14251,7 @@
       <w:r>
         <w:t xml:space="preserve"> </w:t>
       </w:r>
-      <w:hyperlink r:id="rId320">
+      <w:hyperlink r:id="rId341">
         <w:r>
           <w:rPr>
             <w:rStyle w:val="Hyperlink"/>
@@ -14046,8 +14289,8 @@
         <w:t xml:space="preserve">3–25.</w:t>
       </w:r>
     </w:p>
-    <w:bookmarkEnd w:id="321"/>
-    <w:bookmarkStart w:id="323" w:name="ref-reganEffectStimulusColour1966a"/>
+    <w:bookmarkEnd w:id="342"/>
+    <w:bookmarkStart w:id="344" w:name="ref-reganEffectStimulusColour1966a"/>
     <w:p>
       <w:pPr>
         <w:pStyle w:val="Bibliography"/>
@@ -14068,7 +14311,7 @@
       <w:r>
         <w:t xml:space="preserve"> </w:t>
       </w:r>
-      <w:hyperlink r:id="rId322">
+      <w:hyperlink r:id="rId343">
         <w:r>
           <w:rPr>
             <w:rStyle w:val="Hyperlink"/>
@@ -14190,8 +14433,8 @@
         <w:t xml:space="preserve">1056–1057.</w:t>
       </w:r>
     </w:p>
-    <w:bookmarkEnd w:id="323"/>
-    <w:bookmarkStart w:id="325" w:name="ref-Regan1966"/>
+    <w:bookmarkEnd w:id="344"/>
+    <w:bookmarkStart w:id="346" w:name="ref-Regan1966"/>
     <w:p>
       <w:pPr>
         <w:pStyle w:val="Bibliography"/>
@@ -14212,7 +14455,7 @@
       <w:r>
         <w:t xml:space="preserve"> </w:t>
       </w:r>
-      <w:hyperlink r:id="rId324">
+      <w:hyperlink r:id="rId345">
         <w:r>
           <w:rPr>
             <w:rStyle w:val="Hyperlink"/>
@@ -14250,8 +14493,8 @@
         <w:t xml:space="preserve">238–248.</w:t>
       </w:r>
     </w:p>
-    <w:bookmarkEnd w:id="325"/>
-    <w:bookmarkStart w:id="326" w:name="ref-reganRapidObjectiveRefraction1973"/>
+    <w:bookmarkEnd w:id="346"/>
+    <w:bookmarkStart w:id="347" w:name="ref-reganRapidObjectiveRefraction1973"/>
     <w:p>
       <w:pPr>
         <w:pStyle w:val="Bibliography"/>
@@ -14305,8 +14548,8 @@
         <w:t xml:space="preserve">669–679.</w:t>
       </w:r>
     </w:p>
-    <w:bookmarkEnd w:id="326"/>
-    <w:bookmarkStart w:id="328" w:name="ref-reganEvokedPotentialsSpecific1973"/>
+    <w:bookmarkEnd w:id="347"/>
+    <w:bookmarkStart w:id="349" w:name="ref-reganEvokedPotentialsSpecific1973"/>
     <w:p>
       <w:pPr>
         <w:pStyle w:val="Bibliography"/>
@@ -14327,7 +14570,7 @@
       <w:r>
         <w:t xml:space="preserve"> </w:t>
       </w:r>
-      <w:hyperlink r:id="rId327">
+      <w:hyperlink r:id="rId348">
         <w:r>
           <w:rPr>
             <w:rStyle w:val="Hyperlink"/>
@@ -14365,8 +14608,8 @@
         <w:t xml:space="preserve">2381–2402.</w:t>
       </w:r>
     </w:p>
-    <w:bookmarkEnd w:id="328"/>
-    <w:bookmarkStart w:id="330" w:name="ref-reganColourCodingPattern1975"/>
+    <w:bookmarkEnd w:id="349"/>
+    <w:bookmarkStart w:id="351" w:name="ref-reganColourCodingPattern1975"/>
     <w:p>
       <w:pPr>
         <w:pStyle w:val="Bibliography"/>
@@ -14377,7 +14620,7 @@
       <w:r>
         <w:t xml:space="preserve"> </w:t>
       </w:r>
-      <w:hyperlink r:id="rId329">
+      <w:hyperlink r:id="rId350">
         <w:r>
           <w:rPr>
             <w:rStyle w:val="Hyperlink"/>
@@ -14415,8 +14658,8 @@
         <w:t xml:space="preserve">175–183.</w:t>
       </w:r>
     </w:p>
-    <w:bookmarkEnd w:id="330"/>
-    <w:bookmarkStart w:id="332" w:name="ref-Regan1988"/>
+    <w:bookmarkEnd w:id="351"/>
+    <w:bookmarkStart w:id="353" w:name="ref-Regan1988"/>
     <w:p>
       <w:pPr>
         <w:pStyle w:val="Bibliography"/>
@@ -14427,7 +14670,7 @@
       <w:r>
         <w:t xml:space="preserve"> </w:t>
       </w:r>
-      <w:hyperlink r:id="rId331">
+      <w:hyperlink r:id="rId352">
         <w:r>
           <w:rPr>
             <w:rStyle w:val="Hyperlink"/>
@@ -14465,8 +14708,8 @@
         <w:t xml:space="preserve">293–317.</w:t>
       </w:r>
     </w:p>
-    <w:bookmarkEnd w:id="332"/>
-    <w:bookmarkStart w:id="334" w:name="ref-Reynolds2009"/>
+    <w:bookmarkEnd w:id="353"/>
+    <w:bookmarkStart w:id="355" w:name="ref-Reynolds2009"/>
     <w:p>
       <w:pPr>
         <w:pStyle w:val="Bibliography"/>
@@ -14477,7 +14720,7 @@
       <w:r>
         <w:t xml:space="preserve"> </w:t>
       </w:r>
-      <w:hyperlink r:id="rId333">
+      <w:hyperlink r:id="rId354">
         <w:r>
           <w:rPr>
             <w:rStyle w:val="Hyperlink"/>
@@ -14515,8 +14758,8 @@
         <w:t xml:space="preserve">168–185.</w:t>
       </w:r>
     </w:p>
-    <w:bookmarkEnd w:id="334"/>
-    <w:bookmarkStart w:id="336" w:name="ref-Ridder2004"/>
+    <w:bookmarkEnd w:id="355"/>
+    <w:bookmarkStart w:id="357" w:name="ref-Ridder2004"/>
     <w:p>
       <w:pPr>
         <w:pStyle w:val="Bibliography"/>
@@ -14527,7 +14770,7 @@
       <w:r>
         <w:t xml:space="preserve"> </w:t>
       </w:r>
-      <w:hyperlink r:id="rId335">
+      <w:hyperlink r:id="rId356">
         <w:r>
           <w:rPr>
             <w:rStyle w:val="Hyperlink"/>
@@ -14565,8 +14808,8 @@
         <w:t xml:space="preserve">239–247.</w:t>
       </w:r>
     </w:p>
-    <w:bookmarkEnd w:id="336"/>
-    <w:bookmarkStart w:id="338" w:name="ref-Ross1991"/>
+    <w:bookmarkEnd w:id="357"/>
+    <w:bookmarkStart w:id="359" w:name="ref-Ross1991"/>
     <w:p>
       <w:pPr>
         <w:pStyle w:val="Bibliography"/>
@@ -14577,7 +14820,7 @@
       <w:r>
         <w:t xml:space="preserve"> </w:t>
       </w:r>
-      <w:hyperlink r:id="rId337">
+      <w:hyperlink r:id="rId358">
         <w:r>
           <w:rPr>
             <w:rStyle w:val="Hyperlink"/>
@@ -14615,8 +14858,8 @@
         <w:t xml:space="preserve">61–69.</w:t>
       </w:r>
     </w:p>
-    <w:bookmarkEnd w:id="338"/>
-    <w:bookmarkStart w:id="340" w:name="ref-Ross1993"/>
+    <w:bookmarkEnd w:id="359"/>
+    <w:bookmarkStart w:id="361" w:name="ref-Ross1993"/>
     <w:p>
       <w:pPr>
         <w:pStyle w:val="Bibliography"/>
@@ -14627,7 +14870,7 @@
       <w:r>
         <w:t xml:space="preserve"> </w:t>
       </w:r>
-      <w:hyperlink r:id="rId339">
+      <w:hyperlink r:id="rId360">
         <w:r>
           <w:rPr>
             <w:rStyle w:val="Hyperlink"/>
@@ -14665,8 +14908,8 @@
         <w:t xml:space="preserve">2051–2056.</w:t>
       </w:r>
     </w:p>
-    <w:bookmarkEnd w:id="340"/>
-    <w:bookmarkStart w:id="342" w:name="ref-Salelkar2020"/>
+    <w:bookmarkEnd w:id="361"/>
+    <w:bookmarkStart w:id="363" w:name="ref-Salelkar2020"/>
     <w:p>
       <w:pPr>
         <w:pStyle w:val="Bibliography"/>
@@ -14677,7 +14920,7 @@
       <w:r>
         <w:t xml:space="preserve"> </w:t>
       </w:r>
-      <w:hyperlink r:id="rId341">
+      <w:hyperlink r:id="rId362">
         <w:r>
           <w:rPr>
             <w:rStyle w:val="Hyperlink"/>
@@ -14715,8 +14958,8 @@
         <w:t xml:space="preserve">5344.</w:t>
       </w:r>
     </w:p>
-    <w:bookmarkEnd w:id="342"/>
-    <w:bookmarkStart w:id="344" w:name="ref-schadeOpticalPhotoelectricAnalog1956"/>
+    <w:bookmarkEnd w:id="363"/>
+    <w:bookmarkStart w:id="365" w:name="ref-schadeOpticalPhotoelectricAnalog1956"/>
     <w:p>
       <w:pPr>
         <w:pStyle w:val="Bibliography"/>
@@ -14727,7 +14970,7 @@
       <w:r>
         <w:t xml:space="preserve"> </w:t>
       </w:r>
-      <w:hyperlink r:id="rId343">
+      <w:hyperlink r:id="rId364">
         <w:r>
           <w:rPr>
             <w:rStyle w:val="Hyperlink"/>
@@ -14801,8 +15044,8 @@
         <w:t xml:space="preserve">721–739.</w:t>
       </w:r>
     </w:p>
-    <w:bookmarkEnd w:id="344"/>
-    <w:bookmarkStart w:id="346" w:name="ref-Schrimpf2020"/>
+    <w:bookmarkEnd w:id="365"/>
+    <w:bookmarkStart w:id="367" w:name="ref-Schrimpf2020"/>
     <w:p>
       <w:pPr>
         <w:pStyle w:val="Bibliography"/>
@@ -14813,7 +15056,7 @@
       <w:r>
         <w:t xml:space="preserve"> </w:t>
       </w:r>
-      <w:hyperlink r:id="rId345">
+      <w:hyperlink r:id="rId366">
         <w:r>
           <w:rPr>
             <w:rStyle w:val="Hyperlink"/>
@@ -14851,8 +15094,8 @@
         <w:t xml:space="preserve">413–423.</w:t>
       </w:r>
     </w:p>
-    <w:bookmarkEnd w:id="346"/>
-    <w:bookmarkStart w:id="348" w:name="ref-Seijdel2023"/>
+    <w:bookmarkEnd w:id="367"/>
+    <w:bookmarkStart w:id="369" w:name="ref-Seijdel2023"/>
     <w:p>
       <w:pPr>
         <w:pStyle w:val="Bibliography"/>
@@ -14863,7 +15106,7 @@
       <w:r>
         <w:t xml:space="preserve"> </w:t>
       </w:r>
-      <w:hyperlink r:id="rId347">
+      <w:hyperlink r:id="rId368">
         <w:r>
           <w:rPr>
             <w:rStyle w:val="Hyperlink"/>
@@ -14901,8 +15144,8 @@
         <w:t xml:space="preserve">1626–1629.</w:t>
       </w:r>
     </w:p>
-    <w:bookmarkEnd w:id="348"/>
-    <w:bookmarkStart w:id="350" w:name="ref-Shapley1980"/>
+    <w:bookmarkEnd w:id="369"/>
+    <w:bookmarkStart w:id="371" w:name="ref-Shapley1980"/>
     <w:p>
       <w:pPr>
         <w:pStyle w:val="Bibliography"/>
@@ -14913,7 +15156,7 @@
       <w:r>
         <w:t xml:space="preserve"> </w:t>
       </w:r>
-      <w:hyperlink r:id="rId349">
+      <w:hyperlink r:id="rId370">
         <w:r>
           <w:rPr>
             <w:rStyle w:val="Hyperlink"/>
@@ -14951,8 +15194,8 @@
         <w:t xml:space="preserve">535–547.</w:t>
       </w:r>
     </w:p>
-    <w:bookmarkEnd w:id="350"/>
-    <w:bookmarkStart w:id="352" w:name="ref-Sherman1996"/>
+    <w:bookmarkEnd w:id="371"/>
+    <w:bookmarkStart w:id="373" w:name="ref-Sherman1996"/>
     <w:p>
       <w:pPr>
         <w:pStyle w:val="Bibliography"/>
@@ -14963,7 +15206,7 @@
       <w:r>
         <w:t xml:space="preserve"> </w:t>
       </w:r>
-      <w:hyperlink r:id="rId351">
+      <w:hyperlink r:id="rId372">
         <w:r>
           <w:rPr>
             <w:rStyle w:val="Hyperlink"/>
@@ -15001,8 +15244,8 @@
         <w:t xml:space="preserve">1367–1395.</w:t>
       </w:r>
     </w:p>
-    <w:bookmarkEnd w:id="352"/>
-    <w:bookmarkStart w:id="354" w:name="ref-Shibata2008"/>
+    <w:bookmarkEnd w:id="373"/>
+    <w:bookmarkStart w:id="375" w:name="ref-Shibata2008"/>
     <w:p>
       <w:pPr>
         <w:pStyle w:val="Bibliography"/>
@@ -15013,7 +15256,7 @@
       <w:r>
         <w:t xml:space="preserve"> </w:t>
       </w:r>
-      <w:hyperlink r:id="rId353">
+      <w:hyperlink r:id="rId374">
         <w:r>
           <w:rPr>
             <w:rStyle w:val="Hyperlink"/>
@@ -15051,8 +15294,8 @@
         <w:t xml:space="preserve">119–126.</w:t>
       </w:r>
     </w:p>
-    <w:bookmarkEnd w:id="354"/>
-    <w:bookmarkStart w:id="356" w:name="ref-Silver2007"/>
+    <w:bookmarkEnd w:id="375"/>
+    <w:bookmarkStart w:id="377" w:name="ref-Silver2007"/>
     <w:p>
       <w:pPr>
         <w:pStyle w:val="Bibliography"/>
@@ -15063,7 +15306,7 @@
       <w:r>
         <w:t xml:space="preserve"> </w:t>
       </w:r>
-      <w:hyperlink r:id="rId355">
+      <w:hyperlink r:id="rId376">
         <w:r>
           <w:rPr>
             <w:rStyle w:val="Hyperlink"/>
@@ -15101,8 +15344,8 @@
         <w:t xml:space="preserve">229–237.</w:t>
       </w:r>
     </w:p>
-    <w:bookmarkEnd w:id="356"/>
-    <w:bookmarkStart w:id="358" w:name="ref-Simmons2009"/>
+    <w:bookmarkEnd w:id="377"/>
+    <w:bookmarkStart w:id="379" w:name="ref-Simmons2009"/>
     <w:p>
       <w:pPr>
         <w:pStyle w:val="Bibliography"/>
@@ -15113,7 +15356,7 @@
       <w:r>
         <w:t xml:space="preserve"> </w:t>
       </w:r>
-      <w:hyperlink r:id="rId357">
+      <w:hyperlink r:id="rId378">
         <w:r>
           <w:rPr>
             <w:rStyle w:val="Hyperlink"/>
@@ -15151,8 +15394,8 @@
         <w:t xml:space="preserve">2705–2739.</w:t>
       </w:r>
     </w:p>
-    <w:bookmarkEnd w:id="358"/>
-    <w:bookmarkStart w:id="360" w:name="ref-Skoczenski1998"/>
+    <w:bookmarkEnd w:id="379"/>
+    <w:bookmarkStart w:id="381" w:name="ref-Skoczenski1998"/>
     <w:p>
       <w:pPr>
         <w:pStyle w:val="Bibliography"/>
@@ -15163,7 +15406,7 @@
       <w:r>
         <w:t xml:space="preserve"> </w:t>
       </w:r>
-      <w:hyperlink r:id="rId359">
+      <w:hyperlink r:id="rId380">
         <w:r>
           <w:rPr>
             <w:rStyle w:val="Hyperlink"/>
@@ -15201,8 +15444,8 @@
         <w:t xml:space="preserve">697–700.</w:t>
       </w:r>
     </w:p>
-    <w:bookmarkEnd w:id="360"/>
-    <w:bookmarkStart w:id="362" w:name="ref-Solomon2005"/>
+    <w:bookmarkEnd w:id="381"/>
+    <w:bookmarkStart w:id="383" w:name="ref-Solomon2005"/>
     <w:p>
       <w:pPr>
         <w:pStyle w:val="Bibliography"/>
@@ -15213,7 +15456,7 @@
       <w:r>
         <w:t xml:space="preserve"> </w:t>
       </w:r>
-      <w:hyperlink r:id="rId361">
+      <w:hyperlink r:id="rId382">
         <w:r>
           <w:rPr>
             <w:rStyle w:val="Hyperlink"/>
@@ -15251,8 +15494,8 @@
         <w:t xml:space="preserve">4779–4792.</w:t>
       </w:r>
     </w:p>
-    <w:bookmarkEnd w:id="362"/>
-    <w:bookmarkStart w:id="364" w:name="ref-Solomon2007"/>
+    <w:bookmarkEnd w:id="383"/>
+    <w:bookmarkStart w:id="385" w:name="ref-Solomon2007"/>
     <w:p>
       <w:pPr>
         <w:pStyle w:val="Bibliography"/>
@@ -15263,7 +15506,7 @@
       <w:r>
         <w:t xml:space="preserve"> </w:t>
       </w:r>
-      <w:hyperlink r:id="rId363">
+      <w:hyperlink r:id="rId384">
         <w:r>
           <w:rPr>
             <w:rStyle w:val="Hyperlink"/>
@@ -15301,8 +15544,8 @@
         <w:t xml:space="preserve">276–286.</w:t>
       </w:r>
     </w:p>
-    <w:bookmarkEnd w:id="364"/>
-    <w:bookmarkStart w:id="366" w:name="ref-Somers1999"/>
+    <w:bookmarkEnd w:id="385"/>
+    <w:bookmarkStart w:id="387" w:name="ref-Somers1999"/>
     <w:p>
       <w:pPr>
         <w:pStyle w:val="Bibliography"/>
@@ -15313,7 +15556,7 @@
       <w:r>
         <w:t xml:space="preserve"> </w:t>
       </w:r>
-      <w:hyperlink r:id="rId365">
+      <w:hyperlink r:id="rId386">
         <w:r>
           <w:rPr>
             <w:rStyle w:val="Hyperlink"/>
@@ -15351,8 +15594,8 @@
         <w:t xml:space="preserve">1663–1668.</w:t>
       </w:r>
     </w:p>
-    <w:bookmarkEnd w:id="366"/>
-    <w:bookmarkStart w:id="367" w:name="ref-Souza2007"/>
+    <w:bookmarkEnd w:id="387"/>
+    <w:bookmarkStart w:id="388" w:name="ref-Souza2007"/>
     <w:p>
       <w:pPr>
         <w:pStyle w:val="Bibliography"/>
@@ -15396,8 +15639,8 @@
         <w:t xml:space="preserve">3396–3404.</w:t>
       </w:r>
     </w:p>
-    <w:bookmarkEnd w:id="367"/>
-    <w:bookmarkStart w:id="369" w:name="ref-Stoughton2008"/>
+    <w:bookmarkEnd w:id="388"/>
+    <w:bookmarkStart w:id="390" w:name="ref-Stoughton2008"/>
     <w:p>
       <w:pPr>
         <w:pStyle w:val="Bibliography"/>
@@ -15408,7 +15651,7 @@
       <w:r>
         <w:t xml:space="preserve"> </w:t>
       </w:r>
-      <w:hyperlink r:id="rId368">
+      <w:hyperlink r:id="rId389">
         <w:r>
           <w:rPr>
             <w:rStyle w:val="Hyperlink"/>
@@ -15446,8 +15689,8 @@
         <w:t xml:space="preserve">R698–9.</w:t>
       </w:r>
     </w:p>
-    <w:bookmarkEnd w:id="369"/>
-    <w:bookmarkStart w:id="371" w:name="ref-Tadin2003"/>
+    <w:bookmarkEnd w:id="390"/>
+    <w:bookmarkStart w:id="392" w:name="ref-Tadin2003"/>
     <w:p>
       <w:pPr>
         <w:pStyle w:val="Bibliography"/>
@@ -15458,7 +15701,7 @@
       <w:r>
         <w:t xml:space="preserve"> </w:t>
       </w:r>
-      <w:hyperlink r:id="rId370">
+      <w:hyperlink r:id="rId391">
         <w:r>
           <w:rPr>
             <w:rStyle w:val="Hyperlink"/>
@@ -15496,8 +15739,8 @@
         <w:t xml:space="preserve">312–315.</w:t>
       </w:r>
     </w:p>
-    <w:bookmarkEnd w:id="371"/>
-    <w:bookmarkStart w:id="373" w:name="ref-Tesche1996"/>
+    <w:bookmarkEnd w:id="392"/>
+    <w:bookmarkStart w:id="394" w:name="ref-Tesche1996"/>
     <w:p>
       <w:pPr>
         <w:pStyle w:val="Bibliography"/>
@@ -15508,7 +15751,7 @@
       <w:r>
         <w:t xml:space="preserve"> </w:t>
       </w:r>
-      <w:hyperlink r:id="rId372">
+      <w:hyperlink r:id="rId393">
         <w:r>
           <w:rPr>
             <w:rStyle w:val="Hyperlink"/>
@@ -15546,8 +15789,8 @@
         <w:t xml:space="preserve">253–258.</w:t>
       </w:r>
     </w:p>
-    <w:bookmarkEnd w:id="373"/>
-    <w:bookmarkStart w:id="375" w:name="ref-Tolhurst1981"/>
+    <w:bookmarkEnd w:id="394"/>
+    <w:bookmarkStart w:id="396" w:name="ref-Tolhurst1981"/>
     <w:p>
       <w:pPr>
         <w:pStyle w:val="Bibliography"/>
@@ -15558,7 +15801,7 @@
       <w:r>
         <w:t xml:space="preserve"> </w:t>
       </w:r>
-      <w:hyperlink r:id="rId374">
+      <w:hyperlink r:id="rId395">
         <w:r>
           <w:rPr>
             <w:rStyle w:val="Hyperlink"/>
@@ -15596,8 +15839,8 @@
         <w:t xml:space="preserve">414–419.</w:t>
       </w:r>
     </w:p>
-    <w:bookmarkEnd w:id="375"/>
-    <w:bookmarkStart w:id="377" w:name="ref-Tootell1998"/>
+    <w:bookmarkEnd w:id="396"/>
+    <w:bookmarkStart w:id="398" w:name="ref-Tootell1998"/>
     <w:p>
       <w:pPr>
         <w:pStyle w:val="Bibliography"/>
@@ -15608,7 +15851,7 @@
       <w:r>
         <w:t xml:space="preserve"> </w:t>
       </w:r>
-      <w:hyperlink r:id="rId376">
+      <w:hyperlink r:id="rId397">
         <w:r>
           <w:rPr>
             <w:rStyle w:val="Hyperlink"/>
@@ -15646,8 +15889,8 @@
         <w:t xml:space="preserve">1409–1422.</w:t>
       </w:r>
     </w:p>
-    <w:bookmarkEnd w:id="377"/>
-    <w:bookmarkStart w:id="379" w:name="ref-Tsai2011"/>
+    <w:bookmarkEnd w:id="398"/>
+    <w:bookmarkStart w:id="400" w:name="ref-Tsai2011"/>
     <w:p>
       <w:pPr>
         <w:pStyle w:val="Bibliography"/>
@@ -15658,7 +15901,7 @@
       <w:r>
         <w:t xml:space="preserve"> </w:t>
       </w:r>
-      <w:hyperlink r:id="rId378">
+      <w:hyperlink r:id="rId399">
         <w:r>
           <w:rPr>
             <w:rStyle w:val="Hyperlink"/>
@@ -15696,8 +15939,8 @@
         <w:t xml:space="preserve">574–582.</w:t>
       </w:r>
     </w:p>
-    <w:bookmarkEnd w:id="379"/>
-    <w:bookmarkStart w:id="381" w:name="ref-Tsai2012"/>
+    <w:bookmarkEnd w:id="400"/>
+    <w:bookmarkStart w:id="402" w:name="ref-Tsai2012"/>
     <w:p>
       <w:pPr>
         <w:pStyle w:val="Bibliography"/>
@@ -15708,7 +15951,7 @@
       <w:r>
         <w:t xml:space="preserve"> </w:t>
       </w:r>
-      <w:hyperlink r:id="rId380">
+      <w:hyperlink r:id="rId401">
         <w:r>
           <w:rPr>
             <w:rStyle w:val="Hyperlink"/>
@@ -15746,8 +15989,8 @@
         <w:t xml:space="preserve">2783–2789.</w:t>
       </w:r>
     </w:p>
-    <w:bookmarkEnd w:id="381"/>
-    <w:bookmarkStart w:id="383" w:name="ref-Tyler1985"/>
+    <w:bookmarkEnd w:id="402"/>
+    <w:bookmarkStart w:id="404" w:name="ref-Tyler1985"/>
     <w:p>
       <w:pPr>
         <w:pStyle w:val="Bibliography"/>
@@ -15758,7 +16001,7 @@
       <w:r>
         <w:t xml:space="preserve"> </w:t>
       </w:r>
-      <w:hyperlink r:id="rId382">
+      <w:hyperlink r:id="rId403">
         <w:r>
           <w:rPr>
             <w:rStyle w:val="Hyperlink"/>
@@ -15796,8 +16039,8 @@
         <w:t xml:space="preserve">755–766.</w:t>
       </w:r>
     </w:p>
-    <w:bookmarkEnd w:id="383"/>
-    <w:bookmarkStart w:id="385" w:name="ref-Tyler1979"/>
+    <w:bookmarkEnd w:id="404"/>
+    <w:bookmarkStart w:id="406" w:name="ref-Tyler1979"/>
     <w:p>
       <w:pPr>
         <w:pStyle w:val="Bibliography"/>
@@ -15808,7 +16051,7 @@
       <w:r>
         <w:t xml:space="preserve"> </w:t>
       </w:r>
-      <w:hyperlink r:id="rId384">
+      <w:hyperlink r:id="rId405">
         <w:r>
           <w:rPr>
             <w:rStyle w:val="Hyperlink"/>
@@ -15846,8 +16089,8 @@
         <w:t xml:space="preserve">703–713.</w:t>
       </w:r>
     </w:p>
-    <w:bookmarkEnd w:id="385"/>
-    <w:bookmarkStart w:id="386" w:name="ref-Uprety2022"/>
+    <w:bookmarkEnd w:id="406"/>
+    <w:bookmarkStart w:id="407" w:name="ref-Uprety2022"/>
     <w:p>
       <w:pPr>
         <w:pStyle w:val="Bibliography"/>
@@ -15869,8 +16112,8 @@
         <w:t xml:space="preserve">.</w:t>
       </w:r>
     </w:p>
-    <w:bookmarkEnd w:id="386"/>
-    <w:bookmarkStart w:id="388" w:name="ref-Vergeer2018"/>
+    <w:bookmarkEnd w:id="407"/>
+    <w:bookmarkStart w:id="409" w:name="ref-Vergeer2018"/>
     <w:p>
       <w:pPr>
         <w:pStyle w:val="Bibliography"/>
@@ -15881,7 +16124,7 @@
       <w:r>
         <w:t xml:space="preserve"> </w:t>
       </w:r>
-      <w:hyperlink r:id="rId387">
+      <w:hyperlink r:id="rId408">
         <w:r>
           <w:rPr>
             <w:rStyle w:val="Hyperlink"/>
@@ -15931,8 +16174,8 @@
         <w:t xml:space="preserve">2.</w:t>
       </w:r>
     </w:p>
-    <w:bookmarkEnd w:id="388"/>
-    <w:bookmarkStart w:id="390" w:name="ref-Verghese2012"/>
+    <w:bookmarkEnd w:id="409"/>
+    <w:bookmarkStart w:id="411" w:name="ref-Verghese2012"/>
     <w:p>
       <w:pPr>
         <w:pStyle w:val="Bibliography"/>
@@ -15943,7 +16186,7 @@
       <w:r>
         <w:t xml:space="preserve"> </w:t>
       </w:r>
-      <w:hyperlink r:id="rId389">
+      <w:hyperlink r:id="rId410">
         <w:r>
           <w:rPr>
             <w:rStyle w:val="Hyperlink"/>
@@ -15993,8 +16236,8 @@
         <w:t xml:space="preserve">16379–16390.</w:t>
       </w:r>
     </w:p>
-    <w:bookmarkEnd w:id="390"/>
-    <w:bookmarkStart w:id="392" w:name="ref-Vilidaite2018"/>
+    <w:bookmarkEnd w:id="411"/>
+    <w:bookmarkStart w:id="413" w:name="ref-Vilidaite2018"/>
     <w:p>
       <w:pPr>
         <w:pStyle w:val="Bibliography"/>
@@ -16005,7 +16248,7 @@
       <w:r>
         <w:t xml:space="preserve"> </w:t>
       </w:r>
-      <w:hyperlink r:id="rId391">
+      <w:hyperlink r:id="rId412">
         <w:r>
           <w:rPr>
             <w:rStyle w:val="Hyperlink"/>
@@ -16043,8 +16286,8 @@
         <w:t xml:space="preserve">20182255.</w:t>
       </w:r>
     </w:p>
-    <w:bookmarkEnd w:id="392"/>
-    <w:bookmarkStart w:id="394" w:name="ref-Wandell1993"/>
+    <w:bookmarkEnd w:id="413"/>
+    <w:bookmarkStart w:id="415" w:name="ref-Wandell1993"/>
     <w:p>
       <w:pPr>
         <w:pStyle w:val="Bibliography"/>
@@ -16055,7 +16298,7 @@
       <w:r>
         <w:t xml:space="preserve"> </w:t>
       </w:r>
-      <w:hyperlink r:id="rId393">
+      <w:hyperlink r:id="rId414">
         <w:r>
           <w:rPr>
             <w:rStyle w:val="Hyperlink"/>
@@ -16093,8 +16336,8 @@
         <w:t xml:space="preserve">9778–9784.</w:t>
       </w:r>
     </w:p>
-    <w:bookmarkEnd w:id="394"/>
-    <w:bookmarkStart w:id="396" w:name="ref-Wang2023"/>
+    <w:bookmarkEnd w:id="415"/>
+    <w:bookmarkStart w:id="417" w:name="ref-Wang2023"/>
     <w:p>
       <w:pPr>
         <w:pStyle w:val="Bibliography"/>
@@ -16105,7 +16348,7 @@
       <w:r>
         <w:t xml:space="preserve"> </w:t>
       </w:r>
-      <w:hyperlink r:id="rId395">
+      <w:hyperlink r:id="rId416">
         <w:r>
           <w:rPr>
             <w:rStyle w:val="Hyperlink"/>
@@ -16143,8 +16386,8 @@
         <w:t xml:space="preserve">381–386.</w:t>
       </w:r>
     </w:p>
-    <w:bookmarkEnd w:id="396"/>
-    <w:bookmarkStart w:id="398" w:name="ref-Wang2011"/>
+    <w:bookmarkEnd w:id="417"/>
+    <w:bookmarkStart w:id="419" w:name="ref-Wang2011"/>
     <w:p>
       <w:pPr>
         <w:pStyle w:val="Bibliography"/>
@@ -16155,7 +16398,7 @@
       <w:r>
         <w:t xml:space="preserve"> </w:t>
       </w:r>
-      <w:hyperlink r:id="rId397">
+      <w:hyperlink r:id="rId418">
         <w:r>
           <w:rPr>
             <w:rStyle w:val="Hyperlink"/>
@@ -16211,8 +16454,8 @@
         <w:t xml:space="preserve">1.</w:t>
       </w:r>
     </w:p>
-    <w:bookmarkEnd w:id="398"/>
-    <w:bookmarkStart w:id="399" w:name="ref-Watts2024"/>
+    <w:bookmarkEnd w:id="419"/>
+    <w:bookmarkStart w:id="420" w:name="ref-Watts2024"/>
     <w:p>
       <w:pPr>
         <w:pStyle w:val="Bibliography"/>
@@ -16234,8 +16477,8 @@
         <w:t xml:space="preserve">.</w:t>
       </w:r>
     </w:p>
-    <w:bookmarkEnd w:id="399"/>
-    <w:bookmarkStart w:id="401" w:name="ref-Zemon2006Dynamic"/>
+    <w:bookmarkEnd w:id="420"/>
+    <w:bookmarkStart w:id="422" w:name="ref-Zemon2006Dynamic"/>
     <w:p>
       <w:pPr>
         <w:pStyle w:val="Bibliography"/>
@@ -16246,7 +16489,7 @@
       <w:r>
         <w:t xml:space="preserve"> </w:t>
       </w:r>
-      <w:hyperlink r:id="rId400">
+      <w:hyperlink r:id="rId421">
         <w:r>
           <w:rPr>
             <w:rStyle w:val="Hyperlink"/>
@@ -16284,8 +16527,8 @@
         <w:t xml:space="preserve">4163–4180.</w:t>
       </w:r>
     </w:p>
-    <w:bookmarkEnd w:id="401"/>
-    <w:bookmarkStart w:id="403" w:name="ref-Zheng2019"/>
+    <w:bookmarkEnd w:id="422"/>
+    <w:bookmarkStart w:id="424" w:name="ref-Zheng2019"/>
     <w:p>
       <w:pPr>
         <w:pStyle w:val="Bibliography"/>
@@ -16296,7 +16539,7 @@
       <w:r>
         <w:t xml:space="preserve"> </w:t>
       </w:r>
-      <w:hyperlink r:id="rId402">
+      <w:hyperlink r:id="rId423">
         <w:r>
           <w:rPr>
             <w:rStyle w:val="Hyperlink"/>
@@ -16334,9 +16577,9 @@
         <w:t xml:space="preserve">44–52.</w:t>
       </w:r>
     </w:p>
-    <w:bookmarkEnd w:id="403"/>
-    <w:bookmarkEnd w:id="404"/>
-    <w:bookmarkEnd w:id="405"/>
+    <w:bookmarkEnd w:id="424"/>
+    <w:bookmarkEnd w:id="425"/>
+    <w:bookmarkEnd w:id="426"/>
     <w:sectPr/>
   </w:body>
 </w:document>
@@ -16523,27 +16766,6 @@
     <w:abstractNumId w:val="990"/>
   </w:num>
   <w:num w:numId="1001">
-    <w:abstractNumId w:val="991"/>
-  </w:num>
-  <w:num w:numId="1002">
-    <w:abstractNumId w:val="991"/>
-  </w:num>
-  <w:num w:numId="1003">
-    <w:abstractNumId w:val="991"/>
-  </w:num>
-  <w:num w:numId="1004">
-    <w:abstractNumId w:val="991"/>
-  </w:num>
-  <w:num w:numId="1005">
-    <w:abstractNumId w:val="991"/>
-  </w:num>
-  <w:num w:numId="1006">
-    <w:abstractNumId w:val="991"/>
-  </w:num>
-  <w:num w:numId="1007">
-    <w:abstractNumId w:val="991"/>
-  </w:num>
-  <w:num w:numId="1008">
     <w:abstractNumId w:val="991"/>
   </w:num>
 </w:numbering>

</xml_diff>